<commit_message>
add docs design ui
</commit_message>
<xml_diff>
--- a/docs/7-ThietKeGiaoDien.docx
+++ b/docs/7-ThietKeGiaoDien.docx
@@ -1,58 +1,66 @@
 
 <file path=word/document.xml><?xml version="1.0" encoding="utf-8"?>
-<w:document xmlns:wpc="http://schemas.microsoft.com/office/word/2010/wordprocessingCanvas" xmlns:mc="http://schemas.openxmlformats.org/markup-compatibility/2006" xmlns:o="urn:schemas-microsoft-com:office:office" xmlns:r="http://schemas.openxmlformats.org/officeDocument/2006/relationships" xmlns:m="http://schemas.openxmlformats.org/officeDocument/2006/math" xmlns:v="urn:schemas-microsoft-com:vml" xmlns:wp14="http://schemas.microsoft.com/office/word/2010/wordprocessingDrawing" xmlns:wp="http://schemas.openxmlformats.org/drawingml/2006/wordprocessingDrawing" xmlns:w10="urn:schemas-microsoft-com:office:word" xmlns:w="http://schemas.openxmlformats.org/wordprocessingml/2006/main" xmlns:w14="http://schemas.microsoft.com/office/word/2010/wordml" xmlns:wpg="http://schemas.microsoft.com/office/word/2010/wordprocessingGroup" xmlns:wpi="http://schemas.microsoft.com/office/word/2010/wordprocessingInk" xmlns:wne="http://schemas.microsoft.com/office/word/2006/wordml" xmlns:wps="http://schemas.microsoft.com/office/word/2010/wordprocessingShape" mc:Ignorable="w14 wp14">
+<w:document xmlns:wpc="http://schemas.microsoft.com/office/word/2010/wordprocessingCanvas" xmlns:cx="http://schemas.microsoft.com/office/drawing/2014/chartex" xmlns:cx1="http://schemas.microsoft.com/office/drawing/2015/9/8/chartex" xmlns:cx2="http://schemas.microsoft.com/office/drawing/2015/10/21/chartex" xmlns:cx3="http://schemas.microsoft.com/office/drawing/2016/5/9/chartex" xmlns:cx4="http://schemas.microsoft.com/office/drawing/2016/5/10/chartex" xmlns:cx5="http://schemas.microsoft.com/office/drawing/2016/5/11/chartex" xmlns:cx6="http://schemas.microsoft.com/office/drawing/2016/5/12/chartex" xmlns:cx7="http://schemas.microsoft.com/office/drawing/2016/5/13/chartex" xmlns:cx8="http://schemas.microsoft.com/office/drawing/2016/5/14/chartex" xmlns:mc="http://schemas.openxmlformats.org/markup-compatibility/2006" xmlns:aink="http://schemas.microsoft.com/office/drawing/2016/ink" xmlns:am3d="http://schemas.microsoft.com/office/drawing/2017/model3d" xmlns:o="urn:schemas-microsoft-com:office:office" xmlns:r="http://schemas.openxmlformats.org/officeDocument/2006/relationships" xmlns:m="http://schemas.openxmlformats.org/officeDocument/2006/math" xmlns:v="urn:schemas-microsoft-com:vml" xmlns:wp14="http://schemas.microsoft.com/office/word/2010/wordprocessingDrawing" xmlns:wp="http://schemas.openxmlformats.org/drawingml/2006/wordprocessingDrawing" xmlns:w10="urn:schemas-microsoft-com:office:word" xmlns:w="http://schemas.openxmlformats.org/wordprocessingml/2006/main" xmlns:w14="http://schemas.microsoft.com/office/word/2010/wordml" xmlns:w15="http://schemas.microsoft.com/office/word/2012/wordml" xmlns:w16cex="http://schemas.microsoft.com/office/word/2018/wordml/cex" xmlns:w16cid="http://schemas.microsoft.com/office/word/2016/wordml/cid" xmlns:w16="http://schemas.microsoft.com/office/word/2018/wordml" xmlns:w16sdtdh="http://schemas.microsoft.com/office/word/2020/wordml/sdtdatahash" xmlns:w16se="http://schemas.microsoft.com/office/word/2015/wordml/symex" xmlns:wpg="http://schemas.microsoft.com/office/word/2010/wordprocessingGroup" xmlns:wpi="http://schemas.microsoft.com/office/word/2010/wordprocessingInk" xmlns:wne="http://schemas.microsoft.com/office/word/2006/wordml" xmlns:wps="http://schemas.microsoft.com/office/word/2010/wordprocessingShape" mc:Ignorable="w14 w15 w16se w16cid w16 w16cex w16sdtdh wp14">
   <w:body>
     <w:p>
       <w:pPr>
-        <w:rPr>
-          <w:lang w:val="en-US"/>
-        </w:rPr>
-      </w:pPr>
-    </w:p>
-    <w:p>
-      <w:pPr>
-        <w:rPr>
-          <w:lang w:val="en-US"/>
-        </w:rPr>
-      </w:pPr>
-    </w:p>
-    <w:p>
-      <w:pPr>
-        <w:rPr>
-          <w:lang w:val="en-US"/>
-        </w:rPr>
-      </w:pPr>
-    </w:p>
-    <w:p>
-      <w:pPr>
-        <w:rPr>
-          <w:lang w:val="en-US"/>
-        </w:rPr>
-      </w:pPr>
-    </w:p>
-    <w:p>
-      <w:pPr>
-        <w:rPr>
-          <w:lang w:val="en-US"/>
-        </w:rPr>
-      </w:pPr>
-    </w:p>
-    <w:p>
-      <w:pPr>
-        <w:rPr>
-          <w:lang w:val="en-US"/>
-        </w:rPr>
-      </w:pPr>
-    </w:p>
-    <w:p>
-      <w:pPr>
-        <w:rPr>
-          <w:lang w:val="en-US"/>
-        </w:rPr>
-      </w:pPr>
-    </w:p>
-    <w:p>
-      <w:pPr>
+        <w:spacing w:line="360" w:lineRule="auto"/>
+        <w:rPr>
+          <w:lang w:val="en-US"/>
+        </w:rPr>
+      </w:pPr>
+    </w:p>
+    <w:p>
+      <w:pPr>
+        <w:spacing w:line="360" w:lineRule="auto"/>
+        <w:rPr>
+          <w:lang w:val="en-US"/>
+        </w:rPr>
+      </w:pPr>
+    </w:p>
+    <w:p>
+      <w:pPr>
+        <w:spacing w:line="360" w:lineRule="auto"/>
+        <w:rPr>
+          <w:lang w:val="en-US"/>
+        </w:rPr>
+      </w:pPr>
+    </w:p>
+    <w:p>
+      <w:pPr>
+        <w:spacing w:line="360" w:lineRule="auto"/>
+        <w:rPr>
+          <w:lang w:val="en-US"/>
+        </w:rPr>
+      </w:pPr>
+    </w:p>
+    <w:p>
+      <w:pPr>
+        <w:spacing w:line="360" w:lineRule="auto"/>
+        <w:rPr>
+          <w:lang w:val="en-US"/>
+        </w:rPr>
+      </w:pPr>
+    </w:p>
+    <w:p>
+      <w:pPr>
+        <w:spacing w:line="360" w:lineRule="auto"/>
+        <w:rPr>
+          <w:lang w:val="en-US"/>
+        </w:rPr>
+      </w:pPr>
+    </w:p>
+    <w:p>
+      <w:pPr>
+        <w:spacing w:line="360" w:lineRule="auto"/>
+        <w:rPr>
+          <w:lang w:val="en-US"/>
+        </w:rPr>
+      </w:pPr>
+    </w:p>
+    <w:p>
+      <w:pPr>
+        <w:spacing w:line="360" w:lineRule="auto"/>
         <w:rPr>
           <w:lang w:val="en-US"/>
         </w:rPr>
@@ -61,6 +69,7 @@
     <w:p>
       <w:pPr>
         <w:pStyle w:val="Title"/>
+        <w:spacing w:line="360" w:lineRule="auto"/>
         <w:jc w:val="right"/>
         <w:rPr>
           <w:lang w:val="en-US"/>
@@ -84,37 +93,34 @@
         </w:rPr>
         <w:t xml:space="preserve"> </w:t>
       </w:r>
+    </w:p>
+    <w:p>
+      <w:pPr>
+        <w:pStyle w:val="Title"/>
+        <w:spacing w:line="360" w:lineRule="auto"/>
+        <w:jc w:val="right"/>
+        <w:rPr>
+          <w:lang w:val="en-US"/>
+        </w:rPr>
+      </w:pPr>
       <w:r>
         <w:rPr>
-          <w:color w:val="0000FF"/>
-          <w:lang w:val="en-US"/>
-        </w:rPr>
-        <w:t>&lt;</w:t>
+          <w:lang w:val="en-US"/>
+        </w:rPr>
+        <w:t>Phần mềm bán vé máy bay</w:t>
       </w:r>
-      <w:r>
-        <w:rPr>
-          <w:color w:val="0000FF"/>
-          <w:lang w:val="en-US"/>
-        </w:rPr>
-        <w:t>Tên đề tài</w:t>
-      </w:r>
-      <w:r>
-        <w:rPr>
-          <w:color w:val="0000FF"/>
-          <w:lang w:val="en-US"/>
-        </w:rPr>
-        <w:t>&gt;</w:t>
-      </w:r>
-    </w:p>
-    <w:p>
-      <w:pPr>
-        <w:rPr>
-          <w:lang w:val="en-US"/>
-        </w:rPr>
-      </w:pPr>
-    </w:p>
-    <w:p>
-      <w:pPr>
+    </w:p>
+    <w:p>
+      <w:pPr>
+        <w:spacing w:line="360" w:lineRule="auto"/>
+        <w:rPr>
+          <w:lang w:val="en-US"/>
+        </w:rPr>
+      </w:pPr>
+    </w:p>
+    <w:p>
+      <w:pPr>
+        <w:spacing w:line="360" w:lineRule="auto"/>
         <w:jc w:val="right"/>
         <w:rPr>
           <w:rFonts w:ascii="Arial" w:hAnsi="Arial"/>
@@ -140,32 +146,13 @@
           <w:szCs w:val="30"/>
           <w:lang w:val="en-US"/>
         </w:rPr>
-        <w:t>&lt;x</w:t>
+        <w:t>1.0</w:t>
       </w:r>
-      <w:r>
-        <w:rPr>
-          <w:rFonts w:ascii="Arial" w:hAnsi="Arial"/>
-          <w:color w:val="0000FF"/>
-          <w:sz w:val="34"/>
-          <w:szCs w:val="30"/>
-          <w:lang w:val="en-US"/>
-        </w:rPr>
-        <w:t>.y</w:t>
-      </w:r>
-      <w:r>
-        <w:rPr>
-          <w:rFonts w:ascii="Arial" w:hAnsi="Arial"/>
-          <w:color w:val="0000FF"/>
-          <w:sz w:val="34"/>
-          <w:szCs w:val="30"/>
-          <w:lang w:val="en-US"/>
-        </w:rPr>
-        <w:t>&gt;</w:t>
-      </w:r>
     </w:p>
     <w:p>
       <w:pPr>
         <w:pStyle w:val="Title"/>
+        <w:spacing w:line="360" w:lineRule="auto"/>
         <w:jc w:val="both"/>
         <w:rPr>
           <w:lang w:val="en-US"/>
@@ -174,104 +161,119 @@
     </w:p>
     <w:p>
       <w:pPr>
-        <w:rPr>
-          <w:lang w:val="en-US"/>
-        </w:rPr>
-      </w:pPr>
-    </w:p>
-    <w:p>
-      <w:pPr>
-        <w:rPr>
-          <w:lang w:val="en-US"/>
-        </w:rPr>
-      </w:pPr>
-    </w:p>
-    <w:p>
-      <w:pPr>
-        <w:rPr>
-          <w:lang w:val="en-US"/>
-        </w:rPr>
-      </w:pPr>
-    </w:p>
-    <w:p>
-      <w:pPr>
-        <w:rPr>
-          <w:lang w:val="en-US"/>
-        </w:rPr>
-      </w:pPr>
-    </w:p>
-    <w:p>
-      <w:pPr>
-        <w:rPr>
-          <w:lang w:val="en-US"/>
-        </w:rPr>
-      </w:pPr>
-    </w:p>
-    <w:p>
-      <w:pPr>
-        <w:rPr>
-          <w:lang w:val="en-US"/>
-        </w:rPr>
-      </w:pPr>
-    </w:p>
-    <w:p>
-      <w:pPr>
-        <w:rPr>
-          <w:lang w:val="en-US"/>
-        </w:rPr>
-      </w:pPr>
-    </w:p>
-    <w:p>
-      <w:pPr>
-        <w:rPr>
-          <w:lang w:val="en-US"/>
-        </w:rPr>
-      </w:pPr>
-    </w:p>
-    <w:p>
-      <w:pPr>
-        <w:rPr>
-          <w:lang w:val="en-US"/>
-        </w:rPr>
-      </w:pPr>
-    </w:p>
-    <w:p>
-      <w:pPr>
-        <w:rPr>
-          <w:lang w:val="en-US"/>
-        </w:rPr>
-      </w:pPr>
-    </w:p>
-    <w:p>
-      <w:pPr>
-        <w:rPr>
-          <w:lang w:val="en-US"/>
-        </w:rPr>
-      </w:pPr>
-    </w:p>
-    <w:p>
-      <w:pPr>
-        <w:rPr>
-          <w:lang w:val="en-US"/>
-        </w:rPr>
-      </w:pPr>
-    </w:p>
-    <w:p>
-      <w:pPr>
-        <w:rPr>
-          <w:lang w:val="en-US"/>
-        </w:rPr>
-      </w:pPr>
-    </w:p>
-    <w:p>
-      <w:pPr>
-        <w:rPr>
-          <w:lang w:val="en-US"/>
-        </w:rPr>
-      </w:pPr>
-    </w:p>
-    <w:p>
-      <w:pPr>
+        <w:spacing w:line="360" w:lineRule="auto"/>
+        <w:rPr>
+          <w:lang w:val="en-US"/>
+        </w:rPr>
+      </w:pPr>
+    </w:p>
+    <w:p>
+      <w:pPr>
+        <w:spacing w:line="360" w:lineRule="auto"/>
+        <w:rPr>
+          <w:lang w:val="en-US"/>
+        </w:rPr>
+      </w:pPr>
+    </w:p>
+    <w:p>
+      <w:pPr>
+        <w:spacing w:line="360" w:lineRule="auto"/>
+        <w:rPr>
+          <w:lang w:val="en-US"/>
+        </w:rPr>
+      </w:pPr>
+    </w:p>
+    <w:p>
+      <w:pPr>
+        <w:spacing w:line="360" w:lineRule="auto"/>
+        <w:rPr>
+          <w:lang w:val="en-US"/>
+        </w:rPr>
+      </w:pPr>
+    </w:p>
+    <w:p>
+      <w:pPr>
+        <w:spacing w:line="360" w:lineRule="auto"/>
+        <w:rPr>
+          <w:lang w:val="en-US"/>
+        </w:rPr>
+      </w:pPr>
+    </w:p>
+    <w:p>
+      <w:pPr>
+        <w:spacing w:line="360" w:lineRule="auto"/>
+        <w:rPr>
+          <w:lang w:val="en-US"/>
+        </w:rPr>
+      </w:pPr>
+    </w:p>
+    <w:p>
+      <w:pPr>
+        <w:spacing w:line="360" w:lineRule="auto"/>
+        <w:rPr>
+          <w:lang w:val="en-US"/>
+        </w:rPr>
+      </w:pPr>
+    </w:p>
+    <w:p>
+      <w:pPr>
+        <w:spacing w:line="360" w:lineRule="auto"/>
+        <w:rPr>
+          <w:lang w:val="en-US"/>
+        </w:rPr>
+      </w:pPr>
+    </w:p>
+    <w:p>
+      <w:pPr>
+        <w:spacing w:line="360" w:lineRule="auto"/>
+        <w:rPr>
+          <w:lang w:val="en-US"/>
+        </w:rPr>
+      </w:pPr>
+    </w:p>
+    <w:p>
+      <w:pPr>
+        <w:spacing w:line="360" w:lineRule="auto"/>
+        <w:rPr>
+          <w:lang w:val="en-US"/>
+        </w:rPr>
+      </w:pPr>
+    </w:p>
+    <w:p>
+      <w:pPr>
+        <w:spacing w:line="360" w:lineRule="auto"/>
+        <w:rPr>
+          <w:lang w:val="en-US"/>
+        </w:rPr>
+      </w:pPr>
+    </w:p>
+    <w:p>
+      <w:pPr>
+        <w:spacing w:line="360" w:lineRule="auto"/>
+        <w:rPr>
+          <w:lang w:val="en-US"/>
+        </w:rPr>
+      </w:pPr>
+    </w:p>
+    <w:p>
+      <w:pPr>
+        <w:spacing w:line="360" w:lineRule="auto"/>
+        <w:rPr>
+          <w:lang w:val="en-US"/>
+        </w:rPr>
+      </w:pPr>
+    </w:p>
+    <w:p>
+      <w:pPr>
+        <w:spacing w:line="360" w:lineRule="auto"/>
+        <w:rPr>
+          <w:lang w:val="en-US"/>
+        </w:rPr>
+      </w:pPr>
+    </w:p>
+    <w:p>
+      <w:pPr>
+        <w:spacing w:line="360" w:lineRule="auto"/>
         <w:jc w:val="center"/>
         <w:rPr>
           <w:rFonts w:ascii="Arial" w:hAnsi="Arial" w:cs="Arial"/>
@@ -292,90 +294,7 @@
     </w:p>
     <w:p>
       <w:pPr>
-        <w:jc w:val="center"/>
-        <w:rPr>
-          <w:rFonts w:ascii="Arial" w:hAnsi="Arial" w:cs="Arial"/>
-          <w:color w:val="0000FF"/>
-          <w:sz w:val="30"/>
-          <w:szCs w:val="30"/>
-          <w:lang w:val="en-US"/>
-        </w:rPr>
-      </w:pPr>
-      <w:r>
-        <w:rPr>
-          <w:rFonts w:ascii="Arial" w:hAnsi="Arial" w:cs="Arial"/>
-          <w:color w:val="0000FF"/>
-          <w:sz w:val="30"/>
-          <w:szCs w:val="30"/>
-          <w:lang w:val="en-US"/>
-        </w:rPr>
-        <w:t>&lt;</w:t>
-      </w:r>
-      <w:r>
-        <w:rPr>
-          <w:rFonts w:ascii="Arial" w:hAnsi="Arial" w:cs="Arial"/>
-          <w:color w:val="0000FF"/>
-          <w:sz w:val="30"/>
-          <w:szCs w:val="30"/>
-          <w:lang w:val="en-US"/>
-        </w:rPr>
-        <w:t>MSSV1 – Họ và tên sinh viên</w:t>
-      </w:r>
-      <w:r>
-        <w:rPr>
-          <w:rFonts w:ascii="Arial" w:hAnsi="Arial" w:cs="Arial"/>
-          <w:color w:val="0000FF"/>
-          <w:sz w:val="30"/>
-          <w:szCs w:val="30"/>
-          <w:lang w:val="en-US"/>
-        </w:rPr>
-        <w:t>&gt;</w:t>
-      </w:r>
-    </w:p>
-    <w:p>
-      <w:pPr>
-        <w:jc w:val="center"/>
-        <w:rPr>
-          <w:rFonts w:ascii="Arial" w:hAnsi="Arial" w:cs="Arial"/>
-          <w:color w:val="0000FF"/>
-          <w:sz w:val="30"/>
-          <w:szCs w:val="30"/>
-          <w:lang w:val="en-US"/>
-        </w:rPr>
-      </w:pPr>
-      <w:r>
-        <w:rPr>
-          <w:rFonts w:ascii="Arial" w:hAnsi="Arial" w:cs="Arial"/>
-          <w:color w:val="0000FF"/>
-          <w:sz w:val="30"/>
-          <w:szCs w:val="30"/>
-          <w:lang w:val="en-US"/>
-        </w:rPr>
-        <w:t>[&lt;</w:t>
-      </w:r>
-      <w:r>
-        <w:rPr>
-          <w:rFonts w:ascii="Arial" w:hAnsi="Arial" w:cs="Arial"/>
-          <w:color w:val="0000FF"/>
-          <w:sz w:val="30"/>
-          <w:szCs w:val="30"/>
-          <w:lang w:val="en-US"/>
-        </w:rPr>
-        <w:t>MSSV2 – Họ và tên sinh viên</w:t>
-      </w:r>
-      <w:r>
-        <w:rPr>
-          <w:rFonts w:ascii="Arial" w:hAnsi="Arial" w:cs="Arial"/>
-          <w:color w:val="0000FF"/>
-          <w:sz w:val="30"/>
-          <w:szCs w:val="30"/>
-          <w:lang w:val="en-US"/>
-        </w:rPr>
-        <w:t>&gt;]</w:t>
-      </w:r>
-    </w:p>
-    <w:p>
-      <w:pPr>
+        <w:spacing w:line="360" w:lineRule="auto"/>
         <w:jc w:val="center"/>
         <w:rPr>
           <w:sz w:val="30"/>
@@ -400,52 +319,13 @@
           <w:szCs w:val="30"/>
           <w:lang w:val="en-US"/>
         </w:rPr>
-        <w:t>[&lt;</w:t>
+        <w:lastRenderedPageBreak/>
+        <w:t>18120612 – Nguyễn Đức Minh Trí</w:t>
       </w:r>
-      <w:r>
-        <w:rPr>
-          <w:rFonts w:ascii="Arial" w:hAnsi="Arial" w:cs="Arial"/>
-          <w:color w:val="0000FF"/>
-          <w:sz w:val="30"/>
-          <w:szCs w:val="30"/>
-          <w:lang w:val="en-US"/>
-        </w:rPr>
-        <w:t>MSSV</w:t>
-      </w:r>
-      <w:r>
-        <w:rPr>
-          <w:rFonts w:ascii="Arial" w:hAnsi="Arial" w:cs="Arial"/>
-          <w:color w:val="0000FF"/>
-          <w:sz w:val="30"/>
-          <w:szCs w:val="30"/>
-          <w:lang w:val="en-US"/>
-        </w:rPr>
-        <w:t>3</w:t>
-      </w:r>
-      <w:r>
-        <w:rPr>
-          <w:rFonts w:ascii="Arial" w:hAnsi="Arial" w:cs="Arial"/>
-          <w:color w:val="0000FF"/>
-          <w:sz w:val="30"/>
-          <w:szCs w:val="30"/>
-          <w:lang w:val="en-US"/>
-        </w:rPr>
-        <w:t xml:space="preserve"> – Họ và tên sinh viên</w:t>
-      </w:r>
-      <w:r>
-        <w:rPr>
-          <w:rFonts w:ascii="Arial" w:hAnsi="Arial" w:cs="Arial"/>
-          <w:color w:val="0000FF"/>
-          <w:sz w:val="30"/>
-          <w:szCs w:val="30"/>
-          <w:lang w:val="en-US"/>
-        </w:rPr>
-        <w:t>&gt;]</w:t>
-      </w:r>
-    </w:p>
-    <w:p>
-      <w:pPr>
-        <w:spacing w:line="240" w:lineRule="auto"/>
+    </w:p>
+    <w:p>
+      <w:pPr>
+        <w:spacing w:line="360" w:lineRule="auto"/>
         <w:jc w:val="center"/>
         <w:rPr>
           <w:rFonts w:ascii="Arial" w:eastAsia="SimSun" w:hAnsi="Arial"/>
@@ -454,8 +334,6 @@
           <w:lang w:val="en-US"/>
         </w:rPr>
       </w:pPr>
-      <w:bookmarkStart w:id="0" w:name="_GoBack"/>
-      <w:bookmarkEnd w:id="0"/>
       <w:r>
         <w:rPr>
           <w:rFonts w:ascii="Arial" w:eastAsia="SimSun" w:hAnsi="Arial"/>
@@ -478,6 +356,7 @@
     </w:p>
     <w:p>
       <w:pPr>
+        <w:spacing w:line="360" w:lineRule="auto"/>
         <w:jc w:val="both"/>
         <w:rPr>
           <w:rFonts w:eastAsia="SimSun"/>
@@ -487,7 +366,7 @@
     </w:p>
     <w:tbl>
       <w:tblPr>
-        <w:tblW w:w="0" w:type="auto"/>
+        <w:tblW w:w="9504" w:type="dxa"/>
         <w:tblBorders>
           <w:top w:val="single" w:sz="6" w:space="0" w:color="auto"/>
           <w:left w:val="single" w:sz="6" w:space="0" w:color="auto"/>
@@ -502,8 +381,8 @@
       <w:tblGrid>
         <w:gridCol w:w="2093"/>
         <w:gridCol w:w="1363"/>
-        <w:gridCol w:w="3744"/>
-        <w:gridCol w:w="2304"/>
+        <w:gridCol w:w="3132"/>
+        <w:gridCol w:w="2916"/>
       </w:tblGrid>
       <w:tr>
         <w:tc>
@@ -519,7 +398,7 @@
           <w:p>
             <w:pPr>
               <w:keepLines/>
-              <w:spacing w:after="120"/>
+              <w:spacing w:after="120" w:line="360" w:lineRule="auto"/>
               <w:jc w:val="center"/>
               <w:rPr>
                 <w:rFonts w:eastAsia="SimSun"/>
@@ -550,7 +429,7 @@
           <w:p>
             <w:pPr>
               <w:keepLines/>
-              <w:spacing w:after="120"/>
+              <w:spacing w:after="120" w:line="360" w:lineRule="auto"/>
               <w:jc w:val="center"/>
               <w:rPr>
                 <w:rFonts w:eastAsia="SimSun"/>
@@ -570,7 +449,7 @@
         </w:tc>
         <w:tc>
           <w:tcPr>
-            <w:tcW w:w="3744" w:type="dxa"/>
+            <w:tcW w:w="3132" w:type="dxa"/>
             <w:tcBorders>
               <w:top w:val="single" w:sz="6" w:space="0" w:color="auto"/>
               <w:left w:val="single" w:sz="6" w:space="0" w:color="auto"/>
@@ -581,7 +460,7 @@
           <w:p>
             <w:pPr>
               <w:keepLines/>
-              <w:spacing w:after="120"/>
+              <w:spacing w:after="120" w:line="360" w:lineRule="auto"/>
               <w:jc w:val="center"/>
               <w:rPr>
                 <w:rFonts w:eastAsia="SimSun"/>
@@ -601,7 +480,7 @@
         </w:tc>
         <w:tc>
           <w:tcPr>
-            <w:tcW w:w="2304" w:type="dxa"/>
+            <w:tcW w:w="2916" w:type="dxa"/>
             <w:tcBorders>
               <w:top w:val="single" w:sz="6" w:space="0" w:color="auto"/>
               <w:left w:val="single" w:sz="6" w:space="0" w:color="auto"/>
@@ -612,7 +491,7 @@
           <w:p>
             <w:pPr>
               <w:keepLines/>
-              <w:spacing w:after="120"/>
+              <w:spacing w:after="120" w:line="360" w:lineRule="auto"/>
               <w:jc w:val="center"/>
               <w:rPr>
                 <w:rFonts w:eastAsia="SimSun"/>
@@ -645,7 +524,7 @@
           <w:p>
             <w:pPr>
               <w:keepLines/>
-              <w:spacing w:after="120"/>
+              <w:spacing w:after="120" w:line="360" w:lineRule="auto"/>
               <w:jc w:val="center"/>
               <w:rPr>
                 <w:rFonts w:eastAsia="SimSun"/>
@@ -659,23 +538,7 @@
                 <w:color w:val="0000FF"/>
                 <w:lang w:val="en-US"/>
               </w:rPr>
-              <w:t>&lt;</w:t>
-            </w:r>
-            <w:r>
-              <w:rPr>
-                <w:rFonts w:eastAsia="SimSun"/>
-                <w:color w:val="0000FF"/>
-                <w:lang w:val="en-US"/>
-              </w:rPr>
-              <w:t>dd/mm/yyyy</w:t>
-            </w:r>
-            <w:r>
-              <w:rPr>
-                <w:rFonts w:eastAsia="SimSun"/>
-                <w:color w:val="0000FF"/>
-                <w:lang w:val="en-US"/>
-              </w:rPr>
-              <w:t>&gt;</w:t>
+              <w:t>28.06.2021</w:t>
             </w:r>
           </w:p>
         </w:tc>
@@ -692,7 +555,7 @@
           <w:p>
             <w:pPr>
               <w:keepLines/>
-              <w:spacing w:after="120"/>
+              <w:spacing w:after="120" w:line="360" w:lineRule="auto"/>
               <w:jc w:val="center"/>
               <w:rPr>
                 <w:rFonts w:eastAsia="SimSun"/>
@@ -706,29 +569,13 @@
                 <w:color w:val="0000FF"/>
                 <w:lang w:val="en-US"/>
               </w:rPr>
-              <w:t>&lt;</w:t>
-            </w:r>
-            <w:r>
-              <w:rPr>
-                <w:rFonts w:eastAsia="SimSun"/>
-                <w:color w:val="0000FF"/>
-                <w:lang w:val="en-US"/>
-              </w:rPr>
-              <w:t>x.y</w:t>
-            </w:r>
-            <w:r>
-              <w:rPr>
-                <w:rFonts w:eastAsia="SimSun"/>
-                <w:color w:val="0000FF"/>
-                <w:lang w:val="en-US"/>
-              </w:rPr>
-              <w:t>&gt;</w:t>
+              <w:t>1.0</w:t>
             </w:r>
           </w:p>
         </w:tc>
         <w:tc>
           <w:tcPr>
-            <w:tcW w:w="3744" w:type="dxa"/>
+            <w:tcW w:w="3132" w:type="dxa"/>
             <w:tcBorders>
               <w:top w:val="single" w:sz="6" w:space="0" w:color="auto"/>
               <w:left w:val="single" w:sz="6" w:space="0" w:color="auto"/>
@@ -739,7 +586,7 @@
           <w:p>
             <w:pPr>
               <w:keepLines/>
-              <w:spacing w:after="120"/>
+              <w:spacing w:after="120" w:line="360" w:lineRule="auto"/>
               <w:jc w:val="center"/>
               <w:rPr>
                 <w:rFonts w:eastAsia="SimSun"/>
@@ -753,13 +600,13 @@
                 <w:color w:val="0000FF"/>
                 <w:lang w:val="en-US"/>
               </w:rPr>
-              <w:t>&lt;mô tả phiên bản tài liệu&gt;</w:t>
+              <w:t>Khởi tạo tài liệu</w:t>
             </w:r>
           </w:p>
         </w:tc>
         <w:tc>
           <w:tcPr>
-            <w:tcW w:w="2304" w:type="dxa"/>
+            <w:tcW w:w="2916" w:type="dxa"/>
             <w:tcBorders>
               <w:top w:val="single" w:sz="6" w:space="0" w:color="auto"/>
               <w:left w:val="single" w:sz="6" w:space="0" w:color="auto"/>
@@ -770,7 +617,7 @@
           <w:p>
             <w:pPr>
               <w:keepLines/>
-              <w:spacing w:after="120"/>
+              <w:spacing w:after="120" w:line="360" w:lineRule="auto"/>
               <w:jc w:val="center"/>
               <w:rPr>
                 <w:rFonts w:eastAsia="SimSun"/>
@@ -784,7 +631,7 @@
                 <w:color w:val="0000FF"/>
                 <w:lang w:val="en-US"/>
               </w:rPr>
-              <w:t>&lt; người thực hiện&gt;</w:t>
+              <w:t>Nguyễn Đức Minh Trí</w:t>
             </w:r>
           </w:p>
         </w:tc>
@@ -803,7 +650,7 @@
           <w:p>
             <w:pPr>
               <w:keepLines/>
-              <w:spacing w:after="120"/>
+              <w:spacing w:after="120" w:line="360" w:lineRule="auto"/>
               <w:jc w:val="center"/>
               <w:rPr>
                 <w:rFonts w:eastAsia="SimSun"/>
@@ -825,7 +672,7 @@
           <w:p>
             <w:pPr>
               <w:keepLines/>
-              <w:spacing w:after="120"/>
+              <w:spacing w:after="120" w:line="360" w:lineRule="auto"/>
               <w:jc w:val="center"/>
               <w:rPr>
                 <w:rFonts w:eastAsia="SimSun"/>
@@ -836,7 +683,7 @@
         </w:tc>
         <w:tc>
           <w:tcPr>
-            <w:tcW w:w="3744" w:type="dxa"/>
+            <w:tcW w:w="3132" w:type="dxa"/>
             <w:tcBorders>
               <w:top w:val="single" w:sz="6" w:space="0" w:color="auto"/>
               <w:left w:val="single" w:sz="6" w:space="0" w:color="auto"/>
@@ -847,7 +694,7 @@
           <w:p>
             <w:pPr>
               <w:keepLines/>
-              <w:spacing w:after="120"/>
+              <w:spacing w:after="120" w:line="360" w:lineRule="auto"/>
               <w:jc w:val="both"/>
               <w:rPr>
                 <w:rFonts w:eastAsia="SimSun"/>
@@ -858,7 +705,7 @@
         </w:tc>
         <w:tc>
           <w:tcPr>
-            <w:tcW w:w="2304" w:type="dxa"/>
+            <w:tcW w:w="2916" w:type="dxa"/>
             <w:tcBorders>
               <w:top w:val="single" w:sz="6" w:space="0" w:color="auto"/>
               <w:left w:val="single" w:sz="6" w:space="0" w:color="auto"/>
@@ -869,7 +716,7 @@
           <w:p>
             <w:pPr>
               <w:keepLines/>
-              <w:spacing w:after="120"/>
+              <w:spacing w:after="120" w:line="360" w:lineRule="auto"/>
               <w:jc w:val="both"/>
               <w:rPr>
                 <w:rFonts w:eastAsia="SimSun"/>
@@ -893,7 +740,7 @@
           <w:p>
             <w:pPr>
               <w:keepLines/>
-              <w:spacing w:after="120"/>
+              <w:spacing w:after="120" w:line="360" w:lineRule="auto"/>
               <w:jc w:val="both"/>
               <w:rPr>
                 <w:rFonts w:eastAsia="SimSun"/>
@@ -915,7 +762,7 @@
           <w:p>
             <w:pPr>
               <w:keepLines/>
-              <w:spacing w:after="120"/>
+              <w:spacing w:after="120" w:line="360" w:lineRule="auto"/>
               <w:jc w:val="both"/>
               <w:rPr>
                 <w:rFonts w:eastAsia="SimSun"/>
@@ -926,7 +773,7 @@
         </w:tc>
         <w:tc>
           <w:tcPr>
-            <w:tcW w:w="3744" w:type="dxa"/>
+            <w:tcW w:w="3132" w:type="dxa"/>
             <w:tcBorders>
               <w:top w:val="single" w:sz="6" w:space="0" w:color="auto"/>
               <w:left w:val="single" w:sz="6" w:space="0" w:color="auto"/>
@@ -937,7 +784,7 @@
           <w:p>
             <w:pPr>
               <w:keepLines/>
-              <w:spacing w:after="120"/>
+              <w:spacing w:after="120" w:line="360" w:lineRule="auto"/>
               <w:jc w:val="both"/>
               <w:rPr>
                 <w:rFonts w:eastAsia="SimSun"/>
@@ -948,7 +795,7 @@
         </w:tc>
         <w:tc>
           <w:tcPr>
-            <w:tcW w:w="2304" w:type="dxa"/>
+            <w:tcW w:w="2916" w:type="dxa"/>
             <w:tcBorders>
               <w:top w:val="single" w:sz="6" w:space="0" w:color="auto"/>
               <w:left w:val="single" w:sz="6" w:space="0" w:color="auto"/>
@@ -959,7 +806,7 @@
           <w:p>
             <w:pPr>
               <w:keepLines/>
-              <w:spacing w:after="120"/>
+              <w:spacing w:after="120" w:line="360" w:lineRule="auto"/>
               <w:jc w:val="both"/>
               <w:rPr>
                 <w:rFonts w:eastAsia="SimSun"/>
@@ -983,7 +830,7 @@
           <w:p>
             <w:pPr>
               <w:keepLines/>
-              <w:spacing w:after="120"/>
+              <w:spacing w:after="120" w:line="360" w:lineRule="auto"/>
               <w:jc w:val="both"/>
               <w:rPr>
                 <w:rFonts w:eastAsia="SimSun"/>
@@ -1005,7 +852,7 @@
           <w:p>
             <w:pPr>
               <w:keepLines/>
-              <w:spacing w:after="120"/>
+              <w:spacing w:after="120" w:line="360" w:lineRule="auto"/>
               <w:jc w:val="both"/>
               <w:rPr>
                 <w:rFonts w:eastAsia="SimSun"/>
@@ -1016,7 +863,7 @@
         </w:tc>
         <w:tc>
           <w:tcPr>
-            <w:tcW w:w="3744" w:type="dxa"/>
+            <w:tcW w:w="3132" w:type="dxa"/>
             <w:tcBorders>
               <w:top w:val="single" w:sz="6" w:space="0" w:color="auto"/>
               <w:left w:val="single" w:sz="6" w:space="0" w:color="auto"/>
@@ -1027,7 +874,7 @@
           <w:p>
             <w:pPr>
               <w:keepLines/>
-              <w:spacing w:after="120"/>
+              <w:spacing w:after="120" w:line="360" w:lineRule="auto"/>
               <w:jc w:val="both"/>
               <w:rPr>
                 <w:rFonts w:eastAsia="SimSun"/>
@@ -1038,7 +885,7 @@
         </w:tc>
         <w:tc>
           <w:tcPr>
-            <w:tcW w:w="2304" w:type="dxa"/>
+            <w:tcW w:w="2916" w:type="dxa"/>
             <w:tcBorders>
               <w:top w:val="single" w:sz="6" w:space="0" w:color="auto"/>
               <w:left w:val="single" w:sz="6" w:space="0" w:color="auto"/>
@@ -1049,7 +896,7 @@
           <w:p>
             <w:pPr>
               <w:keepLines/>
-              <w:spacing w:after="120"/>
+              <w:spacing w:after="120" w:line="360" w:lineRule="auto"/>
               <w:jc w:val="both"/>
               <w:rPr>
                 <w:rFonts w:eastAsia="SimSun"/>
@@ -1063,6 +910,7 @@
     <w:p>
       <w:pPr>
         <w:pStyle w:val="Title"/>
+        <w:spacing w:line="360" w:lineRule="auto"/>
         <w:rPr>
           <w:lang w:val="en-US"/>
         </w:rPr>
@@ -1071,6 +919,7 @@
     <w:p>
       <w:pPr>
         <w:pStyle w:val="Title"/>
+        <w:spacing w:line="360" w:lineRule="auto"/>
         <w:rPr>
           <w:lang w:val="en-US"/>
         </w:rPr>
@@ -1095,6 +944,7 @@
         <w:tabs>
           <w:tab w:val="left" w:pos="432"/>
         </w:tabs>
+        <w:spacing w:line="360" w:lineRule="auto"/>
         <w:rPr>
           <w:rFonts w:asciiTheme="minorHAnsi" w:eastAsiaTheme="minorEastAsia" w:hAnsiTheme="minorHAnsi" w:cstheme="minorBidi"/>
           <w:noProof/>
@@ -1202,6 +1052,7 @@
         <w:tabs>
           <w:tab w:val="left" w:pos="432"/>
         </w:tabs>
+        <w:spacing w:line="360" w:lineRule="auto"/>
         <w:rPr>
           <w:rFonts w:asciiTheme="minorHAnsi" w:eastAsiaTheme="minorEastAsia" w:hAnsiTheme="minorHAnsi" w:cstheme="minorBidi"/>
           <w:noProof/>
@@ -1291,6 +1142,7 @@
         <w:tabs>
           <w:tab w:val="left" w:pos="1000"/>
         </w:tabs>
+        <w:spacing w:line="360" w:lineRule="auto"/>
         <w:rPr>
           <w:rFonts w:asciiTheme="minorHAnsi" w:eastAsiaTheme="minorEastAsia" w:hAnsiTheme="minorHAnsi" w:cstheme="minorBidi"/>
           <w:noProof/>
@@ -1384,6 +1236,7 @@
         <w:tabs>
           <w:tab w:val="left" w:pos="1000"/>
         </w:tabs>
+        <w:spacing w:line="360" w:lineRule="auto"/>
         <w:rPr>
           <w:rFonts w:asciiTheme="minorHAnsi" w:eastAsiaTheme="minorEastAsia" w:hAnsiTheme="minorHAnsi" w:cstheme="minorBidi"/>
           <w:noProof/>
@@ -1474,6 +1327,7 @@
     <w:p>
       <w:pPr>
         <w:pStyle w:val="BodyText"/>
+        <w:spacing w:line="360" w:lineRule="auto"/>
         <w:jc w:val="both"/>
         <w:rPr>
           <w:lang w:val="en-US"/>
@@ -1489,7 +1343,7 @@
     <w:p>
       <w:pPr>
         <w:widowControl/>
-        <w:spacing w:line="240" w:lineRule="auto"/>
+        <w:spacing w:line="360" w:lineRule="auto"/>
         <w:rPr>
           <w:lang w:val="en-US"/>
         </w:rPr>
@@ -1503,316 +1357,636 @@
     </w:p>
     <w:p>
       <w:pPr>
-        <w:pStyle w:val="Heading1"/>
-        <w:spacing w:line="360" w:lineRule="auto"/>
-        <w:jc w:val="both"/>
-      </w:pPr>
-      <w:bookmarkStart w:id="1" w:name="_Toc176926925"/>
-      <w:bookmarkStart w:id="2" w:name="_Toc369451606"/>
+        <w:pStyle w:val="ListParagraph"/>
+        <w:widowControl/>
+        <w:numPr>
+          <w:ilvl w:val="0"/>
+          <w:numId w:val="37"/>
+        </w:numPr>
+        <w:spacing w:line="360" w:lineRule="auto"/>
+        <w:rPr>
+          <w:rFonts w:ascii="Arial" w:hAnsi="Arial" w:cs="Arial"/>
+          <w:b/>
+          <w:bCs/>
+          <w:lang w:val="en-US"/>
+        </w:rPr>
+      </w:pPr>
       <w:r>
+        <w:rPr>
+          <w:rFonts w:ascii="Arial" w:hAnsi="Arial" w:cs="Arial"/>
+          <w:b/>
+          <w:bCs/>
+          <w:lang w:val="en-US"/>
+        </w:rPr>
         <w:lastRenderedPageBreak/>
         <w:t>Danh sách các màn hình</w:t>
       </w:r>
-      <w:bookmarkEnd w:id="1"/>
-      <w:bookmarkEnd w:id="2"/>
-    </w:p>
-    <w:p>
-      <w:pPr>
-        <w:pStyle w:val="BodyText"/>
+    </w:p>
+    <w:p>
+      <w:pPr>
+        <w:pStyle w:val="ListParagraph"/>
+        <w:widowControl/>
+        <w:spacing w:line="360" w:lineRule="auto"/>
+        <w:rPr>
+          <w:rFonts w:ascii="Arial" w:hAnsi="Arial" w:cs="Arial"/>
+          <w:b/>
+          <w:bCs/>
+          <w:lang w:val="en-US"/>
+        </w:rPr>
+      </w:pPr>
+    </w:p>
+    <w:p>
+      <w:pPr>
+        <w:widowControl/>
+        <w:spacing w:line="360" w:lineRule="auto"/>
+        <w:ind w:left="360"/>
+        <w:rPr>
+          <w:rFonts w:ascii="Arial" w:hAnsi="Arial" w:cs="Arial"/>
+          <w:b/>
+          <w:bCs/>
+          <w:lang w:val="en-US"/>
+        </w:rPr>
+      </w:pPr>
+      <w:r>
+        <w:rPr>
+          <w:noProof/>
+          <w:lang w:val="en-US"/>
+        </w:rPr>
+        <w:drawing>
+          <wp:inline distT="0" distB="0" distL="0" distR="0" wp14:anchorId="57A4D319" wp14:editId="54A893BF">
+            <wp:extent cx="5694218" cy="7529209"/>
+            <wp:effectExtent l="0" t="0" r="1905" b="0"/>
+            <wp:docPr id="4" name="Picture 4" descr="Graphical user interface, application, website&#10;&#10;Description automatically generated"/>
+            <wp:cNvGraphicFramePr>
+              <a:graphicFrameLocks xmlns:a="http://schemas.openxmlformats.org/drawingml/2006/main" noChangeAspect="1"/>
+            </wp:cNvGraphicFramePr>
+            <a:graphic xmlns:a="http://schemas.openxmlformats.org/drawingml/2006/main">
+              <a:graphicData uri="http://schemas.openxmlformats.org/drawingml/2006/picture">
+                <pic:pic xmlns:pic="http://schemas.openxmlformats.org/drawingml/2006/picture">
+                  <pic:nvPicPr>
+                    <pic:cNvPr id="4" name="Picture 4" descr="Graphical user interface, application, website&#10;&#10;Description automatically generated"/>
+                    <pic:cNvPicPr/>
+                  </pic:nvPicPr>
+                  <pic:blipFill>
+                    <a:blip r:embed="rId10" cstate="print">
+                      <a:extLst>
+                        <a:ext uri="{28A0092B-C50C-407E-A947-70E740481C1C}">
+                          <a14:useLocalDpi xmlns:a14="http://schemas.microsoft.com/office/drawing/2010/main" val="0"/>
+                        </a:ext>
+                      </a:extLst>
+                    </a:blip>
+                    <a:stretch>
+                      <a:fillRect/>
+                    </a:stretch>
+                  </pic:blipFill>
+                  <pic:spPr>
+                    <a:xfrm>
+                      <a:off x="0" y="0"/>
+                      <a:ext cx="5705566" cy="7544214"/>
+                    </a:xfrm>
+                    <a:prstGeom prst="rect">
+                      <a:avLst/>
+                    </a:prstGeom>
+                  </pic:spPr>
+                </pic:pic>
+              </a:graphicData>
+            </a:graphic>
+          </wp:inline>
+        </w:drawing>
+      </w:r>
+    </w:p>
+    <w:p>
+      <w:pPr>
+        <w:pStyle w:val="ListParagraph"/>
+        <w:widowControl/>
+        <w:spacing w:line="360" w:lineRule="auto"/>
+        <w:jc w:val="center"/>
         <w:rPr>
           <w:i/>
-          <w:color w:val="0000FF"/>
+          <w:iCs/>
+          <w:lang w:val="en-US"/>
         </w:rPr>
       </w:pPr>
       <w:r>
         <w:rPr>
           <w:i/>
-          <w:color w:val="0000FF"/>
-        </w:rPr>
-        <w:t>Liệt kê danh sách các màn hình trong đồ án</w:t>
+          <w:iCs/>
+          <w:lang w:val="en-US"/>
+        </w:rPr>
+        <w:t>Màn hình chính</w:t>
       </w:r>
-    </w:p>
-    <w:tbl>
-      <w:tblPr>
-        <w:tblStyle w:val="TableGrid"/>
-        <w:tblW w:w="9641" w:type="dxa"/>
-        <w:tblLook w:val="01E0" w:firstRow="1" w:lastRow="1" w:firstColumn="1" w:lastColumn="1" w:noHBand="0" w:noVBand="0"/>
-      </w:tblPr>
-      <w:tblGrid>
-        <w:gridCol w:w="1363"/>
-        <w:gridCol w:w="2957"/>
-        <w:gridCol w:w="5321"/>
-      </w:tblGrid>
-      <w:tr>
-        <w:tc>
-          <w:tcPr>
-            <w:tcW w:w="801" w:type="dxa"/>
-          </w:tcPr>
-          <w:p>
-            <w:pPr>
-              <w:pStyle w:val="BodyText"/>
-              <w:spacing w:after="0" w:line="240" w:lineRule="auto"/>
-            </w:pPr>
-            <w:r>
-              <w:t>STT</w:t>
-            </w:r>
-          </w:p>
-        </w:tc>
-        <w:tc>
-          <w:tcPr>
-            <w:tcW w:w="3135" w:type="dxa"/>
-          </w:tcPr>
-          <w:p>
-            <w:pPr>
-              <w:pStyle w:val="BodyText"/>
-              <w:spacing w:after="0" w:line="240" w:lineRule="auto"/>
-            </w:pPr>
-            <w:r>
-              <w:t>Tên màn hình</w:t>
-            </w:r>
-          </w:p>
-        </w:tc>
-        <w:tc>
-          <w:tcPr>
-            <w:tcW w:w="5705" w:type="dxa"/>
-          </w:tcPr>
-          <w:p>
-            <w:pPr>
-              <w:pStyle w:val="BodyText"/>
-              <w:spacing w:after="0" w:line="240" w:lineRule="auto"/>
-            </w:pPr>
-            <w:r>
-              <w:t>Ý nghĩa/Ghi chú</w:t>
-            </w:r>
-          </w:p>
-        </w:tc>
-      </w:tr>
-      <w:tr>
-        <w:tc>
-          <w:tcPr>
-            <w:tcW w:w="801" w:type="dxa"/>
-          </w:tcPr>
-          <w:p>
-            <w:pPr>
-              <w:pStyle w:val="BodyText"/>
-              <w:spacing w:after="0" w:line="240" w:lineRule="auto"/>
-            </w:pPr>
-          </w:p>
-        </w:tc>
-        <w:tc>
-          <w:tcPr>
-            <w:tcW w:w="3135" w:type="dxa"/>
-          </w:tcPr>
-          <w:p>
-            <w:pPr>
-              <w:pStyle w:val="BodyText"/>
-              <w:spacing w:after="0" w:line="240" w:lineRule="auto"/>
-            </w:pPr>
-          </w:p>
-        </w:tc>
-        <w:tc>
-          <w:tcPr>
-            <w:tcW w:w="5705" w:type="dxa"/>
-          </w:tcPr>
-          <w:p>
-            <w:pPr>
-              <w:pStyle w:val="BodyText"/>
-              <w:spacing w:after="0" w:line="240" w:lineRule="auto"/>
-            </w:pPr>
-          </w:p>
-        </w:tc>
-      </w:tr>
-    </w:tbl>
-    <w:p>
-      <w:pPr>
-        <w:pStyle w:val="Heading1"/>
-        <w:spacing w:line="360" w:lineRule="auto"/>
-        <w:jc w:val="both"/>
-      </w:pPr>
-      <w:bookmarkStart w:id="3" w:name="_Toc176926926"/>
-      <w:bookmarkStart w:id="4" w:name="_Toc369451607"/>
       <w:r>
+        <w:rPr>
+          <w:i/>
+          <w:iCs/>
+          <w:lang w:val="en-US"/>
+        </w:rPr>
+        <w:t xml:space="preserve"> ứng dụng (01)</w:t>
+      </w:r>
+    </w:p>
+    <w:p>
+      <w:pPr>
+        <w:widowControl/>
+        <w:spacing w:line="360" w:lineRule="auto"/>
+        <w:rPr>
+          <w:rFonts w:ascii="Arial" w:hAnsi="Arial" w:cs="Arial"/>
+          <w:b/>
+          <w:bCs/>
+          <w:lang w:val="en-US"/>
+        </w:rPr>
+      </w:pPr>
+      <w:r>
+        <w:rPr>
+          <w:noProof/>
+          <w:lang w:val="en-US"/>
+        </w:rPr>
+        <w:lastRenderedPageBreak/>
+        <w:drawing>
+          <wp:inline distT="0" distB="0" distL="0" distR="0" wp14:anchorId="6F203B4E" wp14:editId="4E9BA05A">
+            <wp:extent cx="5952331" cy="5618019"/>
+            <wp:effectExtent l="0" t="0" r="0" b="1905"/>
+            <wp:docPr id="7" name="Picture 7" descr="Graphical user interface&#10;&#10;Description automatically generated"/>
+            <wp:cNvGraphicFramePr>
+              <a:graphicFrameLocks xmlns:a="http://schemas.openxmlformats.org/drawingml/2006/main" noChangeAspect="1"/>
+            </wp:cNvGraphicFramePr>
+            <a:graphic xmlns:a="http://schemas.openxmlformats.org/drawingml/2006/main">
+              <a:graphicData uri="http://schemas.openxmlformats.org/drawingml/2006/picture">
+                <pic:pic xmlns:pic="http://schemas.openxmlformats.org/drawingml/2006/picture">
+                  <pic:nvPicPr>
+                    <pic:cNvPr id="7" name="Picture 7" descr="Graphical user interface&#10;&#10;Description automatically generated"/>
+                    <pic:cNvPicPr/>
+                  </pic:nvPicPr>
+                  <pic:blipFill>
+                    <a:blip r:embed="rId11" cstate="print">
+                      <a:extLst>
+                        <a:ext uri="{28A0092B-C50C-407E-A947-70E740481C1C}">
+                          <a14:useLocalDpi xmlns:a14="http://schemas.microsoft.com/office/drawing/2010/main" val="0"/>
+                        </a:ext>
+                      </a:extLst>
+                    </a:blip>
+                    <a:stretch>
+                      <a:fillRect/>
+                    </a:stretch>
+                  </pic:blipFill>
+                  <pic:spPr>
+                    <a:xfrm>
+                      <a:off x="0" y="0"/>
+                      <a:ext cx="5961147" cy="5626340"/>
+                    </a:xfrm>
+                    <a:prstGeom prst="rect">
+                      <a:avLst/>
+                    </a:prstGeom>
+                  </pic:spPr>
+                </pic:pic>
+              </a:graphicData>
+            </a:graphic>
+          </wp:inline>
+        </w:drawing>
+      </w:r>
+    </w:p>
+    <w:p>
+      <w:pPr>
+        <w:pStyle w:val="ListParagraph"/>
+        <w:widowControl/>
+        <w:spacing w:line="360" w:lineRule="auto"/>
+        <w:jc w:val="center"/>
+        <w:rPr>
+          <w:i/>
+          <w:iCs/>
+          <w:lang w:val="en-US"/>
+        </w:rPr>
+      </w:pPr>
+      <w:r>
+        <w:rPr>
+          <w:i/>
+          <w:iCs/>
+          <w:lang w:val="en-US"/>
+        </w:rPr>
+        <w:t>Màn hình tìm kiếm chuyến bay phù hợp</w:t>
+      </w:r>
+      <w:r>
+        <w:rPr>
+          <w:i/>
+          <w:iCs/>
+          <w:lang w:val="en-US"/>
+        </w:rPr>
+        <w:t xml:space="preserve"> (02)</w:t>
+      </w:r>
+    </w:p>
+    <w:p>
+      <w:pPr>
+        <w:widowControl/>
+        <w:spacing w:line="360" w:lineRule="auto"/>
+        <w:rPr>
+          <w:rFonts w:ascii="Arial" w:hAnsi="Arial" w:cs="Arial"/>
+          <w:b/>
+          <w:bCs/>
+          <w:lang w:val="en-US"/>
+        </w:rPr>
+      </w:pPr>
+      <w:r>
+        <w:rPr>
+          <w:noProof/>
+          <w:lang w:val="en-US"/>
+        </w:rPr>
+        <w:lastRenderedPageBreak/>
+        <w:drawing>
+          <wp:inline distT="0" distB="0" distL="0" distR="0" wp14:anchorId="6FC92BBE" wp14:editId="5B3D88DB">
+            <wp:extent cx="5936673" cy="4221503"/>
+            <wp:effectExtent l="0" t="0" r="6985" b="7620"/>
+            <wp:docPr id="8" name="Picture 8" descr="Graphical user interface, application&#10;&#10;Description automatically generated"/>
+            <wp:cNvGraphicFramePr>
+              <a:graphicFrameLocks xmlns:a="http://schemas.openxmlformats.org/drawingml/2006/main" noChangeAspect="1"/>
+            </wp:cNvGraphicFramePr>
+            <a:graphic xmlns:a="http://schemas.openxmlformats.org/drawingml/2006/main">
+              <a:graphicData uri="http://schemas.openxmlformats.org/drawingml/2006/picture">
+                <pic:pic xmlns:pic="http://schemas.openxmlformats.org/drawingml/2006/picture">
+                  <pic:nvPicPr>
+                    <pic:cNvPr id="8" name="Picture 8" descr="Graphical user interface, application&#10;&#10;Description automatically generated"/>
+                    <pic:cNvPicPr/>
+                  </pic:nvPicPr>
+                  <pic:blipFill>
+                    <a:blip r:embed="rId12" cstate="print">
+                      <a:extLst>
+                        <a:ext uri="{28A0092B-C50C-407E-A947-70E740481C1C}">
+                          <a14:useLocalDpi xmlns:a14="http://schemas.microsoft.com/office/drawing/2010/main" val="0"/>
+                        </a:ext>
+                      </a:extLst>
+                    </a:blip>
+                    <a:stretch>
+                      <a:fillRect/>
+                    </a:stretch>
+                  </pic:blipFill>
+                  <pic:spPr>
+                    <a:xfrm>
+                      <a:off x="0" y="0"/>
+                      <a:ext cx="5942263" cy="4225478"/>
+                    </a:xfrm>
+                    <a:prstGeom prst="rect">
+                      <a:avLst/>
+                    </a:prstGeom>
+                  </pic:spPr>
+                </pic:pic>
+              </a:graphicData>
+            </a:graphic>
+          </wp:inline>
+        </w:drawing>
+      </w:r>
+    </w:p>
+    <w:p>
+      <w:pPr>
+        <w:pStyle w:val="ListParagraph"/>
+        <w:widowControl/>
+        <w:spacing w:line="360" w:lineRule="auto"/>
+        <w:jc w:val="center"/>
+        <w:rPr>
+          <w:i/>
+          <w:iCs/>
+          <w:lang w:val="en-US"/>
+        </w:rPr>
+      </w:pPr>
+      <w:r>
+        <w:rPr>
+          <w:i/>
+          <w:iCs/>
+          <w:lang w:val="en-US"/>
+        </w:rPr>
+        <w:t>Màn hình tóm tắt lựa chọn chuyến bay</w:t>
+      </w:r>
+      <w:r>
+        <w:rPr>
+          <w:i/>
+          <w:iCs/>
+          <w:lang w:val="en-US"/>
+        </w:rPr>
+        <w:t xml:space="preserve"> (03)</w:t>
+      </w:r>
+    </w:p>
+    <w:p>
+      <w:pPr>
+        <w:pStyle w:val="ListParagraph"/>
+        <w:widowControl/>
+        <w:spacing w:line="360" w:lineRule="auto"/>
+        <w:jc w:val="center"/>
+        <w:rPr>
+          <w:i/>
+          <w:iCs/>
+          <w:lang w:val="en-US"/>
+        </w:rPr>
+      </w:pPr>
+    </w:p>
+    <w:p>
+      <w:pPr>
+        <w:pStyle w:val="ListParagraph"/>
+        <w:widowControl/>
+        <w:numPr>
+          <w:ilvl w:val="0"/>
+          <w:numId w:val="37"/>
+        </w:numPr>
+        <w:spacing w:line="360" w:lineRule="auto"/>
+        <w:rPr>
+          <w:rFonts w:ascii="Arial" w:hAnsi="Arial" w:cs="Arial"/>
+          <w:b/>
+          <w:bCs/>
+          <w:lang w:val="en-US"/>
+        </w:rPr>
+      </w:pPr>
+      <w:r>
+        <w:rPr>
+          <w:rFonts w:ascii="Arial" w:hAnsi="Arial" w:cs="Arial"/>
+          <w:b/>
+          <w:bCs/>
+          <w:lang w:val="en-US"/>
+        </w:rPr>
         <w:t>Mô tả chi tiết mỗi màn hình</w:t>
       </w:r>
-      <w:bookmarkEnd w:id="3"/>
-      <w:bookmarkEnd w:id="4"/>
-    </w:p>
-    <w:p>
-      <w:pPr>
-        <w:pStyle w:val="BodyText"/>
-        <w:rPr>
-          <w:i/>
-          <w:color w:val="0000FF"/>
+    </w:p>
+    <w:p>
+      <w:pPr>
+        <w:pStyle w:val="ListParagraph"/>
+        <w:widowControl/>
+        <w:numPr>
+          <w:ilvl w:val="1"/>
+          <w:numId w:val="37"/>
+        </w:numPr>
+        <w:spacing w:line="360" w:lineRule="auto"/>
+        <w:rPr>
+          <w:rFonts w:ascii="Arial" w:hAnsi="Arial" w:cs="Arial"/>
+          <w:b/>
+          <w:bCs/>
           <w:lang w:val="en-US"/>
         </w:rPr>
       </w:pPr>
       <w:r>
         <w:rPr>
-          <w:i/>
-          <w:color w:val="0000FF"/>
-        </w:rPr>
-        <w:t>Với mỗi màn hình trong đồ án, cần mô tả rõ hình thức trình bày và các xử lý đối với từng biến cố trong màn hình.</w:t>
+          <w:rFonts w:ascii="Arial" w:hAnsi="Arial" w:cs="Arial"/>
+          <w:b/>
+          <w:bCs/>
+          <w:lang w:val="en-US"/>
+        </w:rPr>
+        <w:t>Màn hình 01 (Màn hình chính)</w:t>
       </w:r>
     </w:p>
     <w:p>
       <w:pPr>
-        <w:pStyle w:val="BodyText"/>
-        <w:rPr>
-          <w:i/>
-          <w:color w:val="0000FF"/>
+        <w:widowControl/>
+        <w:spacing w:line="360" w:lineRule="auto"/>
+        <w:ind w:left="720"/>
+        <w:rPr>
           <w:lang w:val="en-US"/>
         </w:rPr>
       </w:pPr>
       <w:r>
         <w:rPr>
-          <w:i/>
-          <w:color w:val="0000FF"/>
-          <w:lang w:val="en-US"/>
-        </w:rPr>
-        <w:t>Anh/Chị cần ghi rõ để giới thiệu chi tiết cách sử dụng và xử lý trên mỗi màn hình.</w:t>
+          <w:lang w:val="en-US"/>
+        </w:rPr>
+        <w:t>Cho phép người dùng chọn điểm khởi hành và đích đến thông qua danh sách hiện lên khi người dùng chọn. Tiếp theo, lựa chọn ngày đi, ngày về (nếu có lựa chọn khứ hồi) qua một date range picker. Cuối cùng là chọn số lựa hành khách và loại vé.</w:t>
       </w:r>
     </w:p>
     <w:p>
       <w:pPr>
-        <w:pStyle w:val="Heading2"/>
-        <w:spacing w:line="360" w:lineRule="auto"/>
-        <w:jc w:val="both"/>
-        <w:rPr>
-          <w:i/>
-          <w:color w:val="0000FF"/>
-          <w:lang w:val="en-US"/>
-        </w:rPr>
-      </w:pPr>
-      <w:bookmarkStart w:id="5" w:name="_Toc176926927"/>
-      <w:bookmarkStart w:id="6" w:name="_Toc369451608"/>
+        <w:widowControl/>
+        <w:spacing w:line="360" w:lineRule="auto"/>
+        <w:ind w:left="720"/>
+        <w:rPr>
+          <w:lang w:val="en-US"/>
+        </w:rPr>
+      </w:pPr>
+    </w:p>
+    <w:p>
+      <w:pPr>
+        <w:pStyle w:val="ListParagraph"/>
+        <w:widowControl/>
+        <w:numPr>
+          <w:ilvl w:val="1"/>
+          <w:numId w:val="37"/>
+        </w:numPr>
+        <w:spacing w:line="360" w:lineRule="auto"/>
+        <w:rPr>
+          <w:rFonts w:ascii="Arial" w:hAnsi="Arial" w:cs="Arial"/>
+          <w:b/>
+          <w:bCs/>
+          <w:lang w:val="en-US"/>
+        </w:rPr>
+      </w:pPr>
       <w:r>
         <w:rPr>
-          <w:i/>
-          <w:color w:val="0000FF"/>
-          <w:lang w:val="en-US"/>
-        </w:rPr>
-        <w:t>Màn hình ………</w:t>
+          <w:rFonts w:ascii="Arial" w:hAnsi="Arial" w:cs="Arial"/>
+          <w:b/>
+          <w:bCs/>
+          <w:lang w:val="en-US"/>
+        </w:rPr>
+        <w:t xml:space="preserve">Màn hình </w:t>
       </w:r>
-      <w:bookmarkEnd w:id="5"/>
-      <w:bookmarkEnd w:id="6"/>
-    </w:p>
-    <w:p>
-      <w:pPr>
-        <w:spacing w:line="360" w:lineRule="auto"/>
-        <w:rPr>
-          <w:i/>
-          <w:color w:val="0000FF"/>
-          <w:lang w:val="en-US"/>
-        </w:rPr>
-      </w:pPr>
       <w:r>
         <w:rPr>
-          <w:i/>
-          <w:color w:val="0000FF"/>
-          <w:lang w:val="en-US"/>
-        </w:rPr>
-        <w:t>Hình chụp của màn hình ……………</w:t>
+          <w:rFonts w:ascii="Arial" w:hAnsi="Arial" w:cs="Arial"/>
+          <w:b/>
+          <w:bCs/>
+          <w:lang w:val="en-US"/>
+        </w:rPr>
+        <w:t>02 (Màn hình tìm kiếm)</w:t>
       </w:r>
     </w:p>
     <w:p>
       <w:pPr>
-        <w:spacing w:line="360" w:lineRule="auto"/>
-        <w:rPr>
-          <w:i/>
-          <w:color w:val="0000FF"/>
+        <w:pStyle w:val="ListParagraph"/>
+        <w:widowControl/>
+        <w:numPr>
+          <w:ilvl w:val="0"/>
+          <w:numId w:val="38"/>
+        </w:numPr>
+        <w:spacing w:line="360" w:lineRule="auto"/>
+        <w:rPr>
           <w:lang w:val="en-US"/>
         </w:rPr>
       </w:pPr>
       <w:r>
         <w:rPr>
-          <w:i/>
-          <w:color w:val="0000FF"/>
-          <w:lang w:val="en-US"/>
-        </w:rPr>
-        <w:t>Mô tả cách sử dụng và xử lý trên màn hình…………</w:t>
+          <w:lang w:val="en-US"/>
+        </w:rPr>
+        <w:t xml:space="preserve">Sau khi người dùng lựa chọn các thông số, chuyển sang màn hình 02. </w:t>
       </w:r>
     </w:p>
     <w:p>
       <w:pPr>
-        <w:pStyle w:val="Heading2"/>
-        <w:spacing w:line="360" w:lineRule="auto"/>
-        <w:jc w:val="both"/>
-        <w:rPr>
-          <w:i/>
-          <w:color w:val="0000FF"/>
-          <w:lang w:val="en-US"/>
-        </w:rPr>
-      </w:pPr>
-      <w:bookmarkStart w:id="7" w:name="_Toc176926928"/>
-      <w:bookmarkStart w:id="8" w:name="_Toc369451609"/>
+        <w:pStyle w:val="ListParagraph"/>
+        <w:widowControl/>
+        <w:numPr>
+          <w:ilvl w:val="0"/>
+          <w:numId w:val="38"/>
+        </w:numPr>
+        <w:spacing w:line="360" w:lineRule="auto"/>
+        <w:rPr>
+          <w:lang w:val="en-US"/>
+        </w:rPr>
+      </w:pPr>
       <w:r>
         <w:rPr>
-          <w:i/>
-          <w:color w:val="0000FF"/>
-          <w:lang w:val="en-US"/>
-        </w:rPr>
-        <w:t>Màn hình ………</w:t>
+          <w:lang w:val="en-US"/>
+        </w:rPr>
+        <w:t xml:space="preserve">Màn hình bao gồm thanh trạng thái thể hiện tiến trình chọn vé, một tóm tắt lựa chọn người dùng cùng với button cho phép ngừi dùng thay đổi lựa chọn, tiếp theo là các lựa chọn sắp xếp và filter, phần quan trọng nhất là các kết quả chuyến bay tìm thấy trùng khớp với tìm kiếm người dùng. </w:t>
       </w:r>
-      <w:bookmarkEnd w:id="7"/>
-      <w:bookmarkEnd w:id="8"/>
-    </w:p>
-    <w:p>
-      <w:pPr>
-        <w:spacing w:line="360" w:lineRule="auto"/>
-        <w:rPr>
-          <w:i/>
-          <w:color w:val="0000FF"/>
+    </w:p>
+    <w:p>
+      <w:pPr>
+        <w:pStyle w:val="ListParagraph"/>
+        <w:widowControl/>
+        <w:numPr>
+          <w:ilvl w:val="0"/>
+          <w:numId w:val="38"/>
+        </w:numPr>
+        <w:spacing w:line="360" w:lineRule="auto"/>
+        <w:rPr>
           <w:lang w:val="en-US"/>
         </w:rPr>
       </w:pPr>
       <w:r>
         <w:rPr>
-          <w:i/>
-          <w:color w:val="0000FF"/>
-          <w:lang w:val="en-US"/>
-        </w:rPr>
-        <w:t>Hình chụp của màn hình ……………</w:t>
+          <w:lang w:val="en-US"/>
+        </w:rPr>
+        <w:lastRenderedPageBreak/>
+        <w:t>Mỗi kết quả gồm</w:t>
       </w:r>
-    </w:p>
-    <w:p>
-      <w:pPr>
-        <w:spacing w:line="360" w:lineRule="auto"/>
-        <w:rPr>
-          <w:i/>
-          <w:color w:val="0000FF"/>
-          <w:lang w:val="en-US"/>
-        </w:rPr>
-      </w:pPr>
       <w:r>
         <w:rPr>
-          <w:i/>
-          <w:color w:val="0000FF"/>
-          <w:lang w:val="en-US"/>
-        </w:rPr>
-        <w:t>Mô tả cách sử dụng và xử lý trên màn hình…………</w:t>
+          <w:lang w:val="en-US"/>
+        </w:rPr>
+        <w:t xml:space="preserve"> hãng khai thác, thời gian đi, đến, chuyến bay có điểm dừng hay không và giá vé. Người dùng có thể xem thông tin chi tiết chuyến bay qua phần “Chi tiết chuyến bay”.</w:t>
       </w:r>
     </w:p>
     <w:p>
       <w:pPr>
-        <w:spacing w:line="360" w:lineRule="auto"/>
-        <w:rPr>
-          <w:i/>
-          <w:color w:val="0000FF"/>
+        <w:pStyle w:val="ListParagraph"/>
+        <w:widowControl/>
+        <w:spacing w:line="360" w:lineRule="auto"/>
+        <w:ind w:left="1080"/>
+        <w:rPr>
+          <w:lang w:val="en-US"/>
+        </w:rPr>
+      </w:pPr>
+    </w:p>
+    <w:p>
+      <w:pPr>
+        <w:pStyle w:val="ListParagraph"/>
+        <w:widowControl/>
+        <w:numPr>
+          <w:ilvl w:val="1"/>
+          <w:numId w:val="37"/>
+        </w:numPr>
+        <w:spacing w:line="360" w:lineRule="auto"/>
+        <w:rPr>
+          <w:rFonts w:ascii="Arial" w:hAnsi="Arial" w:cs="Arial"/>
+          <w:b/>
+          <w:bCs/>
           <w:lang w:val="en-US"/>
         </w:rPr>
       </w:pPr>
       <w:r>
         <w:rPr>
-          <w:i/>
-          <w:color w:val="0000FF"/>
-          <w:lang w:val="en-US"/>
-        </w:rPr>
-        <w:t>…</w:t>
+          <w:rFonts w:ascii="Arial" w:hAnsi="Arial" w:cs="Arial"/>
+          <w:b/>
+          <w:bCs/>
+          <w:lang w:val="en-US"/>
+        </w:rPr>
+        <w:t>Màn hình 0</w:t>
       </w:r>
+      <w:r>
+        <w:rPr>
+          <w:rFonts w:ascii="Arial" w:hAnsi="Arial" w:cs="Arial"/>
+          <w:b/>
+          <w:bCs/>
+          <w:lang w:val="en-US"/>
+        </w:rPr>
+        <w:t>3</w:t>
+      </w:r>
+      <w:r>
+        <w:rPr>
+          <w:rFonts w:ascii="Arial" w:hAnsi="Arial" w:cs="Arial"/>
+          <w:b/>
+          <w:bCs/>
+          <w:lang w:val="en-US"/>
+        </w:rPr>
+        <w:t xml:space="preserve"> (Màn hình </w:t>
+      </w:r>
+      <w:r>
+        <w:rPr>
+          <w:rFonts w:ascii="Arial" w:hAnsi="Arial" w:cs="Arial"/>
+          <w:b/>
+          <w:bCs/>
+          <w:lang w:val="en-US"/>
+        </w:rPr>
+        <w:t>xác nhận chọn chuyến bay</w:t>
+      </w:r>
+      <w:r>
+        <w:rPr>
+          <w:rFonts w:ascii="Arial" w:hAnsi="Arial" w:cs="Arial"/>
+          <w:b/>
+          <w:bCs/>
+          <w:lang w:val="en-US"/>
+        </w:rPr>
+        <w:t>)</w:t>
+      </w:r>
+    </w:p>
+    <w:p>
+      <w:pPr>
+        <w:pStyle w:val="ListParagraph"/>
+        <w:widowControl/>
+        <w:numPr>
+          <w:ilvl w:val="0"/>
+          <w:numId w:val="38"/>
+        </w:numPr>
+        <w:spacing w:line="360" w:lineRule="auto"/>
+        <w:rPr>
+          <w:rFonts w:ascii="Arial" w:hAnsi="Arial" w:cs="Arial"/>
+          <w:b/>
+          <w:bCs/>
+          <w:lang w:val="en-US"/>
+        </w:rPr>
+      </w:pPr>
+      <w:r>
+        <w:rPr>
+          <w:lang w:val="en-US"/>
+        </w:rPr>
+        <w:t>Màn hình xác nhận lại lựa chọn chuyến bay.</w:t>
+      </w:r>
+    </w:p>
+    <w:p>
+      <w:pPr>
+        <w:pStyle w:val="ListParagraph"/>
+        <w:widowControl/>
+        <w:numPr>
+          <w:ilvl w:val="0"/>
+          <w:numId w:val="38"/>
+        </w:numPr>
+        <w:spacing w:line="360" w:lineRule="auto"/>
+        <w:rPr>
+          <w:rFonts w:ascii="Arial" w:hAnsi="Arial" w:cs="Arial"/>
+          <w:b/>
+          <w:bCs/>
+          <w:lang w:val="en-US"/>
+        </w:rPr>
+      </w:pPr>
+      <w:r>
+        <w:rPr>
+          <w:lang w:val="en-US"/>
+        </w:rPr>
+        <w:t>Bao gồm thông tin tóm tắt lại chuyến bay, tóm tắt giá vé.</w:t>
+      </w:r>
+    </w:p>
+    <w:p>
+      <w:pPr>
+        <w:widowControl/>
+        <w:spacing w:line="360" w:lineRule="auto"/>
+        <w:ind w:left="720"/>
+        <w:rPr>
+          <w:lang w:val="en-US"/>
+        </w:rPr>
+      </w:pPr>
     </w:p>
     <w:sectPr>
-      <w:headerReference w:type="default" r:id="rId10"/>
-      <w:footerReference w:type="default" r:id="rId11"/>
+      <w:headerReference w:type="default" r:id="rId13"/>
+      <w:footerReference w:type="default" r:id="rId14"/>
       <w:pgSz w:w="11907" w:h="16839" w:code="9"/>
       <w:pgMar w:top="1440" w:right="1440" w:bottom="1440" w:left="1440" w:header="720" w:footer="720" w:gutter="0"/>
       <w:pgNumType w:start="1"/>
@@ -1824,7 +1998,7 @@
 </file>
 
 <file path=word/endnotes.xml><?xml version="1.0" encoding="utf-8"?>
-<w:endnotes xmlns:wpc="http://schemas.microsoft.com/office/word/2010/wordprocessingCanvas" xmlns:mc="http://schemas.openxmlformats.org/markup-compatibility/2006" xmlns:o="urn:schemas-microsoft-com:office:office" xmlns:r="http://schemas.openxmlformats.org/officeDocument/2006/relationships" xmlns:m="http://schemas.openxmlformats.org/officeDocument/2006/math" xmlns:v="urn:schemas-microsoft-com:vml" xmlns:wp14="http://schemas.microsoft.com/office/word/2010/wordprocessingDrawing" xmlns:wp="http://schemas.openxmlformats.org/drawingml/2006/wordprocessingDrawing" xmlns:w10="urn:schemas-microsoft-com:office:word" xmlns:w="http://schemas.openxmlformats.org/wordprocessingml/2006/main" xmlns:w14="http://schemas.microsoft.com/office/word/2010/wordml" xmlns:wpg="http://schemas.microsoft.com/office/word/2010/wordprocessingGroup" xmlns:wpi="http://schemas.microsoft.com/office/word/2010/wordprocessingInk" xmlns:wne="http://schemas.microsoft.com/office/word/2006/wordml" xmlns:wps="http://schemas.microsoft.com/office/word/2010/wordprocessingShape" mc:Ignorable="w14 wp14">
+<w:endnotes xmlns:wpc="http://schemas.microsoft.com/office/word/2010/wordprocessingCanvas" xmlns:cx="http://schemas.microsoft.com/office/drawing/2014/chartex" xmlns:cx1="http://schemas.microsoft.com/office/drawing/2015/9/8/chartex" xmlns:cx2="http://schemas.microsoft.com/office/drawing/2015/10/21/chartex" xmlns:cx3="http://schemas.microsoft.com/office/drawing/2016/5/9/chartex" xmlns:cx4="http://schemas.microsoft.com/office/drawing/2016/5/10/chartex" xmlns:cx5="http://schemas.microsoft.com/office/drawing/2016/5/11/chartex" xmlns:cx6="http://schemas.microsoft.com/office/drawing/2016/5/12/chartex" xmlns:cx7="http://schemas.microsoft.com/office/drawing/2016/5/13/chartex" xmlns:cx8="http://schemas.microsoft.com/office/drawing/2016/5/14/chartex" xmlns:mc="http://schemas.openxmlformats.org/markup-compatibility/2006" xmlns:aink="http://schemas.microsoft.com/office/drawing/2016/ink" xmlns:am3d="http://schemas.microsoft.com/office/drawing/2017/model3d" xmlns:o="urn:schemas-microsoft-com:office:office" xmlns:r="http://schemas.openxmlformats.org/officeDocument/2006/relationships" xmlns:m="http://schemas.openxmlformats.org/officeDocument/2006/math" xmlns:v="urn:schemas-microsoft-com:vml" xmlns:wp14="http://schemas.microsoft.com/office/word/2010/wordprocessingDrawing" xmlns:wp="http://schemas.openxmlformats.org/drawingml/2006/wordprocessingDrawing" xmlns:w10="urn:schemas-microsoft-com:office:word" xmlns:w="http://schemas.openxmlformats.org/wordprocessingml/2006/main" xmlns:w14="http://schemas.microsoft.com/office/word/2010/wordml" xmlns:w15="http://schemas.microsoft.com/office/word/2012/wordml" xmlns:w16cex="http://schemas.microsoft.com/office/word/2018/wordml/cex" xmlns:w16cid="http://schemas.microsoft.com/office/word/2016/wordml/cid" xmlns:w16="http://schemas.microsoft.com/office/word/2018/wordml" xmlns:w16sdtdh="http://schemas.microsoft.com/office/word/2020/wordml/sdtdatahash" xmlns:w16se="http://schemas.microsoft.com/office/word/2015/wordml/symex" xmlns:wpg="http://schemas.microsoft.com/office/word/2010/wordprocessingGroup" xmlns:wpi="http://schemas.microsoft.com/office/word/2010/wordprocessingInk" xmlns:wne="http://schemas.microsoft.com/office/word/2006/wordml" xmlns:wps="http://schemas.microsoft.com/office/word/2010/wordprocessingShape" mc:Ignorable="w14 w15 w16se w16cid w16 w16cex w16sdtdh wp14">
   <w:endnote w:type="separator" w:id="-1">
     <w:p>
       <w:r>
@@ -1843,7 +2017,7 @@
 </file>
 
 <file path=word/footer1.xml><?xml version="1.0" encoding="utf-8"?>
-<w:ftr xmlns:wpc="http://schemas.microsoft.com/office/word/2010/wordprocessingCanvas" xmlns:mc="http://schemas.openxmlformats.org/markup-compatibility/2006" xmlns:o="urn:schemas-microsoft-com:office:office" xmlns:r="http://schemas.openxmlformats.org/officeDocument/2006/relationships" xmlns:m="http://schemas.openxmlformats.org/officeDocument/2006/math" xmlns:v="urn:schemas-microsoft-com:vml" xmlns:wp14="http://schemas.microsoft.com/office/word/2010/wordprocessingDrawing" xmlns:wp="http://schemas.openxmlformats.org/drawingml/2006/wordprocessingDrawing" xmlns:w10="urn:schemas-microsoft-com:office:word" xmlns:w="http://schemas.openxmlformats.org/wordprocessingml/2006/main" xmlns:w14="http://schemas.microsoft.com/office/word/2010/wordml" xmlns:wpg="http://schemas.microsoft.com/office/word/2010/wordprocessingGroup" xmlns:wpi="http://schemas.microsoft.com/office/word/2010/wordprocessingInk" xmlns:wne="http://schemas.microsoft.com/office/word/2006/wordml" xmlns:wps="http://schemas.microsoft.com/office/word/2010/wordprocessingShape" mc:Ignorable="w14 wp14">
+<w:ftr xmlns:wpc="http://schemas.microsoft.com/office/word/2010/wordprocessingCanvas" xmlns:cx="http://schemas.microsoft.com/office/drawing/2014/chartex" xmlns:cx1="http://schemas.microsoft.com/office/drawing/2015/9/8/chartex" xmlns:cx2="http://schemas.microsoft.com/office/drawing/2015/10/21/chartex" xmlns:cx3="http://schemas.microsoft.com/office/drawing/2016/5/9/chartex" xmlns:cx4="http://schemas.microsoft.com/office/drawing/2016/5/10/chartex" xmlns:cx5="http://schemas.microsoft.com/office/drawing/2016/5/11/chartex" xmlns:cx6="http://schemas.microsoft.com/office/drawing/2016/5/12/chartex" xmlns:cx7="http://schemas.microsoft.com/office/drawing/2016/5/13/chartex" xmlns:cx8="http://schemas.microsoft.com/office/drawing/2016/5/14/chartex" xmlns:mc="http://schemas.openxmlformats.org/markup-compatibility/2006" xmlns:aink="http://schemas.microsoft.com/office/drawing/2016/ink" xmlns:am3d="http://schemas.microsoft.com/office/drawing/2017/model3d" xmlns:o="urn:schemas-microsoft-com:office:office" xmlns:r="http://schemas.openxmlformats.org/officeDocument/2006/relationships" xmlns:m="http://schemas.openxmlformats.org/officeDocument/2006/math" xmlns:v="urn:schemas-microsoft-com:vml" xmlns:wp14="http://schemas.microsoft.com/office/word/2010/wordprocessingDrawing" xmlns:wp="http://schemas.openxmlformats.org/drawingml/2006/wordprocessingDrawing" xmlns:w10="urn:schemas-microsoft-com:office:word" xmlns:w="http://schemas.openxmlformats.org/wordprocessingml/2006/main" xmlns:w14="http://schemas.microsoft.com/office/word/2010/wordml" xmlns:w15="http://schemas.microsoft.com/office/word/2012/wordml" xmlns:w16cex="http://schemas.microsoft.com/office/word/2018/wordml/cex" xmlns:w16cid="http://schemas.microsoft.com/office/word/2016/wordml/cid" xmlns:w16="http://schemas.microsoft.com/office/word/2018/wordml" xmlns:w16sdtdh="http://schemas.microsoft.com/office/word/2020/wordml/sdtdatahash" xmlns:w16se="http://schemas.microsoft.com/office/word/2015/wordml/symex" xmlns:wpg="http://schemas.microsoft.com/office/word/2010/wordprocessingGroup" xmlns:wpi="http://schemas.microsoft.com/office/word/2010/wordprocessingInk" xmlns:wne="http://schemas.microsoft.com/office/word/2006/wordml" xmlns:wps="http://schemas.microsoft.com/office/word/2010/wordprocessingShape" mc:Ignorable="w14 w15 w16se w16cid w16 w16cex w16sdtdh wp14">
   <w:p>
     <w:pPr>
       <w:pStyle w:val="Footer"/>
@@ -1854,7 +2028,7 @@
         <w:lang w:val="en-US"/>
       </w:rPr>
       <w:drawing>
-        <wp:anchor distT="0" distB="0" distL="114300" distR="114300" simplePos="0" relativeHeight="251671552" behindDoc="0" locked="0" layoutInCell="1" allowOverlap="1" wp14:anchorId="6E77CCDC" wp14:editId="04FAFBB4">
+        <wp:anchor distT="0" distB="0" distL="114300" distR="114300" simplePos="0" relativeHeight="251671552" behindDoc="0" locked="0" layoutInCell="1" allowOverlap="1" wp14:anchorId="4BFD5C98" wp14:editId="51D613F3">
           <wp:simplePos x="0" y="0"/>
           <wp:positionH relativeFrom="column">
             <wp:posOffset>-916250</wp:posOffset>
@@ -1932,7 +2106,7 @@
 </file>
 
 <file path=word/footer2.xml><?xml version="1.0" encoding="utf-8"?>
-<w:ftr xmlns:wpc="http://schemas.microsoft.com/office/word/2010/wordprocessingCanvas" xmlns:mc="http://schemas.openxmlformats.org/markup-compatibility/2006" xmlns:o="urn:schemas-microsoft-com:office:office" xmlns:r="http://schemas.openxmlformats.org/officeDocument/2006/relationships" xmlns:m="http://schemas.openxmlformats.org/officeDocument/2006/math" xmlns:v="urn:schemas-microsoft-com:vml" xmlns:wp14="http://schemas.microsoft.com/office/word/2010/wordprocessingDrawing" xmlns:wp="http://schemas.openxmlformats.org/drawingml/2006/wordprocessingDrawing" xmlns:w10="urn:schemas-microsoft-com:office:word" xmlns:w="http://schemas.openxmlformats.org/wordprocessingml/2006/main" xmlns:w14="http://schemas.microsoft.com/office/word/2010/wordml" xmlns:wpg="http://schemas.microsoft.com/office/word/2010/wordprocessingGroup" xmlns:wpi="http://schemas.microsoft.com/office/word/2010/wordprocessingInk" xmlns:wne="http://schemas.microsoft.com/office/word/2006/wordml" xmlns:wps="http://schemas.microsoft.com/office/word/2010/wordprocessingShape" mc:Ignorable="w14 wp14">
+<w:ftr xmlns:wpc="http://schemas.microsoft.com/office/word/2010/wordprocessingCanvas" xmlns:cx="http://schemas.microsoft.com/office/drawing/2014/chartex" xmlns:cx1="http://schemas.microsoft.com/office/drawing/2015/9/8/chartex" xmlns:cx2="http://schemas.microsoft.com/office/drawing/2015/10/21/chartex" xmlns:cx3="http://schemas.microsoft.com/office/drawing/2016/5/9/chartex" xmlns:cx4="http://schemas.microsoft.com/office/drawing/2016/5/10/chartex" xmlns:cx5="http://schemas.microsoft.com/office/drawing/2016/5/11/chartex" xmlns:cx6="http://schemas.microsoft.com/office/drawing/2016/5/12/chartex" xmlns:cx7="http://schemas.microsoft.com/office/drawing/2016/5/13/chartex" xmlns:cx8="http://schemas.microsoft.com/office/drawing/2016/5/14/chartex" xmlns:mc="http://schemas.openxmlformats.org/markup-compatibility/2006" xmlns:aink="http://schemas.microsoft.com/office/drawing/2016/ink" xmlns:am3d="http://schemas.microsoft.com/office/drawing/2017/model3d" xmlns:o="urn:schemas-microsoft-com:office:office" xmlns:r="http://schemas.openxmlformats.org/officeDocument/2006/relationships" xmlns:m="http://schemas.openxmlformats.org/officeDocument/2006/math" xmlns:v="urn:schemas-microsoft-com:vml" xmlns:wp14="http://schemas.microsoft.com/office/word/2010/wordprocessingDrawing" xmlns:wp="http://schemas.openxmlformats.org/drawingml/2006/wordprocessingDrawing" xmlns:w10="urn:schemas-microsoft-com:office:word" xmlns:w="http://schemas.openxmlformats.org/wordprocessingml/2006/main" xmlns:w14="http://schemas.microsoft.com/office/word/2010/wordml" xmlns:w15="http://schemas.microsoft.com/office/word/2012/wordml" xmlns:w16cex="http://schemas.microsoft.com/office/word/2018/wordml/cex" xmlns:w16cid="http://schemas.microsoft.com/office/word/2016/wordml/cid" xmlns:w16="http://schemas.microsoft.com/office/word/2018/wordml" xmlns:w16sdtdh="http://schemas.microsoft.com/office/word/2020/wordml/sdtdatahash" xmlns:w16se="http://schemas.microsoft.com/office/word/2015/wordml/symex" xmlns:wpg="http://schemas.microsoft.com/office/word/2010/wordprocessingGroup" xmlns:wpi="http://schemas.microsoft.com/office/word/2010/wordprocessingInk" xmlns:wne="http://schemas.microsoft.com/office/word/2006/wordml" xmlns:wps="http://schemas.microsoft.com/office/word/2010/wordprocessingShape" mc:Ignorable="w14 w15 w16se w16cid w16 w16cex w16sdtdh wp14">
   <w:tbl>
     <w:tblPr>
       <w:tblW w:w="0" w:type="auto"/>
@@ -1974,7 +2148,7 @@
               <w:lang w:val="en-US"/>
             </w:rPr>
             <w:drawing>
-              <wp:anchor distT="0" distB="0" distL="114300" distR="114300" simplePos="0" relativeHeight="251669504" behindDoc="1" locked="0" layoutInCell="1" allowOverlap="1" wp14:anchorId="7BFC3009" wp14:editId="14CBC26E">
+              <wp:anchor distT="0" distB="0" distL="114300" distR="114300" simplePos="0" relativeHeight="251669504" behindDoc="1" locked="0" layoutInCell="1" allowOverlap="1" wp14:anchorId="5059078C" wp14:editId="028366E5">
                 <wp:simplePos x="0" y="0"/>
                 <wp:positionH relativeFrom="column">
                   <wp:posOffset>-912495</wp:posOffset>
@@ -2104,7 +2278,7 @@
 </file>
 
 <file path=word/footnotes.xml><?xml version="1.0" encoding="utf-8"?>
-<w:footnotes xmlns:wpc="http://schemas.microsoft.com/office/word/2010/wordprocessingCanvas" xmlns:mc="http://schemas.openxmlformats.org/markup-compatibility/2006" xmlns:o="urn:schemas-microsoft-com:office:office" xmlns:r="http://schemas.openxmlformats.org/officeDocument/2006/relationships" xmlns:m="http://schemas.openxmlformats.org/officeDocument/2006/math" xmlns:v="urn:schemas-microsoft-com:vml" xmlns:wp14="http://schemas.microsoft.com/office/word/2010/wordprocessingDrawing" xmlns:wp="http://schemas.openxmlformats.org/drawingml/2006/wordprocessingDrawing" xmlns:w10="urn:schemas-microsoft-com:office:word" xmlns:w="http://schemas.openxmlformats.org/wordprocessingml/2006/main" xmlns:w14="http://schemas.microsoft.com/office/word/2010/wordml" xmlns:wpg="http://schemas.microsoft.com/office/word/2010/wordprocessingGroup" xmlns:wpi="http://schemas.microsoft.com/office/word/2010/wordprocessingInk" xmlns:wne="http://schemas.microsoft.com/office/word/2006/wordml" xmlns:wps="http://schemas.microsoft.com/office/word/2010/wordprocessingShape" mc:Ignorable="w14 wp14">
+<w:footnotes xmlns:wpc="http://schemas.microsoft.com/office/word/2010/wordprocessingCanvas" xmlns:cx="http://schemas.microsoft.com/office/drawing/2014/chartex" xmlns:cx1="http://schemas.microsoft.com/office/drawing/2015/9/8/chartex" xmlns:cx2="http://schemas.microsoft.com/office/drawing/2015/10/21/chartex" xmlns:cx3="http://schemas.microsoft.com/office/drawing/2016/5/9/chartex" xmlns:cx4="http://schemas.microsoft.com/office/drawing/2016/5/10/chartex" xmlns:cx5="http://schemas.microsoft.com/office/drawing/2016/5/11/chartex" xmlns:cx6="http://schemas.microsoft.com/office/drawing/2016/5/12/chartex" xmlns:cx7="http://schemas.microsoft.com/office/drawing/2016/5/13/chartex" xmlns:cx8="http://schemas.microsoft.com/office/drawing/2016/5/14/chartex" xmlns:mc="http://schemas.openxmlformats.org/markup-compatibility/2006" xmlns:aink="http://schemas.microsoft.com/office/drawing/2016/ink" xmlns:am3d="http://schemas.microsoft.com/office/drawing/2017/model3d" xmlns:o="urn:schemas-microsoft-com:office:office" xmlns:r="http://schemas.openxmlformats.org/officeDocument/2006/relationships" xmlns:m="http://schemas.openxmlformats.org/officeDocument/2006/math" xmlns:v="urn:schemas-microsoft-com:vml" xmlns:wp14="http://schemas.microsoft.com/office/word/2010/wordprocessingDrawing" xmlns:wp="http://schemas.openxmlformats.org/drawingml/2006/wordprocessingDrawing" xmlns:w10="urn:schemas-microsoft-com:office:word" xmlns:w="http://schemas.openxmlformats.org/wordprocessingml/2006/main" xmlns:w14="http://schemas.microsoft.com/office/word/2010/wordml" xmlns:w15="http://schemas.microsoft.com/office/word/2012/wordml" xmlns:w16cex="http://schemas.microsoft.com/office/word/2018/wordml/cex" xmlns:w16cid="http://schemas.microsoft.com/office/word/2016/wordml/cid" xmlns:w16="http://schemas.microsoft.com/office/word/2018/wordml" xmlns:w16sdtdh="http://schemas.microsoft.com/office/word/2020/wordml/sdtdatahash" xmlns:w16se="http://schemas.microsoft.com/office/word/2015/wordml/symex" xmlns:wpg="http://schemas.microsoft.com/office/word/2010/wordprocessingGroup" xmlns:wpi="http://schemas.microsoft.com/office/word/2010/wordprocessingInk" xmlns:wne="http://schemas.microsoft.com/office/word/2006/wordml" xmlns:wps="http://schemas.microsoft.com/office/word/2010/wordprocessingShape" mc:Ignorable="w14 w15 w16se w16cid w16 w16cex w16sdtdh wp14">
   <w:footnote w:type="separator" w:id="-1">
     <w:p>
       <w:r>
@@ -2123,7 +2297,7 @@
 </file>
 
 <file path=word/header1.xml><?xml version="1.0" encoding="utf-8"?>
-<w:hdr xmlns:wpc="http://schemas.microsoft.com/office/word/2010/wordprocessingCanvas" xmlns:mc="http://schemas.openxmlformats.org/markup-compatibility/2006" xmlns:o="urn:schemas-microsoft-com:office:office" xmlns:r="http://schemas.openxmlformats.org/officeDocument/2006/relationships" xmlns:m="http://schemas.openxmlformats.org/officeDocument/2006/math" xmlns:v="urn:schemas-microsoft-com:vml" xmlns:wp14="http://schemas.microsoft.com/office/word/2010/wordprocessingDrawing" xmlns:wp="http://schemas.openxmlformats.org/drawingml/2006/wordprocessingDrawing" xmlns:w10="urn:schemas-microsoft-com:office:word" xmlns:w="http://schemas.openxmlformats.org/wordprocessingml/2006/main" xmlns:w14="http://schemas.microsoft.com/office/word/2010/wordml" xmlns:wpg="http://schemas.microsoft.com/office/word/2010/wordprocessingGroup" xmlns:wpi="http://schemas.microsoft.com/office/word/2010/wordprocessingInk" xmlns:wne="http://schemas.microsoft.com/office/word/2006/wordml" xmlns:wps="http://schemas.microsoft.com/office/word/2010/wordprocessingShape" mc:Ignorable="w14 wp14">
+<w:hdr xmlns:wpc="http://schemas.microsoft.com/office/word/2010/wordprocessingCanvas" xmlns:cx="http://schemas.microsoft.com/office/drawing/2014/chartex" xmlns:cx1="http://schemas.microsoft.com/office/drawing/2015/9/8/chartex" xmlns:cx2="http://schemas.microsoft.com/office/drawing/2015/10/21/chartex" xmlns:cx3="http://schemas.microsoft.com/office/drawing/2016/5/9/chartex" xmlns:cx4="http://schemas.microsoft.com/office/drawing/2016/5/10/chartex" xmlns:cx5="http://schemas.microsoft.com/office/drawing/2016/5/11/chartex" xmlns:cx6="http://schemas.microsoft.com/office/drawing/2016/5/12/chartex" xmlns:cx7="http://schemas.microsoft.com/office/drawing/2016/5/13/chartex" xmlns:cx8="http://schemas.microsoft.com/office/drawing/2016/5/14/chartex" xmlns:mc="http://schemas.openxmlformats.org/markup-compatibility/2006" xmlns:aink="http://schemas.microsoft.com/office/drawing/2016/ink" xmlns:am3d="http://schemas.microsoft.com/office/drawing/2017/model3d" xmlns:o="urn:schemas-microsoft-com:office:office" xmlns:r="http://schemas.openxmlformats.org/officeDocument/2006/relationships" xmlns:m="http://schemas.openxmlformats.org/officeDocument/2006/math" xmlns:v="urn:schemas-microsoft-com:vml" xmlns:wp14="http://schemas.microsoft.com/office/word/2010/wordprocessingDrawing" xmlns:wp="http://schemas.openxmlformats.org/drawingml/2006/wordprocessingDrawing" xmlns:w10="urn:schemas-microsoft-com:office:word" xmlns:w="http://schemas.openxmlformats.org/wordprocessingml/2006/main" xmlns:w14="http://schemas.microsoft.com/office/word/2010/wordml" xmlns:w15="http://schemas.microsoft.com/office/word/2012/wordml" xmlns:w16cex="http://schemas.microsoft.com/office/word/2018/wordml/cex" xmlns:w16cid="http://schemas.microsoft.com/office/word/2016/wordml/cid" xmlns:w16="http://schemas.microsoft.com/office/word/2018/wordml" xmlns:w16sdtdh="http://schemas.microsoft.com/office/word/2020/wordml/sdtdatahash" xmlns:w16se="http://schemas.microsoft.com/office/word/2015/wordml/symex" xmlns:wpg="http://schemas.microsoft.com/office/word/2010/wordprocessingGroup" xmlns:wpi="http://schemas.microsoft.com/office/word/2010/wordprocessingInk" xmlns:wne="http://schemas.microsoft.com/office/word/2006/wordml" xmlns:wps="http://schemas.microsoft.com/office/word/2010/wordprocessingShape" mc:Ignorable="w14 w15 w16se w16cid w16 w16cex w16sdtdh wp14">
   <w:p>
     <w:pPr>
       <w:pStyle w:val="Header"/>
@@ -2136,7 +2310,7 @@
       <mc:AlternateContent>
         <mc:Choice Requires="wps">
           <w:drawing>
-            <wp:anchor distT="0" distB="0" distL="114300" distR="114300" simplePos="0" relativeHeight="251663360" behindDoc="0" locked="0" layoutInCell="1" allowOverlap="1" wp14:anchorId="15B92380" wp14:editId="7A93A2A3">
+            <wp:anchor distT="0" distB="0" distL="114300" distR="114300" simplePos="0" relativeHeight="251663360" behindDoc="0" locked="0" layoutInCell="1" allowOverlap="1" wp14:anchorId="4E7C6942" wp14:editId="15DEDB07">
               <wp:simplePos x="0" y="0"/>
               <wp:positionH relativeFrom="page">
                 <wp:posOffset>-1</wp:posOffset>
@@ -2276,7 +2450,7 @@
         </mc:Choice>
         <mc:Fallback>
           <w:pict>
-            <v:shape id="Freeform 1" o:spid="_x0000_s1026" style="position:absolute;margin-left:0;margin-top:0;width:93.15pt;height:813.9pt;flip:x;z-index:251663360;visibility:visible;mso-wrap-style:square;mso-width-percent:0;mso-height-percent:0;mso-wrap-distance-left:9pt;mso-wrap-distance-top:0;mso-wrap-distance-right:9pt;mso-wrap-distance-bottom:0;mso-position-horizontal:absolute;mso-position-horizontal-relative:page;mso-position-vertical:absolute;mso-position-vertical-relative:page;mso-width-percent:0;mso-height-percent:0;mso-width-relative:page;mso-height-relative:page;v-text-anchor:top" coordsize="502,3168" o:gfxdata="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" path="m502,c93,,93,,93,,146,383,323,1900,,3168v502,,502,,502,l502,xe" fillcolor="#8db3e2" stroked="f" strokecolor="#212120">
+            <v:shape w14:anchorId="1D090D24" id="Freeform 1" o:spid="_x0000_s1026" style="position:absolute;margin-left:0;margin-top:0;width:93.15pt;height:813.9pt;flip:x;z-index:251663360;visibility:visible;mso-wrap-style:square;mso-width-percent:0;mso-height-percent:0;mso-wrap-distance-left:9pt;mso-wrap-distance-top:0;mso-wrap-distance-right:9pt;mso-wrap-distance-bottom:0;mso-position-horizontal:absolute;mso-position-horizontal-relative:page;mso-position-vertical:absolute;mso-position-vertical-relative:page;mso-width-percent:0;mso-height-percent:0;mso-width-relative:page;mso-height-relative:page;v-text-anchor:top" coordsize="502,3168" o:gfxdata="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" path="m502,c93,,93,,93,,146,383,323,1900,,3168v502,,502,,502,l502,xe" fillcolor="#8db3e2" stroked="f" strokecolor="#212120">
               <v:fill color2="#1f497d" rotate="t" focus="100%" type="gradient"/>
               <v:shadow color="#8c8682"/>
               <v:path arrowok="t" o:connecttype="custom" o:connectlocs="1183005,0;219162,0;0,10336696;1183005,10336696;1183005,0" o:connectangles="0,0,0,0,0"/>
@@ -2292,7 +2466,7 @@
         <w:lang w:val="en-US"/>
       </w:rPr>
       <w:drawing>
-        <wp:anchor distT="0" distB="0" distL="114300" distR="114300" simplePos="0" relativeHeight="251664384" behindDoc="0" locked="0" layoutInCell="1" allowOverlap="1" wp14:anchorId="0CD34FD0" wp14:editId="21A99723">
+        <wp:anchor distT="0" distB="0" distL="114300" distR="114300" simplePos="0" relativeHeight="251664384" behindDoc="0" locked="0" layoutInCell="1" allowOverlap="1" wp14:anchorId="21854B0D" wp14:editId="119CEB58">
           <wp:simplePos x="0" y="0"/>
           <wp:positionH relativeFrom="column">
             <wp:posOffset>-538642</wp:posOffset>
@@ -2442,7 +2616,7 @@
 </file>
 
 <file path=word/header2.xml><?xml version="1.0" encoding="utf-8"?>
-<w:hdr xmlns:wpc="http://schemas.microsoft.com/office/word/2010/wordprocessingCanvas" xmlns:mc="http://schemas.openxmlformats.org/markup-compatibility/2006" xmlns:o="urn:schemas-microsoft-com:office:office" xmlns:r="http://schemas.openxmlformats.org/officeDocument/2006/relationships" xmlns:m="http://schemas.openxmlformats.org/officeDocument/2006/math" xmlns:v="urn:schemas-microsoft-com:vml" xmlns:wp14="http://schemas.microsoft.com/office/word/2010/wordprocessingDrawing" xmlns:wp="http://schemas.openxmlformats.org/drawingml/2006/wordprocessingDrawing" xmlns:w10="urn:schemas-microsoft-com:office:word" xmlns:w="http://schemas.openxmlformats.org/wordprocessingml/2006/main" xmlns:w14="http://schemas.microsoft.com/office/word/2010/wordml" xmlns:wpg="http://schemas.microsoft.com/office/word/2010/wordprocessingGroup" xmlns:wpi="http://schemas.microsoft.com/office/word/2010/wordprocessingInk" xmlns:wne="http://schemas.microsoft.com/office/word/2006/wordml" xmlns:wps="http://schemas.microsoft.com/office/word/2010/wordprocessingShape" mc:Ignorable="w14 wp14">
+<w:hdr xmlns:wpc="http://schemas.microsoft.com/office/word/2010/wordprocessingCanvas" xmlns:cx="http://schemas.microsoft.com/office/drawing/2014/chartex" xmlns:cx1="http://schemas.microsoft.com/office/drawing/2015/9/8/chartex" xmlns:cx2="http://schemas.microsoft.com/office/drawing/2015/10/21/chartex" xmlns:cx3="http://schemas.microsoft.com/office/drawing/2016/5/9/chartex" xmlns:cx4="http://schemas.microsoft.com/office/drawing/2016/5/10/chartex" xmlns:cx5="http://schemas.microsoft.com/office/drawing/2016/5/11/chartex" xmlns:cx6="http://schemas.microsoft.com/office/drawing/2016/5/12/chartex" xmlns:cx7="http://schemas.microsoft.com/office/drawing/2016/5/13/chartex" xmlns:cx8="http://schemas.microsoft.com/office/drawing/2016/5/14/chartex" xmlns:mc="http://schemas.openxmlformats.org/markup-compatibility/2006" xmlns:aink="http://schemas.microsoft.com/office/drawing/2016/ink" xmlns:am3d="http://schemas.microsoft.com/office/drawing/2017/model3d" xmlns:o="urn:schemas-microsoft-com:office:office" xmlns:r="http://schemas.openxmlformats.org/officeDocument/2006/relationships" xmlns:m="http://schemas.openxmlformats.org/officeDocument/2006/math" xmlns:v="urn:schemas-microsoft-com:vml" xmlns:wp14="http://schemas.microsoft.com/office/word/2010/wordprocessingDrawing" xmlns:wp="http://schemas.openxmlformats.org/drawingml/2006/wordprocessingDrawing" xmlns:w10="urn:schemas-microsoft-com:office:word" xmlns:w="http://schemas.openxmlformats.org/wordprocessingml/2006/main" xmlns:w14="http://schemas.microsoft.com/office/word/2010/wordml" xmlns:w15="http://schemas.microsoft.com/office/word/2012/wordml" xmlns:w16cex="http://schemas.microsoft.com/office/word/2018/wordml/cex" xmlns:w16cid="http://schemas.microsoft.com/office/word/2016/wordml/cid" xmlns:w16="http://schemas.microsoft.com/office/word/2018/wordml" xmlns:w16sdtdh="http://schemas.microsoft.com/office/word/2020/wordml/sdtdatahash" xmlns:w16se="http://schemas.microsoft.com/office/word/2015/wordml/symex" xmlns:wpg="http://schemas.microsoft.com/office/word/2010/wordprocessingGroup" xmlns:wpi="http://schemas.microsoft.com/office/word/2010/wordprocessingInk" xmlns:wne="http://schemas.microsoft.com/office/word/2006/wordml" xmlns:wps="http://schemas.microsoft.com/office/word/2010/wordprocessingShape" mc:Ignorable="w14 w15 w16se w16cid w16 w16cex w16sdtdh wp14">
   <w:p>
     <w:r>
       <w:rPr>
@@ -2450,7 +2624,7 @@
         <w:lang w:val="en-US"/>
       </w:rPr>
       <w:drawing>
-        <wp:anchor distT="0" distB="0" distL="114300" distR="114300" simplePos="0" relativeHeight="251667456" behindDoc="1" locked="0" layoutInCell="1" allowOverlap="1" wp14:anchorId="03BB1AF2" wp14:editId="3C056C16">
+        <wp:anchor distT="0" distB="0" distL="114300" distR="114300" simplePos="0" relativeHeight="251695104" behindDoc="1" locked="0" layoutInCell="1" allowOverlap="1" wp14:anchorId="1CC83E3A" wp14:editId="4907EE98">
           <wp:simplePos x="0" y="0"/>
           <wp:positionH relativeFrom="column">
             <wp:posOffset>-537155</wp:posOffset>
@@ -2546,21 +2720,7 @@
               <w:color w:val="0000FF"/>
               <w:lang w:val="en-US"/>
             </w:rPr>
-            <w:t>&lt;</w:t>
-          </w:r>
-          <w:r>
-            <w:rPr>
-              <w:color w:val="0000FF"/>
-              <w:lang w:val="en-US"/>
-            </w:rPr>
-            <w:t>Tên đề tài</w:t>
-          </w:r>
-          <w:r>
-            <w:rPr>
-              <w:color w:val="0000FF"/>
-              <w:lang w:val="en-US"/>
-            </w:rPr>
-            <w:t>&gt;</w:t>
+            <w:t>Phần mềm bán vé máy bay</w:t>
           </w:r>
         </w:p>
       </w:tc>
@@ -2587,21 +2747,7 @@
               <w:color w:val="0000FF"/>
               <w:lang w:val="en-US"/>
             </w:rPr>
-            <w:t>&lt;</w:t>
-          </w:r>
-          <w:r>
-            <w:rPr>
-              <w:color w:val="0000FF"/>
-              <w:lang w:val="en-US"/>
-            </w:rPr>
-            <w:t>x.y</w:t>
-          </w:r>
-          <w:r>
-            <w:rPr>
-              <w:color w:val="0000FF"/>
-              <w:lang w:val="en-US"/>
-            </w:rPr>
-            <w:t>&gt;</w:t>
+            <w:t>1.0</w:t>
           </w:r>
         </w:p>
       </w:tc>
@@ -2656,21 +2802,7 @@
               <w:color w:val="0000FF"/>
               <w:lang w:val="en-US"/>
             </w:rPr>
-            <w:t>&lt;</w:t>
-          </w:r>
-          <w:r>
-            <w:rPr>
-              <w:color w:val="0000FF"/>
-              <w:lang w:val="en-US"/>
-            </w:rPr>
-            <w:t>dd/mm/yyyy</w:t>
-          </w:r>
-          <w:r>
-            <w:rPr>
-              <w:color w:val="0000FF"/>
-              <w:lang w:val="en-US"/>
-            </w:rPr>
-            <w:t>&gt;</w:t>
+            <w:t>28.06.2021</w:t>
           </w:r>
         </w:p>
       </w:tc>
@@ -2688,8 +2820,8 @@
 </file>
 
 <file path=word/numbering.xml><?xml version="1.0" encoding="utf-8"?>
-<w:numbering xmlns:wpc="http://schemas.microsoft.com/office/word/2010/wordprocessingCanvas" xmlns:mc="http://schemas.openxmlformats.org/markup-compatibility/2006" xmlns:o="urn:schemas-microsoft-com:office:office" xmlns:r="http://schemas.openxmlformats.org/officeDocument/2006/relationships" xmlns:m="http://schemas.openxmlformats.org/officeDocument/2006/math" xmlns:v="urn:schemas-microsoft-com:vml" xmlns:wp14="http://schemas.microsoft.com/office/word/2010/wordprocessingDrawing" xmlns:wp="http://schemas.openxmlformats.org/drawingml/2006/wordprocessingDrawing" xmlns:w10="urn:schemas-microsoft-com:office:word" xmlns:w="http://schemas.openxmlformats.org/wordprocessingml/2006/main" xmlns:w14="http://schemas.microsoft.com/office/word/2010/wordml" xmlns:wpg="http://schemas.microsoft.com/office/word/2010/wordprocessingGroup" xmlns:wpi="http://schemas.microsoft.com/office/word/2010/wordprocessingInk" xmlns:wne="http://schemas.microsoft.com/office/word/2006/wordml" xmlns:wps="http://schemas.microsoft.com/office/word/2010/wordprocessingShape" mc:Ignorable="w14 wp14">
-  <w:abstractNum w:abstractNumId="0">
+<w:numbering xmlns:wpc="http://schemas.microsoft.com/office/word/2010/wordprocessingCanvas" xmlns:cx="http://schemas.microsoft.com/office/drawing/2014/chartex" xmlns:cx1="http://schemas.microsoft.com/office/drawing/2015/9/8/chartex" xmlns:cx2="http://schemas.microsoft.com/office/drawing/2015/10/21/chartex" xmlns:cx3="http://schemas.microsoft.com/office/drawing/2016/5/9/chartex" xmlns:cx4="http://schemas.microsoft.com/office/drawing/2016/5/10/chartex" xmlns:cx5="http://schemas.microsoft.com/office/drawing/2016/5/11/chartex" xmlns:cx6="http://schemas.microsoft.com/office/drawing/2016/5/12/chartex" xmlns:cx7="http://schemas.microsoft.com/office/drawing/2016/5/13/chartex" xmlns:cx8="http://schemas.microsoft.com/office/drawing/2016/5/14/chartex" xmlns:mc="http://schemas.openxmlformats.org/markup-compatibility/2006" xmlns:aink="http://schemas.microsoft.com/office/drawing/2016/ink" xmlns:am3d="http://schemas.microsoft.com/office/drawing/2017/model3d" xmlns:o="urn:schemas-microsoft-com:office:office" xmlns:r="http://schemas.openxmlformats.org/officeDocument/2006/relationships" xmlns:m="http://schemas.openxmlformats.org/officeDocument/2006/math" xmlns:v="urn:schemas-microsoft-com:vml" xmlns:wp14="http://schemas.microsoft.com/office/word/2010/wordprocessingDrawing" xmlns:wp="http://schemas.openxmlformats.org/drawingml/2006/wordprocessingDrawing" xmlns:w10="urn:schemas-microsoft-com:office:word" xmlns:w="http://schemas.openxmlformats.org/wordprocessingml/2006/main" xmlns:w14="http://schemas.microsoft.com/office/word/2010/wordml" xmlns:w15="http://schemas.microsoft.com/office/word/2012/wordml" xmlns:w16cex="http://schemas.microsoft.com/office/word/2018/wordml/cex" xmlns:w16cid="http://schemas.microsoft.com/office/word/2016/wordml/cid" xmlns:w16="http://schemas.microsoft.com/office/word/2018/wordml" xmlns:w16sdtdh="http://schemas.microsoft.com/office/word/2020/wordml/sdtdatahash" xmlns:w16se="http://schemas.microsoft.com/office/word/2015/wordml/symex" xmlns:wpg="http://schemas.microsoft.com/office/word/2010/wordprocessingGroup" xmlns:wpi="http://schemas.microsoft.com/office/word/2010/wordprocessingInk" xmlns:wne="http://schemas.microsoft.com/office/word/2006/wordml" xmlns:wps="http://schemas.microsoft.com/office/word/2010/wordprocessingShape" mc:Ignorable="w14 w15 w16se w16cid w16 w16cex w16sdtdh wp14">
+  <w:abstractNum w:abstractNumId="0" w15:restartNumberingAfterBreak="0">
     <w:nsid w:val="FFFFFFFB"/>
     <w:multiLevelType w:val="multilevel"/>
     <w:tmpl w:val="FFFFFFFF"/>
@@ -2766,7 +2898,7 @@
       <w:lvlJc w:val="left"/>
     </w:lvl>
   </w:abstractNum>
-  <w:abstractNum w:abstractNumId="1">
+  <w:abstractNum w:abstractNumId="1" w15:restartNumberingAfterBreak="0">
     <w:nsid w:val="FFFFFFFE"/>
     <w:multiLevelType w:val="singleLevel"/>
     <w:tmpl w:val="FFFFFFFF"/>
@@ -2776,7 +2908,120 @@
       <w:lvlJc w:val="left"/>
     </w:lvl>
   </w:abstractNum>
-  <w:abstractNum w:abstractNumId="2">
+  <w:abstractNum w:abstractNumId="2" w15:restartNumberingAfterBreak="0">
+    <w:nsid w:val="01D32F31"/>
+    <w:multiLevelType w:val="hybridMultilevel"/>
+    <w:tmpl w:val="E5CA1C32"/>
+    <w:lvl w:ilvl="0" w:tplc="89D09B8C">
+      <w:start w:val="2"/>
+      <w:numFmt w:val="bullet"/>
+      <w:lvlText w:val="-"/>
+      <w:lvlJc w:val="left"/>
+      <w:pPr>
+        <w:ind w:left="1080" w:hanging="360"/>
+      </w:pPr>
+      <w:rPr>
+        <w:rFonts w:ascii="Times New Roman" w:eastAsia="Times New Roman" w:hAnsi="Times New Roman" w:cs="Times New Roman" w:hint="default"/>
+      </w:rPr>
+    </w:lvl>
+    <w:lvl w:ilvl="1" w:tplc="04090003" w:tentative="1">
+      <w:start w:val="1"/>
+      <w:numFmt w:val="bullet"/>
+      <w:lvlText w:val="o"/>
+      <w:lvlJc w:val="left"/>
+      <w:pPr>
+        <w:ind w:left="1800" w:hanging="360"/>
+      </w:pPr>
+      <w:rPr>
+        <w:rFonts w:ascii="Courier New" w:hAnsi="Courier New" w:cs="Courier New" w:hint="default"/>
+      </w:rPr>
+    </w:lvl>
+    <w:lvl w:ilvl="2" w:tplc="04090005" w:tentative="1">
+      <w:start w:val="1"/>
+      <w:numFmt w:val="bullet"/>
+      <w:lvlText w:val=""/>
+      <w:lvlJc w:val="left"/>
+      <w:pPr>
+        <w:ind w:left="2520" w:hanging="360"/>
+      </w:pPr>
+      <w:rPr>
+        <w:rFonts w:ascii="Wingdings" w:hAnsi="Wingdings" w:hint="default"/>
+      </w:rPr>
+    </w:lvl>
+    <w:lvl w:ilvl="3" w:tplc="04090001" w:tentative="1">
+      <w:start w:val="1"/>
+      <w:numFmt w:val="bullet"/>
+      <w:lvlText w:val=""/>
+      <w:lvlJc w:val="left"/>
+      <w:pPr>
+        <w:ind w:left="3240" w:hanging="360"/>
+      </w:pPr>
+      <w:rPr>
+        <w:rFonts w:ascii="Symbol" w:hAnsi="Symbol" w:hint="default"/>
+      </w:rPr>
+    </w:lvl>
+    <w:lvl w:ilvl="4" w:tplc="04090003" w:tentative="1">
+      <w:start w:val="1"/>
+      <w:numFmt w:val="bullet"/>
+      <w:lvlText w:val="o"/>
+      <w:lvlJc w:val="left"/>
+      <w:pPr>
+        <w:ind w:left="3960" w:hanging="360"/>
+      </w:pPr>
+      <w:rPr>
+        <w:rFonts w:ascii="Courier New" w:hAnsi="Courier New" w:cs="Courier New" w:hint="default"/>
+      </w:rPr>
+    </w:lvl>
+    <w:lvl w:ilvl="5" w:tplc="04090005" w:tentative="1">
+      <w:start w:val="1"/>
+      <w:numFmt w:val="bullet"/>
+      <w:lvlText w:val=""/>
+      <w:lvlJc w:val="left"/>
+      <w:pPr>
+        <w:ind w:left="4680" w:hanging="360"/>
+      </w:pPr>
+      <w:rPr>
+        <w:rFonts w:ascii="Wingdings" w:hAnsi="Wingdings" w:hint="default"/>
+      </w:rPr>
+    </w:lvl>
+    <w:lvl w:ilvl="6" w:tplc="04090001" w:tentative="1">
+      <w:start w:val="1"/>
+      <w:numFmt w:val="bullet"/>
+      <w:lvlText w:val=""/>
+      <w:lvlJc w:val="left"/>
+      <w:pPr>
+        <w:ind w:left="5400" w:hanging="360"/>
+      </w:pPr>
+      <w:rPr>
+        <w:rFonts w:ascii="Symbol" w:hAnsi="Symbol" w:hint="default"/>
+      </w:rPr>
+    </w:lvl>
+    <w:lvl w:ilvl="7" w:tplc="04090003" w:tentative="1">
+      <w:start w:val="1"/>
+      <w:numFmt w:val="bullet"/>
+      <w:lvlText w:val="o"/>
+      <w:lvlJc w:val="left"/>
+      <w:pPr>
+        <w:ind w:left="6120" w:hanging="360"/>
+      </w:pPr>
+      <w:rPr>
+        <w:rFonts w:ascii="Courier New" w:hAnsi="Courier New" w:cs="Courier New" w:hint="default"/>
+      </w:rPr>
+    </w:lvl>
+    <w:lvl w:ilvl="8" w:tplc="04090005" w:tentative="1">
+      <w:start w:val="1"/>
+      <w:numFmt w:val="bullet"/>
+      <w:lvlText w:val=""/>
+      <w:lvlJc w:val="left"/>
+      <w:pPr>
+        <w:ind w:left="6840" w:hanging="360"/>
+      </w:pPr>
+      <w:rPr>
+        <w:rFonts w:ascii="Wingdings" w:hAnsi="Wingdings" w:hint="default"/>
+      </w:rPr>
+    </w:lvl>
+  </w:abstractNum>
+  <w:abstractNum w:abstractNumId="3" w15:restartNumberingAfterBreak="0">
     <w:nsid w:val="17E609A9"/>
     <w:multiLevelType w:val="singleLevel"/>
     <w:tmpl w:val="0409000F"/>
@@ -2793,7 +3038,7 @@
       </w:pPr>
     </w:lvl>
   </w:abstractNum>
-  <w:abstractNum w:abstractNumId="3">
+  <w:abstractNum w:abstractNumId="4" w15:restartNumberingAfterBreak="0">
     <w:nsid w:val="27B45ACA"/>
     <w:multiLevelType w:val="singleLevel"/>
     <w:tmpl w:val="0409000F"/>
@@ -2810,7 +3055,7 @@
       </w:pPr>
     </w:lvl>
   </w:abstractNum>
-  <w:abstractNum w:abstractNumId="4">
+  <w:abstractNum w:abstractNumId="5" w15:restartNumberingAfterBreak="0">
     <w:nsid w:val="29CB02D6"/>
     <w:multiLevelType w:val="singleLevel"/>
     <w:tmpl w:val="0409000F"/>
@@ -2827,7 +3072,7 @@
       </w:pPr>
     </w:lvl>
   </w:abstractNum>
-  <w:abstractNum w:abstractNumId="5">
+  <w:abstractNum w:abstractNumId="6" w15:restartNumberingAfterBreak="0">
     <w:nsid w:val="2A2F0523"/>
     <w:multiLevelType w:val="singleLevel"/>
     <w:tmpl w:val="0409000F"/>
@@ -2844,7 +3089,7 @@
       </w:pPr>
     </w:lvl>
   </w:abstractNum>
-  <w:abstractNum w:abstractNumId="6">
+  <w:abstractNum w:abstractNumId="7" w15:restartNumberingAfterBreak="0">
     <w:nsid w:val="326876C7"/>
     <w:multiLevelType w:val="hybridMultilevel"/>
     <w:tmpl w:val="9938A7B6"/>
@@ -2984,7 +3229,7 @@
       </w:rPr>
     </w:lvl>
   </w:abstractNum>
-  <w:abstractNum w:abstractNumId="7">
+  <w:abstractNum w:abstractNumId="8" w15:restartNumberingAfterBreak="0">
     <w:nsid w:val="34182DDF"/>
     <w:multiLevelType w:val="singleLevel"/>
     <w:tmpl w:val="0409000F"/>
@@ -3001,7 +3246,7 @@
       </w:pPr>
     </w:lvl>
   </w:abstractNum>
-  <w:abstractNum w:abstractNumId="8">
+  <w:abstractNum w:abstractNumId="9" w15:restartNumberingAfterBreak="0">
     <w:nsid w:val="34A25CA1"/>
     <w:multiLevelType w:val="singleLevel"/>
     <w:tmpl w:val="0409000F"/>
@@ -3018,7 +3263,7 @@
       </w:pPr>
     </w:lvl>
   </w:abstractNum>
-  <w:abstractNum w:abstractNumId="9">
+  <w:abstractNum w:abstractNumId="10" w15:restartNumberingAfterBreak="0">
     <w:nsid w:val="3C1B1972"/>
     <w:multiLevelType w:val="singleLevel"/>
     <w:tmpl w:val="0409000F"/>
@@ -3035,7 +3280,7 @@
       </w:pPr>
     </w:lvl>
   </w:abstractNum>
-  <w:abstractNum w:abstractNumId="10">
+  <w:abstractNum w:abstractNumId="11" w15:restartNumberingAfterBreak="0">
     <w:nsid w:val="3CCA4D89"/>
     <w:multiLevelType w:val="hybridMultilevel"/>
     <w:tmpl w:val="3EB87112"/>
@@ -3175,7 +3420,7 @@
       </w:rPr>
     </w:lvl>
   </w:abstractNum>
-  <w:abstractNum w:abstractNumId="11">
+  <w:abstractNum w:abstractNumId="12" w15:restartNumberingAfterBreak="0">
     <w:nsid w:val="456B6BA5"/>
     <w:multiLevelType w:val="singleLevel"/>
     <w:tmpl w:val="0409000F"/>
@@ -3192,7 +3437,7 @@
       </w:pPr>
     </w:lvl>
   </w:abstractNum>
-  <w:abstractNum w:abstractNumId="12">
+  <w:abstractNum w:abstractNumId="13" w15:restartNumberingAfterBreak="0">
     <w:nsid w:val="467C4A59"/>
     <w:multiLevelType w:val="singleLevel"/>
     <w:tmpl w:val="0409000F"/>
@@ -3209,7 +3454,7 @@
       </w:pPr>
     </w:lvl>
   </w:abstractNum>
-  <w:abstractNum w:abstractNumId="13">
+  <w:abstractNum w:abstractNumId="14" w15:restartNumberingAfterBreak="0">
     <w:nsid w:val="47415235"/>
     <w:multiLevelType w:val="hybridMultilevel"/>
     <w:tmpl w:val="0068EB28"/>
@@ -3349,7 +3594,7 @@
       </w:rPr>
     </w:lvl>
   </w:abstractNum>
-  <w:abstractNum w:abstractNumId="14">
+  <w:abstractNum w:abstractNumId="15" w15:restartNumberingAfterBreak="0">
     <w:nsid w:val="4841308A"/>
     <w:multiLevelType w:val="singleLevel"/>
     <w:tmpl w:val="0409000F"/>
@@ -3366,7 +3611,7 @@
       </w:pPr>
     </w:lvl>
   </w:abstractNum>
-  <w:abstractNum w:abstractNumId="15">
+  <w:abstractNum w:abstractNumId="16" w15:restartNumberingAfterBreak="0">
     <w:nsid w:val="54022156"/>
     <w:multiLevelType w:val="singleLevel"/>
     <w:tmpl w:val="0409000F"/>
@@ -3383,7 +3628,7 @@
       </w:pPr>
     </w:lvl>
   </w:abstractNum>
-  <w:abstractNum w:abstractNumId="16">
+  <w:abstractNum w:abstractNumId="17" w15:restartNumberingAfterBreak="0">
     <w:nsid w:val="55EC7679"/>
     <w:multiLevelType w:val="singleLevel"/>
     <w:tmpl w:val="0409000F"/>
@@ -3400,7 +3645,7 @@
       </w:pPr>
     </w:lvl>
   </w:abstractNum>
-  <w:abstractNum w:abstractNumId="17">
+  <w:abstractNum w:abstractNumId="18" w15:restartNumberingAfterBreak="0">
     <w:nsid w:val="563B69EC"/>
     <w:multiLevelType w:val="hybridMultilevel"/>
     <w:tmpl w:val="AD263F4E"/>
@@ -3540,7 +3785,7 @@
       </w:rPr>
     </w:lvl>
   </w:abstractNum>
-  <w:abstractNum w:abstractNumId="18">
+  <w:abstractNum w:abstractNumId="19" w15:restartNumberingAfterBreak="0">
     <w:nsid w:val="58E34A87"/>
     <w:multiLevelType w:val="singleLevel"/>
     <w:tmpl w:val="0409000F"/>
@@ -3557,7 +3802,7 @@
       </w:pPr>
     </w:lvl>
   </w:abstractNum>
-  <w:abstractNum w:abstractNumId="19">
+  <w:abstractNum w:abstractNumId="20" w15:restartNumberingAfterBreak="0">
     <w:nsid w:val="5A2F0953"/>
     <w:multiLevelType w:val="singleLevel"/>
     <w:tmpl w:val="76681128"/>
@@ -3577,7 +3822,128 @@
       </w:rPr>
     </w:lvl>
   </w:abstractNum>
-  <w:abstractNum w:abstractNumId="20">
+  <w:abstractNum w:abstractNumId="21" w15:restartNumberingAfterBreak="0">
+    <w:nsid w:val="5EE363E7"/>
+    <w:multiLevelType w:val="multilevel"/>
+    <w:tmpl w:val="4CD261B0"/>
+    <w:lvl w:ilvl="0">
+      <w:start w:val="1"/>
+      <w:numFmt w:val="decimal"/>
+      <w:lvlText w:val="%1."/>
+      <w:lvlJc w:val="left"/>
+      <w:pPr>
+        <w:ind w:left="720" w:hanging="360"/>
+      </w:pPr>
+      <w:rPr>
+        <w:rFonts w:hint="default"/>
+      </w:rPr>
+    </w:lvl>
+    <w:lvl w:ilvl="1">
+      <w:start w:val="1"/>
+      <w:numFmt w:val="decimal"/>
+      <w:isLgl/>
+      <w:lvlText w:val="%1.%2."/>
+      <w:lvlJc w:val="left"/>
+      <w:pPr>
+        <w:ind w:left="1440" w:hanging="720"/>
+      </w:pPr>
+      <w:rPr>
+        <w:rFonts w:hint="default"/>
+      </w:rPr>
+    </w:lvl>
+    <w:lvl w:ilvl="2">
+      <w:start w:val="1"/>
+      <w:numFmt w:val="decimal"/>
+      <w:isLgl/>
+      <w:lvlText w:val="%1.%2.%3."/>
+      <w:lvlJc w:val="left"/>
+      <w:pPr>
+        <w:ind w:left="1800" w:hanging="720"/>
+      </w:pPr>
+      <w:rPr>
+        <w:rFonts w:hint="default"/>
+      </w:rPr>
+    </w:lvl>
+    <w:lvl w:ilvl="3">
+      <w:start w:val="1"/>
+      <w:numFmt w:val="decimal"/>
+      <w:isLgl/>
+      <w:lvlText w:val="%1.%2.%3.%4."/>
+      <w:lvlJc w:val="left"/>
+      <w:pPr>
+        <w:ind w:left="2520" w:hanging="1080"/>
+      </w:pPr>
+      <w:rPr>
+        <w:rFonts w:hint="default"/>
+      </w:rPr>
+    </w:lvl>
+    <w:lvl w:ilvl="4">
+      <w:start w:val="1"/>
+      <w:numFmt w:val="decimal"/>
+      <w:isLgl/>
+      <w:lvlText w:val="%1.%2.%3.%4.%5."/>
+      <w:lvlJc w:val="left"/>
+      <w:pPr>
+        <w:ind w:left="2880" w:hanging="1080"/>
+      </w:pPr>
+      <w:rPr>
+        <w:rFonts w:hint="default"/>
+      </w:rPr>
+    </w:lvl>
+    <w:lvl w:ilvl="5">
+      <w:start w:val="1"/>
+      <w:numFmt w:val="decimal"/>
+      <w:isLgl/>
+      <w:lvlText w:val="%1.%2.%3.%4.%5.%6."/>
+      <w:lvlJc w:val="left"/>
+      <w:pPr>
+        <w:ind w:left="3600" w:hanging="1440"/>
+      </w:pPr>
+      <w:rPr>
+        <w:rFonts w:hint="default"/>
+      </w:rPr>
+    </w:lvl>
+    <w:lvl w:ilvl="6">
+      <w:start w:val="1"/>
+      <w:numFmt w:val="decimal"/>
+      <w:isLgl/>
+      <w:lvlText w:val="%1.%2.%3.%4.%5.%6.%7."/>
+      <w:lvlJc w:val="left"/>
+      <w:pPr>
+        <w:ind w:left="3960" w:hanging="1440"/>
+      </w:pPr>
+      <w:rPr>
+        <w:rFonts w:hint="default"/>
+      </w:rPr>
+    </w:lvl>
+    <w:lvl w:ilvl="7">
+      <w:start w:val="1"/>
+      <w:numFmt w:val="decimal"/>
+      <w:isLgl/>
+      <w:lvlText w:val="%1.%2.%3.%4.%5.%6.%7.%8."/>
+      <w:lvlJc w:val="left"/>
+      <w:pPr>
+        <w:ind w:left="4680" w:hanging="1800"/>
+      </w:pPr>
+      <w:rPr>
+        <w:rFonts w:hint="default"/>
+      </w:rPr>
+    </w:lvl>
+    <w:lvl w:ilvl="8">
+      <w:start w:val="1"/>
+      <w:numFmt w:val="decimal"/>
+      <w:isLgl/>
+      <w:lvlText w:val="%1.%2.%3.%4.%5.%6.%7.%8.%9."/>
+      <w:lvlJc w:val="left"/>
+      <w:pPr>
+        <w:ind w:left="5400" w:hanging="2160"/>
+      </w:pPr>
+      <w:rPr>
+        <w:rFonts w:hint="default"/>
+      </w:rPr>
+    </w:lvl>
+  </w:abstractNum>
+  <w:abstractNum w:abstractNumId="22" w15:restartNumberingAfterBreak="0">
     <w:nsid w:val="616936C1"/>
     <w:multiLevelType w:val="singleLevel"/>
     <w:tmpl w:val="0409000F"/>
@@ -3597,7 +3963,7 @@
       </w:rPr>
     </w:lvl>
   </w:abstractNum>
-  <w:abstractNum w:abstractNumId="21">
+  <w:abstractNum w:abstractNumId="23" w15:restartNumberingAfterBreak="0">
     <w:nsid w:val="623D117C"/>
     <w:multiLevelType w:val="singleLevel"/>
     <w:tmpl w:val="0409000F"/>
@@ -3614,7 +3980,7 @@
       </w:pPr>
     </w:lvl>
   </w:abstractNum>
-  <w:abstractNum w:abstractNumId="22">
+  <w:abstractNum w:abstractNumId="24" w15:restartNumberingAfterBreak="0">
     <w:nsid w:val="62496643"/>
     <w:multiLevelType w:val="singleLevel"/>
     <w:tmpl w:val="0409000F"/>
@@ -3631,7 +3997,7 @@
       </w:pPr>
     </w:lvl>
   </w:abstractNum>
-  <w:abstractNum w:abstractNumId="23">
+  <w:abstractNum w:abstractNumId="25" w15:restartNumberingAfterBreak="0">
     <w:nsid w:val="69E954B9"/>
     <w:multiLevelType w:val="singleLevel"/>
     <w:tmpl w:val="0409000F"/>
@@ -3648,7 +4014,7 @@
       </w:pPr>
     </w:lvl>
   </w:abstractNum>
-  <w:abstractNum w:abstractNumId="24">
+  <w:abstractNum w:abstractNumId="26" w15:restartNumberingAfterBreak="0">
     <w:nsid w:val="6C1A01CB"/>
     <w:multiLevelType w:val="singleLevel"/>
     <w:tmpl w:val="0409000F"/>
@@ -3665,7 +4031,7 @@
       </w:pPr>
     </w:lvl>
   </w:abstractNum>
-  <w:abstractNum w:abstractNumId="25">
+  <w:abstractNum w:abstractNumId="27" w15:restartNumberingAfterBreak="0">
     <w:nsid w:val="6D5943B7"/>
     <w:multiLevelType w:val="singleLevel"/>
     <w:tmpl w:val="0409000F"/>
@@ -3682,7 +4048,7 @@
       </w:pPr>
     </w:lvl>
   </w:abstractNum>
-  <w:abstractNum w:abstractNumId="26">
+  <w:abstractNum w:abstractNumId="28" w15:restartNumberingAfterBreak="0">
     <w:nsid w:val="72F5738E"/>
     <w:multiLevelType w:val="singleLevel"/>
     <w:tmpl w:val="0409000F"/>
@@ -3699,7 +4065,7 @@
       </w:pPr>
     </w:lvl>
   </w:abstractNum>
-  <w:abstractNum w:abstractNumId="27">
+  <w:abstractNum w:abstractNumId="29" w15:restartNumberingAfterBreak="0">
     <w:nsid w:val="73E86986"/>
     <w:multiLevelType w:val="singleLevel"/>
     <w:tmpl w:val="0409000F"/>
@@ -3716,7 +4082,7 @@
       </w:pPr>
     </w:lvl>
   </w:abstractNum>
-  <w:abstractNum w:abstractNumId="28">
+  <w:abstractNum w:abstractNumId="30" w15:restartNumberingAfterBreak="0">
     <w:nsid w:val="74E4221C"/>
     <w:multiLevelType w:val="singleLevel"/>
     <w:tmpl w:val="0409000F"/>
@@ -3733,7 +4099,7 @@
       </w:pPr>
     </w:lvl>
   </w:abstractNum>
-  <w:abstractNum w:abstractNumId="29">
+  <w:abstractNum w:abstractNumId="31" w15:restartNumberingAfterBreak="0">
     <w:nsid w:val="78411D85"/>
     <w:multiLevelType w:val="singleLevel"/>
     <w:tmpl w:val="0409000F"/>
@@ -3750,7 +4116,7 @@
       </w:pPr>
     </w:lvl>
   </w:abstractNum>
-  <w:abstractNum w:abstractNumId="30">
+  <w:abstractNum w:abstractNumId="32" w15:restartNumberingAfterBreak="0">
     <w:nsid w:val="799A49DD"/>
     <w:multiLevelType w:val="singleLevel"/>
     <w:tmpl w:val="0409000F"/>
@@ -3789,79 +4155,79 @@
     </w:lvlOverride>
   </w:num>
   <w:num w:numId="3">
-    <w:abstractNumId w:val="18"/>
+    <w:abstractNumId w:val="19"/>
   </w:num>
   <w:num w:numId="4">
+    <w:abstractNumId w:val="17"/>
+  </w:num>
+  <w:num w:numId="5">
+    <w:abstractNumId w:val="20"/>
+  </w:num>
+  <w:num w:numId="6">
+    <w:abstractNumId w:val="10"/>
+  </w:num>
+  <w:num w:numId="7">
+    <w:abstractNumId w:val="22"/>
+  </w:num>
+  <w:num w:numId="8">
+    <w:abstractNumId w:val="27"/>
+  </w:num>
+  <w:num w:numId="9">
+    <w:abstractNumId w:val="13"/>
+  </w:num>
+  <w:num w:numId="10">
+    <w:abstractNumId w:val="8"/>
+  </w:num>
+  <w:num w:numId="11">
+    <w:abstractNumId w:val="32"/>
+  </w:num>
+  <w:num w:numId="12">
+    <w:abstractNumId w:val="28"/>
+  </w:num>
+  <w:num w:numId="13">
+    <w:abstractNumId w:val="26"/>
+  </w:num>
+  <w:num w:numId="14">
+    <w:abstractNumId w:val="3"/>
+  </w:num>
+  <w:num w:numId="15">
+    <w:abstractNumId w:val="5"/>
+  </w:num>
+  <w:num w:numId="16">
+    <w:abstractNumId w:val="25"/>
+  </w:num>
+  <w:num w:numId="17">
+    <w:abstractNumId w:val="30"/>
+  </w:num>
+  <w:num w:numId="18">
+    <w:abstractNumId w:val="12"/>
+  </w:num>
+  <w:num w:numId="19">
+    <w:abstractNumId w:val="24"/>
+  </w:num>
+  <w:num w:numId="20">
+    <w:abstractNumId w:val="29"/>
+  </w:num>
+  <w:num w:numId="21">
+    <w:abstractNumId w:val="31"/>
+  </w:num>
+  <w:num w:numId="22">
+    <w:abstractNumId w:val="9"/>
+  </w:num>
+  <w:num w:numId="23">
     <w:abstractNumId w:val="16"/>
   </w:num>
-  <w:num w:numId="5">
-    <w:abstractNumId w:val="19"/>
+  <w:num w:numId="24">
+    <w:abstractNumId w:val="6"/>
   </w:num>
-  <w:num w:numId="6">
-    <w:abstractNumId w:val="9"/>
-  </w:num>
-  <w:num w:numId="7">
-    <w:abstractNumId w:val="20"/>
-  </w:num>
-  <w:num w:numId="8">
-    <w:abstractNumId w:val="25"/>
-  </w:num>
-  <w:num w:numId="9">
-    <w:abstractNumId w:val="12"/>
-  </w:num>
-  <w:num w:numId="10">
-    <w:abstractNumId w:val="7"/>
-  </w:num>
-  <w:num w:numId="11">
-    <w:abstractNumId w:val="30"/>
-  </w:num>
-  <w:num w:numId="12">
-    <w:abstractNumId w:val="26"/>
-  </w:num>
-  <w:num w:numId="13">
-    <w:abstractNumId w:val="24"/>
-  </w:num>
-  <w:num w:numId="14">
-    <w:abstractNumId w:val="2"/>
-  </w:num>
-  <w:num w:numId="15">
+  <w:num w:numId="25">
     <w:abstractNumId w:val="4"/>
   </w:num>
-  <w:num w:numId="16">
-    <w:abstractNumId w:val="23"/>
-  </w:num>
-  <w:num w:numId="17">
-    <w:abstractNumId w:val="28"/>
-  </w:num>
-  <w:num w:numId="18">
-    <w:abstractNumId w:val="11"/>
-  </w:num>
-  <w:num w:numId="19">
-    <w:abstractNumId w:val="22"/>
-  </w:num>
-  <w:num w:numId="20">
-    <w:abstractNumId w:val="27"/>
-  </w:num>
-  <w:num w:numId="21">
-    <w:abstractNumId w:val="29"/>
-  </w:num>
-  <w:num w:numId="22">
-    <w:abstractNumId w:val="8"/>
-  </w:num>
-  <w:num w:numId="23">
+  <w:num w:numId="26">
     <w:abstractNumId w:val="15"/>
   </w:num>
-  <w:num w:numId="24">
-    <w:abstractNumId w:val="5"/>
-  </w:num>
-  <w:num w:numId="25">
-    <w:abstractNumId w:val="3"/>
-  </w:num>
-  <w:num w:numId="26">
-    <w:abstractNumId w:val="14"/>
-  </w:num>
   <w:num w:numId="27">
-    <w:abstractNumId w:val="21"/>
+    <w:abstractNumId w:val="23"/>
   </w:num>
   <w:num w:numId="28">
     <w:abstractNumId w:val="0"/>
@@ -3954,7 +4320,7 @@
     </w:lvlOverride>
   </w:num>
   <w:num w:numId="31">
-    <w:abstractNumId w:val="13"/>
+    <w:abstractNumId w:val="14"/>
   </w:num>
   <w:num w:numId="32">
     <w:abstractNumId w:val="0"/>
@@ -3963,19 +4329,25 @@
     <w:abstractNumId w:val="0"/>
   </w:num>
   <w:num w:numId="34">
-    <w:abstractNumId w:val="17"/>
+    <w:abstractNumId w:val="18"/>
   </w:num>
   <w:num w:numId="35">
-    <w:abstractNumId w:val="10"/>
+    <w:abstractNumId w:val="11"/>
   </w:num>
   <w:num w:numId="36">
-    <w:abstractNumId w:val="6"/>
+    <w:abstractNumId w:val="7"/>
+  </w:num>
+  <w:num w:numId="37">
+    <w:abstractNumId w:val="21"/>
+  </w:num>
+  <w:num w:numId="38">
+    <w:abstractNumId w:val="2"/>
   </w:num>
 </w:numbering>
 </file>
 
 <file path=word/styles.xml><?xml version="1.0" encoding="utf-8"?>
-<w:styles xmlns:mc="http://schemas.openxmlformats.org/markup-compatibility/2006" xmlns:r="http://schemas.openxmlformats.org/officeDocument/2006/relationships" xmlns:w="http://schemas.openxmlformats.org/wordprocessingml/2006/main" xmlns:w14="http://schemas.microsoft.com/office/word/2010/wordml" mc:Ignorable="w14">
+<w:styles xmlns:mc="http://schemas.openxmlformats.org/markup-compatibility/2006" xmlns:r="http://schemas.openxmlformats.org/officeDocument/2006/relationships" xmlns:w="http://schemas.openxmlformats.org/wordprocessingml/2006/main" xmlns:w14="http://schemas.microsoft.com/office/word/2010/wordml" xmlns:w15="http://schemas.microsoft.com/office/word/2012/wordml" xmlns:w16cex="http://schemas.microsoft.com/office/word/2018/wordml/cex" xmlns:w16cid="http://schemas.microsoft.com/office/word/2016/wordml/cid" xmlns:w16="http://schemas.microsoft.com/office/word/2018/wordml" xmlns:w16sdtdh="http://schemas.microsoft.com/office/word/2020/wordml/sdtdatahash" xmlns:w16se="http://schemas.microsoft.com/office/word/2015/wordml/symex" mc:Ignorable="w14 w15 w16se w16cid w16 w16cex w16sdtdh">
   <w:docDefaults>
     <w:rPrDefault>
       <w:rPr>
@@ -3985,27 +4357,153 @@
     </w:rPrDefault>
     <w:pPrDefault/>
   </w:docDefaults>
-  <w:latentStyles w:defLockedState="0" w:defUIPriority="0" w:defSemiHidden="0" w:defUnhideWhenUsed="0" w:defQFormat="0" w:count="267">
+  <w:latentStyles w:defLockedState="0" w:defUIPriority="0" w:defSemiHidden="0" w:defUnhideWhenUsed="0" w:defQFormat="0" w:count="376">
     <w:lsdException w:name="Normal" w:qFormat="1"/>
     <w:lsdException w:name="heading 1" w:qFormat="1"/>
     <w:lsdException w:name="heading 2" w:qFormat="1"/>
     <w:lsdException w:name="heading 3" w:qFormat="1"/>
-    <w:lsdException w:name="heading 4" w:qFormat="1"/>
-    <w:lsdException w:name="heading 5" w:qFormat="1"/>
-    <w:lsdException w:name="heading 6" w:qFormat="1"/>
-    <w:lsdException w:name="heading 7" w:qFormat="1"/>
-    <w:lsdException w:name="heading 8" w:qFormat="1"/>
-    <w:lsdException w:name="heading 9" w:qFormat="1"/>
-    <w:lsdException w:name="toc 1" w:uiPriority="39"/>
-    <w:lsdException w:name="toc 2" w:uiPriority="39"/>
-    <w:lsdException w:name="header" w:uiPriority="99"/>
+    <w:lsdException w:name="heading 4" w:semiHidden="1" w:unhideWhenUsed="1" w:qFormat="1"/>
+    <w:lsdException w:name="heading 5" w:semiHidden="1" w:unhideWhenUsed="1" w:qFormat="1"/>
+    <w:lsdException w:name="heading 6" w:semiHidden="1" w:unhideWhenUsed="1" w:qFormat="1"/>
+    <w:lsdException w:name="heading 7" w:semiHidden="1" w:unhideWhenUsed="1" w:qFormat="1"/>
+    <w:lsdException w:name="heading 8" w:semiHidden="1" w:unhideWhenUsed="1" w:qFormat="1"/>
+    <w:lsdException w:name="heading 9" w:semiHidden="1" w:unhideWhenUsed="1" w:qFormat="1"/>
+    <w:lsdException w:name="index 1" w:semiHidden="1" w:unhideWhenUsed="1"/>
+    <w:lsdException w:name="index 2" w:semiHidden="1" w:unhideWhenUsed="1"/>
+    <w:lsdException w:name="index 3" w:semiHidden="1" w:unhideWhenUsed="1"/>
+    <w:lsdException w:name="index 4" w:semiHidden="1" w:unhideWhenUsed="1"/>
+    <w:lsdException w:name="index 5" w:semiHidden="1" w:unhideWhenUsed="1"/>
+    <w:lsdException w:name="index 6" w:semiHidden="1" w:unhideWhenUsed="1"/>
+    <w:lsdException w:name="index 7" w:semiHidden="1" w:unhideWhenUsed="1"/>
+    <w:lsdException w:name="index 8" w:semiHidden="1" w:unhideWhenUsed="1"/>
+    <w:lsdException w:name="index 9" w:semiHidden="1" w:unhideWhenUsed="1"/>
+    <w:lsdException w:name="toc 1" w:semiHidden="1" w:uiPriority="39" w:unhideWhenUsed="1"/>
+    <w:lsdException w:name="toc 2" w:semiHidden="1" w:uiPriority="39" w:unhideWhenUsed="1"/>
+    <w:lsdException w:name="toc 3" w:semiHidden="1" w:unhideWhenUsed="1"/>
+    <w:lsdException w:name="toc 4" w:semiHidden="1" w:unhideWhenUsed="1"/>
+    <w:lsdException w:name="toc 5" w:semiHidden="1" w:unhideWhenUsed="1"/>
+    <w:lsdException w:name="toc 6" w:semiHidden="1" w:unhideWhenUsed="1"/>
+    <w:lsdException w:name="toc 7" w:semiHidden="1" w:unhideWhenUsed="1"/>
+    <w:lsdException w:name="toc 8" w:semiHidden="1" w:unhideWhenUsed="1"/>
+    <w:lsdException w:name="toc 9" w:semiHidden="1" w:unhideWhenUsed="1"/>
+    <w:lsdException w:name="Normal Indent" w:semiHidden="1" w:unhideWhenUsed="1"/>
+    <w:lsdException w:name="footnote text" w:semiHidden="1" w:unhideWhenUsed="1"/>
+    <w:lsdException w:name="annotation text" w:semiHidden="1" w:unhideWhenUsed="1"/>
+    <w:lsdException w:name="header" w:semiHidden="1" w:uiPriority="99" w:unhideWhenUsed="1"/>
+    <w:lsdException w:name="footer" w:semiHidden="1" w:unhideWhenUsed="1"/>
+    <w:lsdException w:name="index heading" w:semiHidden="1" w:unhideWhenUsed="1"/>
     <w:lsdException w:name="caption" w:semiHidden="1" w:unhideWhenUsed="1" w:qFormat="1"/>
+    <w:lsdException w:name="table of figures" w:semiHidden="1" w:unhideWhenUsed="1"/>
+    <w:lsdException w:name="envelope address" w:semiHidden="1" w:unhideWhenUsed="1"/>
+    <w:lsdException w:name="envelope return" w:semiHidden="1" w:unhideWhenUsed="1"/>
+    <w:lsdException w:name="footnote reference" w:semiHidden="1" w:unhideWhenUsed="1"/>
+    <w:lsdException w:name="annotation reference" w:semiHidden="1" w:unhideWhenUsed="1"/>
+    <w:lsdException w:name="line number" w:semiHidden="1" w:unhideWhenUsed="1"/>
+    <w:lsdException w:name="page number" w:semiHidden="1" w:unhideWhenUsed="1"/>
+    <w:lsdException w:name="endnote reference" w:semiHidden="1" w:unhideWhenUsed="1"/>
+    <w:lsdException w:name="endnote text" w:semiHidden="1" w:unhideWhenUsed="1"/>
+    <w:lsdException w:name="table of authorities" w:semiHidden="1" w:unhideWhenUsed="1"/>
+    <w:lsdException w:name="macro" w:semiHidden="1" w:unhideWhenUsed="1"/>
+    <w:lsdException w:name="List" w:semiHidden="1" w:unhideWhenUsed="1"/>
+    <w:lsdException w:name="List Bullet" w:semiHidden="1" w:unhideWhenUsed="1"/>
+    <w:lsdException w:name="List 3" w:semiHidden="1" w:unhideWhenUsed="1"/>
+    <w:lsdException w:name="List 4" w:semiHidden="1" w:unhideWhenUsed="1"/>
+    <w:lsdException w:name="List 5" w:semiHidden="1" w:unhideWhenUsed="1"/>
+    <w:lsdException w:name="List Bullet 2" w:semiHidden="1" w:unhideWhenUsed="1"/>
+    <w:lsdException w:name="List Bullet 3" w:semiHidden="1" w:unhideWhenUsed="1"/>
+    <w:lsdException w:name="List Bullet 4" w:semiHidden="1" w:unhideWhenUsed="1"/>
+    <w:lsdException w:name="List Bullet 5" w:semiHidden="1" w:unhideWhenUsed="1"/>
+    <w:lsdException w:name="List Number 2" w:semiHidden="1" w:unhideWhenUsed="1"/>
+    <w:lsdException w:name="List Number 3" w:semiHidden="1" w:unhideWhenUsed="1"/>
+    <w:lsdException w:name="List Number 4" w:semiHidden="1" w:unhideWhenUsed="1"/>
+    <w:lsdException w:name="List Number 5" w:semiHidden="1" w:unhideWhenUsed="1"/>
     <w:lsdException w:name="Title" w:qFormat="1"/>
+    <w:lsdException w:name="Closing" w:semiHidden="1" w:unhideWhenUsed="1"/>
+    <w:lsdException w:name="Signature" w:semiHidden="1" w:unhideWhenUsed="1"/>
+    <w:lsdException w:name="Default Paragraph Font" w:semiHidden="1" w:unhideWhenUsed="1"/>
+    <w:lsdException w:name="Body Text" w:semiHidden="1" w:unhideWhenUsed="1"/>
+    <w:lsdException w:name="Body Text Indent" w:semiHidden="1" w:unhideWhenUsed="1"/>
+    <w:lsdException w:name="List Continue" w:semiHidden="1" w:unhideWhenUsed="1"/>
+    <w:lsdException w:name="List Continue 2" w:semiHidden="1" w:unhideWhenUsed="1"/>
+    <w:lsdException w:name="List Continue 3" w:semiHidden="1" w:unhideWhenUsed="1"/>
     <w:lsdException w:name="Subtitle" w:qFormat="1"/>
-    <w:lsdException w:name="Hyperlink" w:uiPriority="99"/>
+    <w:lsdException w:name="Salutation" w:semiHidden="1" w:unhideWhenUsed="1"/>
+    <w:lsdException w:name="Date" w:semiHidden="1" w:unhideWhenUsed="1"/>
+    <w:lsdException w:name="Body Text First Indent" w:semiHidden="1" w:unhideWhenUsed="1"/>
+    <w:lsdException w:name="Body Text First Indent 2" w:semiHidden="1" w:unhideWhenUsed="1"/>
+    <w:lsdException w:name="Note Heading" w:semiHidden="1" w:unhideWhenUsed="1"/>
+    <w:lsdException w:name="Body Text 2" w:semiHidden="1" w:unhideWhenUsed="1"/>
+    <w:lsdException w:name="Body Text 3" w:semiHidden="1" w:unhideWhenUsed="1"/>
+    <w:lsdException w:name="Body Text Indent 2" w:semiHidden="1" w:unhideWhenUsed="1"/>
+    <w:lsdException w:name="Body Text Indent 3" w:semiHidden="1" w:unhideWhenUsed="1"/>
+    <w:lsdException w:name="Block Text" w:semiHidden="1" w:unhideWhenUsed="1"/>
+    <w:lsdException w:name="Hyperlink" w:semiHidden="1" w:uiPriority="99" w:unhideWhenUsed="1"/>
+    <w:lsdException w:name="FollowedHyperlink" w:semiHidden="1" w:unhideWhenUsed="1"/>
     <w:lsdException w:name="Strong" w:qFormat="1"/>
     <w:lsdException w:name="Emphasis" w:qFormat="1"/>
-    <w:lsdException w:name="Normal (Web)" w:uiPriority="99"/>
+    <w:lsdException w:name="Document Map" w:semiHidden="1" w:unhideWhenUsed="1"/>
+    <w:lsdException w:name="Plain Text" w:semiHidden="1" w:unhideWhenUsed="1"/>
+    <w:lsdException w:name="E-mail Signature" w:semiHidden="1" w:unhideWhenUsed="1"/>
+    <w:lsdException w:name="HTML Top of Form" w:semiHidden="1" w:unhideWhenUsed="1"/>
+    <w:lsdException w:name="HTML Bottom of Form" w:semiHidden="1" w:unhideWhenUsed="1"/>
+    <w:lsdException w:name="Normal (Web)" w:semiHidden="1" w:uiPriority="99" w:unhideWhenUsed="1"/>
+    <w:lsdException w:name="HTML Acronym" w:semiHidden="1" w:unhideWhenUsed="1"/>
+    <w:lsdException w:name="HTML Address" w:semiHidden="1" w:unhideWhenUsed="1"/>
+    <w:lsdException w:name="HTML Cite" w:semiHidden="1" w:unhideWhenUsed="1"/>
+    <w:lsdException w:name="HTML Code" w:semiHidden="1" w:unhideWhenUsed="1"/>
+    <w:lsdException w:name="HTML Definition" w:semiHidden="1" w:unhideWhenUsed="1"/>
+    <w:lsdException w:name="HTML Keyboard" w:semiHidden="1" w:unhideWhenUsed="1"/>
+    <w:lsdException w:name="HTML Preformatted" w:semiHidden="1" w:unhideWhenUsed="1"/>
+    <w:lsdException w:name="HTML Sample" w:semiHidden="1" w:unhideWhenUsed="1"/>
+    <w:lsdException w:name="HTML Typewriter" w:semiHidden="1" w:unhideWhenUsed="1"/>
+    <w:lsdException w:name="HTML Variable" w:semiHidden="1" w:unhideWhenUsed="1"/>
+    <w:lsdException w:name="annotation subject" w:semiHidden="1" w:unhideWhenUsed="1"/>
+    <w:lsdException w:name="No List" w:semiHidden="1" w:unhideWhenUsed="1"/>
+    <w:lsdException w:name="Outline List 1" w:semiHidden="1" w:unhideWhenUsed="1"/>
+    <w:lsdException w:name="Outline List 2" w:semiHidden="1" w:unhideWhenUsed="1"/>
+    <w:lsdException w:name="Outline List 3" w:semiHidden="1" w:unhideWhenUsed="1"/>
+    <w:lsdException w:name="Table Simple 1" w:semiHidden="1" w:unhideWhenUsed="1"/>
+    <w:lsdException w:name="Table Simple 2" w:semiHidden="1" w:unhideWhenUsed="1"/>
+    <w:lsdException w:name="Table Simple 3" w:semiHidden="1" w:unhideWhenUsed="1"/>
+    <w:lsdException w:name="Table Classic 1" w:semiHidden="1" w:unhideWhenUsed="1"/>
+    <w:lsdException w:name="Table Classic 2" w:semiHidden="1" w:unhideWhenUsed="1"/>
+    <w:lsdException w:name="Table Classic 3" w:semiHidden="1" w:unhideWhenUsed="1"/>
+    <w:lsdException w:name="Table Classic 4" w:semiHidden="1" w:unhideWhenUsed="1"/>
+    <w:lsdException w:name="Table Colorful 1" w:semiHidden="1" w:unhideWhenUsed="1"/>
+    <w:lsdException w:name="Table Colorful 2" w:semiHidden="1" w:unhideWhenUsed="1"/>
+    <w:lsdException w:name="Table Colorful 3" w:semiHidden="1" w:unhideWhenUsed="1"/>
+    <w:lsdException w:name="Table Columns 1" w:semiHidden="1" w:unhideWhenUsed="1"/>
+    <w:lsdException w:name="Table Columns 2" w:semiHidden="1" w:unhideWhenUsed="1"/>
+    <w:lsdException w:name="Table Columns 3" w:semiHidden="1" w:unhideWhenUsed="1"/>
+    <w:lsdException w:name="Table Columns 4" w:semiHidden="1" w:unhideWhenUsed="1"/>
+    <w:lsdException w:name="Table Columns 5" w:semiHidden="1" w:unhideWhenUsed="1"/>
+    <w:lsdException w:name="Table Grid 1" w:semiHidden="1" w:unhideWhenUsed="1"/>
+    <w:lsdException w:name="Table Grid 2" w:semiHidden="1" w:unhideWhenUsed="1"/>
+    <w:lsdException w:name="Table Grid 3" w:semiHidden="1" w:unhideWhenUsed="1"/>
+    <w:lsdException w:name="Table Grid 4" w:semiHidden="1" w:unhideWhenUsed="1"/>
+    <w:lsdException w:name="Table Grid 5" w:semiHidden="1" w:unhideWhenUsed="1"/>
+    <w:lsdException w:name="Table Grid 6" w:semiHidden="1" w:unhideWhenUsed="1"/>
+    <w:lsdException w:name="Table Grid 7" w:semiHidden="1" w:unhideWhenUsed="1"/>
+    <w:lsdException w:name="Table Grid 8" w:semiHidden="1" w:unhideWhenUsed="1"/>
+    <w:lsdException w:name="Table List 1" w:semiHidden="1" w:unhideWhenUsed="1"/>
+    <w:lsdException w:name="Table List 2" w:semiHidden="1" w:unhideWhenUsed="1"/>
+    <w:lsdException w:name="Table List 3" w:semiHidden="1" w:unhideWhenUsed="1"/>
+    <w:lsdException w:name="Table List 4" w:semiHidden="1" w:unhideWhenUsed="1"/>
+    <w:lsdException w:name="Table List 5" w:semiHidden="1" w:unhideWhenUsed="1"/>
+    <w:lsdException w:name="Table List 6" w:semiHidden="1" w:unhideWhenUsed="1"/>
+    <w:lsdException w:name="Table List 7" w:semiHidden="1" w:unhideWhenUsed="1"/>
+    <w:lsdException w:name="Table List 8" w:semiHidden="1" w:unhideWhenUsed="1"/>
+    <w:lsdException w:name="Table 3D effects 1" w:semiHidden="1" w:unhideWhenUsed="1"/>
+    <w:lsdException w:name="Table 3D effects 2" w:semiHidden="1" w:unhideWhenUsed="1"/>
+    <w:lsdException w:name="Table 3D effects 3" w:semiHidden="1" w:unhideWhenUsed="1"/>
+    <w:lsdException w:name="Table Contemporary" w:semiHidden="1" w:unhideWhenUsed="1"/>
+    <w:lsdException w:name="Table Elegant" w:semiHidden="1" w:unhideWhenUsed="1"/>
+    <w:lsdException w:name="Table Professional" w:semiHidden="1" w:unhideWhenUsed="1"/>
+    <w:lsdException w:name="Table Subtle 1" w:semiHidden="1" w:unhideWhenUsed="1"/>
+    <w:lsdException w:name="Table Subtle 2" w:semiHidden="1" w:unhideWhenUsed="1"/>
+    <w:lsdException w:name="Table Web 1" w:semiHidden="1" w:unhideWhenUsed="1"/>
+    <w:lsdException w:name="Table Web 3" w:semiHidden="1" w:unhideWhenUsed="1"/>
+    <w:lsdException w:name="Balloon Text" w:semiHidden="1" w:unhideWhenUsed="1"/>
     <w:lsdException w:name="Placeholder Text" w:semiHidden="1" w:uiPriority="99"/>
     <w:lsdException w:name="No Spacing" w:uiPriority="1" w:qFormat="1"/>
     <w:lsdException w:name="Light Shading" w:uiPriority="60"/>
@@ -4117,6 +4615,115 @@
     <w:lsdException w:name="Book Title" w:uiPriority="33" w:qFormat="1"/>
     <w:lsdException w:name="Bibliography" w:semiHidden="1" w:uiPriority="37" w:unhideWhenUsed="1"/>
     <w:lsdException w:name="TOC Heading" w:semiHidden="1" w:uiPriority="39" w:unhideWhenUsed="1" w:qFormat="1"/>
+    <w:lsdException w:name="Plain Table 1" w:uiPriority="41"/>
+    <w:lsdException w:name="Plain Table 2" w:uiPriority="42"/>
+    <w:lsdException w:name="Plain Table 3" w:uiPriority="43"/>
+    <w:lsdException w:name="Plain Table 4" w:uiPriority="44"/>
+    <w:lsdException w:name="Plain Table 5" w:uiPriority="45"/>
+    <w:lsdException w:name="Grid Table Light" w:uiPriority="40"/>
+    <w:lsdException w:name="Grid Table 1 Light" w:uiPriority="46"/>
+    <w:lsdException w:name="Grid Table 2" w:uiPriority="47"/>
+    <w:lsdException w:name="Grid Table 3" w:uiPriority="48"/>
+    <w:lsdException w:name="Grid Table 4" w:uiPriority="49"/>
+    <w:lsdException w:name="Grid Table 5 Dark" w:uiPriority="50"/>
+    <w:lsdException w:name="Grid Table 6 Colorful" w:uiPriority="51"/>
+    <w:lsdException w:name="Grid Table 7 Colorful" w:uiPriority="52"/>
+    <w:lsdException w:name="Grid Table 1 Light Accent 1" w:uiPriority="46"/>
+    <w:lsdException w:name="Grid Table 2 Accent 1" w:uiPriority="47"/>
+    <w:lsdException w:name="Grid Table 3 Accent 1" w:uiPriority="48"/>
+    <w:lsdException w:name="Grid Table 4 Accent 1" w:uiPriority="49"/>
+    <w:lsdException w:name="Grid Table 5 Dark Accent 1" w:uiPriority="50"/>
+    <w:lsdException w:name="Grid Table 6 Colorful Accent 1" w:uiPriority="51"/>
+    <w:lsdException w:name="Grid Table 7 Colorful Accent 1" w:uiPriority="52"/>
+    <w:lsdException w:name="Grid Table 1 Light Accent 2" w:uiPriority="46"/>
+    <w:lsdException w:name="Grid Table 2 Accent 2" w:uiPriority="47"/>
+    <w:lsdException w:name="Grid Table 3 Accent 2" w:uiPriority="48"/>
+    <w:lsdException w:name="Grid Table 4 Accent 2" w:uiPriority="49"/>
+    <w:lsdException w:name="Grid Table 5 Dark Accent 2" w:uiPriority="50"/>
+    <w:lsdException w:name="Grid Table 6 Colorful Accent 2" w:uiPriority="51"/>
+    <w:lsdException w:name="Grid Table 7 Colorful Accent 2" w:uiPriority="52"/>
+    <w:lsdException w:name="Grid Table 1 Light Accent 3" w:uiPriority="46"/>
+    <w:lsdException w:name="Grid Table 2 Accent 3" w:uiPriority="47"/>
+    <w:lsdException w:name="Grid Table 3 Accent 3" w:uiPriority="48"/>
+    <w:lsdException w:name="Grid Table 4 Accent 3" w:uiPriority="49"/>
+    <w:lsdException w:name="Grid Table 5 Dark Accent 3" w:uiPriority="50"/>
+    <w:lsdException w:name="Grid Table 6 Colorful Accent 3" w:uiPriority="51"/>
+    <w:lsdException w:name="Grid Table 7 Colorful Accent 3" w:uiPriority="52"/>
+    <w:lsdException w:name="Grid Table 1 Light Accent 4" w:uiPriority="46"/>
+    <w:lsdException w:name="Grid Table 2 Accent 4" w:uiPriority="47"/>
+    <w:lsdException w:name="Grid Table 3 Accent 4" w:uiPriority="48"/>
+    <w:lsdException w:name="Grid Table 4 Accent 4" w:uiPriority="49"/>
+    <w:lsdException w:name="Grid Table 5 Dark Accent 4" w:uiPriority="50"/>
+    <w:lsdException w:name="Grid Table 6 Colorful Accent 4" w:uiPriority="51"/>
+    <w:lsdException w:name="Grid Table 7 Colorful Accent 4" w:uiPriority="52"/>
+    <w:lsdException w:name="Grid Table 1 Light Accent 5" w:uiPriority="46"/>
+    <w:lsdException w:name="Grid Table 2 Accent 5" w:uiPriority="47"/>
+    <w:lsdException w:name="Grid Table 3 Accent 5" w:uiPriority="48"/>
+    <w:lsdException w:name="Grid Table 4 Accent 5" w:uiPriority="49"/>
+    <w:lsdException w:name="Grid Table 5 Dark Accent 5" w:uiPriority="50"/>
+    <w:lsdException w:name="Grid Table 6 Colorful Accent 5" w:uiPriority="51"/>
+    <w:lsdException w:name="Grid Table 7 Colorful Accent 5" w:uiPriority="52"/>
+    <w:lsdException w:name="Grid Table 1 Light Accent 6" w:uiPriority="46"/>
+    <w:lsdException w:name="Grid Table 2 Accent 6" w:uiPriority="47"/>
+    <w:lsdException w:name="Grid Table 3 Accent 6" w:uiPriority="48"/>
+    <w:lsdException w:name="Grid Table 4 Accent 6" w:uiPriority="49"/>
+    <w:lsdException w:name="Grid Table 5 Dark Accent 6" w:uiPriority="50"/>
+    <w:lsdException w:name="Grid Table 6 Colorful Accent 6" w:uiPriority="51"/>
+    <w:lsdException w:name="Grid Table 7 Colorful Accent 6" w:uiPriority="52"/>
+    <w:lsdException w:name="List Table 1 Light" w:uiPriority="46"/>
+    <w:lsdException w:name="List Table 2" w:uiPriority="47"/>
+    <w:lsdException w:name="List Table 3" w:uiPriority="48"/>
+    <w:lsdException w:name="List Table 4" w:uiPriority="49"/>
+    <w:lsdException w:name="List Table 5 Dark" w:uiPriority="50"/>
+    <w:lsdException w:name="List Table 6 Colorful" w:uiPriority="51"/>
+    <w:lsdException w:name="List Table 7 Colorful" w:uiPriority="52"/>
+    <w:lsdException w:name="List Table 1 Light Accent 1" w:uiPriority="46"/>
+    <w:lsdException w:name="List Table 2 Accent 1" w:uiPriority="47"/>
+    <w:lsdException w:name="List Table 3 Accent 1" w:uiPriority="48"/>
+    <w:lsdException w:name="List Table 4 Accent 1" w:uiPriority="49"/>
+    <w:lsdException w:name="List Table 5 Dark Accent 1" w:uiPriority="50"/>
+    <w:lsdException w:name="List Table 6 Colorful Accent 1" w:uiPriority="51"/>
+    <w:lsdException w:name="List Table 7 Colorful Accent 1" w:uiPriority="52"/>
+    <w:lsdException w:name="List Table 1 Light Accent 2" w:uiPriority="46"/>
+    <w:lsdException w:name="List Table 2 Accent 2" w:uiPriority="47"/>
+    <w:lsdException w:name="List Table 3 Accent 2" w:uiPriority="48"/>
+    <w:lsdException w:name="List Table 4 Accent 2" w:uiPriority="49"/>
+    <w:lsdException w:name="List Table 5 Dark Accent 2" w:uiPriority="50"/>
+    <w:lsdException w:name="List Table 6 Colorful Accent 2" w:uiPriority="51"/>
+    <w:lsdException w:name="List Table 7 Colorful Accent 2" w:uiPriority="52"/>
+    <w:lsdException w:name="List Table 1 Light Accent 3" w:uiPriority="46"/>
+    <w:lsdException w:name="List Table 2 Accent 3" w:uiPriority="47"/>
+    <w:lsdException w:name="List Table 3 Accent 3" w:uiPriority="48"/>
+    <w:lsdException w:name="List Table 4 Accent 3" w:uiPriority="49"/>
+    <w:lsdException w:name="List Table 5 Dark Accent 3" w:uiPriority="50"/>
+    <w:lsdException w:name="List Table 6 Colorful Accent 3" w:uiPriority="51"/>
+    <w:lsdException w:name="List Table 7 Colorful Accent 3" w:uiPriority="52"/>
+    <w:lsdException w:name="List Table 1 Light Accent 4" w:uiPriority="46"/>
+    <w:lsdException w:name="List Table 2 Accent 4" w:uiPriority="47"/>
+    <w:lsdException w:name="List Table 3 Accent 4" w:uiPriority="48"/>
+    <w:lsdException w:name="List Table 4 Accent 4" w:uiPriority="49"/>
+    <w:lsdException w:name="List Table 5 Dark Accent 4" w:uiPriority="50"/>
+    <w:lsdException w:name="List Table 6 Colorful Accent 4" w:uiPriority="51"/>
+    <w:lsdException w:name="List Table 7 Colorful Accent 4" w:uiPriority="52"/>
+    <w:lsdException w:name="List Table 1 Light Accent 5" w:uiPriority="46"/>
+    <w:lsdException w:name="List Table 2 Accent 5" w:uiPriority="47"/>
+    <w:lsdException w:name="List Table 3 Accent 5" w:uiPriority="48"/>
+    <w:lsdException w:name="List Table 4 Accent 5" w:uiPriority="49"/>
+    <w:lsdException w:name="List Table 5 Dark Accent 5" w:uiPriority="50"/>
+    <w:lsdException w:name="List Table 6 Colorful Accent 5" w:uiPriority="51"/>
+    <w:lsdException w:name="List Table 7 Colorful Accent 5" w:uiPriority="52"/>
+    <w:lsdException w:name="List Table 1 Light Accent 6" w:uiPriority="46"/>
+    <w:lsdException w:name="List Table 2 Accent 6" w:uiPriority="47"/>
+    <w:lsdException w:name="List Table 3 Accent 6" w:uiPriority="48"/>
+    <w:lsdException w:name="List Table 4 Accent 6" w:uiPriority="49"/>
+    <w:lsdException w:name="List Table 5 Dark Accent 6" w:uiPriority="50"/>
+    <w:lsdException w:name="List Table 6 Colorful Accent 6" w:uiPriority="51"/>
+    <w:lsdException w:name="List Table 7 Colorful Accent 6" w:uiPriority="52"/>
+    <w:lsdException w:name="Mention" w:semiHidden="1" w:uiPriority="99" w:unhideWhenUsed="1"/>
+    <w:lsdException w:name="Smart Hyperlink" w:semiHidden="1" w:uiPriority="99" w:unhideWhenUsed="1"/>
+    <w:lsdException w:name="Hashtag" w:semiHidden="1" w:uiPriority="99" w:unhideWhenUsed="1"/>
+    <w:lsdException w:name="Unresolved Mention" w:semiHidden="1" w:uiPriority="99" w:unhideWhenUsed="1"/>
+    <w:lsdException w:name="Smart Link" w:semiHidden="1" w:uiPriority="99" w:unhideWhenUsed="1"/>
   </w:latentStyles>
   <w:style w:type="paragraph" w:default="1" w:styleId="Normal">
     <w:name w:val="Normal"/>
@@ -4617,7 +5224,6 @@
       <w:spacing w:line="240" w:lineRule="atLeast"/>
     </w:pPr>
     <w:tblPr>
-      <w:tblInd w:w="0" w:type="dxa"/>
       <w:tblBorders>
         <w:top w:val="single" w:sz="4" w:space="0" w:color="auto"/>
         <w:left w:val="single" w:sz="4" w:space="0" w:color="auto"/>
@@ -4626,12 +5232,6 @@
         <w:insideH w:val="single" w:sz="4" w:space="0" w:color="auto"/>
         <w:insideV w:val="single" w:sz="4" w:space="0" w:color="auto"/>
       </w:tblBorders>
-      <w:tblCellMar>
-        <w:top w:w="0" w:type="dxa"/>
-        <w:left w:w="108" w:type="dxa"/>
-        <w:bottom w:w="0" w:type="dxa"/>
-        <w:right w:w="108" w:type="dxa"/>
-      </w:tblCellMar>
     </w:tblPr>
   </w:style>
   <w:style w:type="character" w:styleId="Hyperlink">
@@ -4706,740 +5306,16 @@
       <w:lang w:val="vi-VN"/>
     </w:rPr>
   </w:style>
-</w:styles>
-</file>
-
-<file path=word/stylesWithEffects.xml><?xml version="1.0" encoding="utf-8"?>
-<w:styles xmlns:wpc="http://schemas.microsoft.com/office/word/2010/wordprocessingCanvas" xmlns:mc="http://schemas.openxmlformats.org/markup-compatibility/2006" xmlns:o="urn:schemas-microsoft-com:office:office" xmlns:r="http://schemas.openxmlformats.org/officeDocument/2006/relationships" xmlns:m="http://schemas.openxmlformats.org/officeDocument/2006/math" xmlns:v="urn:schemas-microsoft-com:vml" xmlns:wp14="http://schemas.microsoft.com/office/word/2010/wordprocessingDrawing" xmlns:wp="http://schemas.openxmlformats.org/drawingml/2006/wordprocessingDrawing" xmlns:w10="urn:schemas-microsoft-com:office:word" xmlns:w="http://schemas.openxmlformats.org/wordprocessingml/2006/main" xmlns:w14="http://schemas.microsoft.com/office/word/2010/wordml" xmlns:wpg="http://schemas.microsoft.com/office/word/2010/wordprocessingGroup" xmlns:wpi="http://schemas.microsoft.com/office/word/2010/wordprocessingInk" xmlns:wne="http://schemas.microsoft.com/office/word/2006/wordml" xmlns:wps="http://schemas.microsoft.com/office/word/2010/wordprocessingShape" mc:Ignorable="w14 wp14">
-  <w:docDefaults>
-    <w:rPrDefault>
-      <w:rPr>
-        <w:rFonts w:ascii="Times New Roman" w:eastAsia="Times New Roman" w:hAnsi="Times New Roman" w:cs="Times New Roman"/>
-        <w:lang w:val="en-US" w:eastAsia="en-US" w:bidi="ar-SA"/>
-      </w:rPr>
-    </w:rPrDefault>
-    <w:pPrDefault/>
-  </w:docDefaults>
-  <w:latentStyles w:defLockedState="0" w:defUIPriority="0" w:defSemiHidden="0" w:defUnhideWhenUsed="0" w:defQFormat="0" w:count="267">
-    <w:lsdException w:name="Normal" w:qFormat="1"/>
-    <w:lsdException w:name="heading 1" w:qFormat="1"/>
-    <w:lsdException w:name="heading 2" w:qFormat="1"/>
-    <w:lsdException w:name="heading 3" w:qFormat="1"/>
-    <w:lsdException w:name="heading 4" w:qFormat="1"/>
-    <w:lsdException w:name="heading 5" w:qFormat="1"/>
-    <w:lsdException w:name="heading 6" w:qFormat="1"/>
-    <w:lsdException w:name="heading 7" w:qFormat="1"/>
-    <w:lsdException w:name="heading 8" w:qFormat="1"/>
-    <w:lsdException w:name="heading 9" w:qFormat="1"/>
-    <w:lsdException w:name="toc 1" w:uiPriority="39"/>
-    <w:lsdException w:name="toc 2" w:uiPriority="39"/>
-    <w:lsdException w:name="header" w:uiPriority="99"/>
-    <w:lsdException w:name="caption" w:semiHidden="1" w:unhideWhenUsed="1" w:qFormat="1"/>
-    <w:lsdException w:name="Title" w:qFormat="1"/>
-    <w:lsdException w:name="Subtitle" w:qFormat="1"/>
-    <w:lsdException w:name="Hyperlink" w:uiPriority="99"/>
-    <w:lsdException w:name="Strong" w:qFormat="1"/>
-    <w:lsdException w:name="Emphasis" w:qFormat="1"/>
-    <w:lsdException w:name="Normal (Web)" w:uiPriority="99"/>
-    <w:lsdException w:name="Placeholder Text" w:semiHidden="1" w:uiPriority="99"/>
-    <w:lsdException w:name="No Spacing" w:uiPriority="1" w:qFormat="1"/>
-    <w:lsdException w:name="Light Shading" w:uiPriority="60"/>
-    <w:lsdException w:name="Light List" w:uiPriority="61"/>
-    <w:lsdException w:name="Light Grid" w:uiPriority="62"/>
-    <w:lsdException w:name="Medium Shading 1" w:uiPriority="63"/>
-    <w:lsdException w:name="Medium Shading 2" w:uiPriority="64"/>
-    <w:lsdException w:name="Medium List 1" w:uiPriority="65"/>
-    <w:lsdException w:name="Medium List 2" w:uiPriority="66"/>
-    <w:lsdException w:name="Medium Grid 1" w:uiPriority="67"/>
-    <w:lsdException w:name="Medium Grid 2" w:uiPriority="68"/>
-    <w:lsdException w:name="Medium Grid 3" w:uiPriority="69"/>
-    <w:lsdException w:name="Dark List" w:uiPriority="70"/>
-    <w:lsdException w:name="Colorful Shading" w:uiPriority="71"/>
-    <w:lsdException w:name="Colorful List" w:uiPriority="72"/>
-    <w:lsdException w:name="Colorful Grid" w:uiPriority="73"/>
-    <w:lsdException w:name="Light Shading Accent 1" w:uiPriority="60"/>
-    <w:lsdException w:name="Light List Accent 1" w:uiPriority="61"/>
-    <w:lsdException w:name="Light Grid Accent 1" w:uiPriority="62"/>
-    <w:lsdException w:name="Medium Shading 1 Accent 1" w:uiPriority="63"/>
-    <w:lsdException w:name="Medium Shading 2 Accent 1" w:uiPriority="64"/>
-    <w:lsdException w:name="Medium List 1 Accent 1" w:uiPriority="65"/>
-    <w:lsdException w:name="Revision" w:semiHidden="1" w:uiPriority="99"/>
-    <w:lsdException w:name="List Paragraph" w:uiPriority="34" w:qFormat="1"/>
-    <w:lsdException w:name="Quote" w:uiPriority="29" w:qFormat="1"/>
-    <w:lsdException w:name="Intense Quote" w:uiPriority="30" w:qFormat="1"/>
-    <w:lsdException w:name="Medium List 2 Accent 1" w:uiPriority="66"/>
-    <w:lsdException w:name="Medium Grid 1 Accent 1" w:uiPriority="67"/>
-    <w:lsdException w:name="Medium Grid 2 Accent 1" w:uiPriority="68"/>
-    <w:lsdException w:name="Medium Grid 3 Accent 1" w:uiPriority="69"/>
-    <w:lsdException w:name="Dark List Accent 1" w:uiPriority="70"/>
-    <w:lsdException w:name="Colorful Shading Accent 1" w:uiPriority="71"/>
-    <w:lsdException w:name="Colorful List Accent 1" w:uiPriority="72"/>
-    <w:lsdException w:name="Colorful Grid Accent 1" w:uiPriority="73"/>
-    <w:lsdException w:name="Light Shading Accent 2" w:uiPriority="60"/>
-    <w:lsdException w:name="Light List Accent 2" w:uiPriority="61"/>
-    <w:lsdException w:name="Light Grid Accent 2" w:uiPriority="62"/>
-    <w:lsdException w:name="Medium Shading 1 Accent 2" w:uiPriority="63"/>
-    <w:lsdException w:name="Medium Shading 2 Accent 2" w:uiPriority="64"/>
-    <w:lsdException w:name="Medium List 1 Accent 2" w:uiPriority="65"/>
-    <w:lsdException w:name="Medium List 2 Accent 2" w:uiPriority="66"/>
-    <w:lsdException w:name="Medium Grid 1 Accent 2" w:uiPriority="67"/>
-    <w:lsdException w:name="Medium Grid 2 Accent 2" w:uiPriority="68"/>
-    <w:lsdException w:name="Medium Grid 3 Accent 2" w:uiPriority="69"/>
-    <w:lsdException w:name="Dark List Accent 2" w:uiPriority="70"/>
-    <w:lsdException w:name="Colorful Shading Accent 2" w:uiPriority="71"/>
-    <w:lsdException w:name="Colorful List Accent 2" w:uiPriority="72"/>
-    <w:lsdException w:name="Colorful Grid Accent 2" w:uiPriority="73"/>
-    <w:lsdException w:name="Light Shading Accent 3" w:uiPriority="60"/>
-    <w:lsdException w:name="Light List Accent 3" w:uiPriority="61"/>
-    <w:lsdException w:name="Light Grid Accent 3" w:uiPriority="62"/>
-    <w:lsdException w:name="Medium Shading 1 Accent 3" w:uiPriority="63"/>
-    <w:lsdException w:name="Medium Shading 2 Accent 3" w:uiPriority="64"/>
-    <w:lsdException w:name="Medium List 1 Accent 3" w:uiPriority="65"/>
-    <w:lsdException w:name="Medium List 2 Accent 3" w:uiPriority="66"/>
-    <w:lsdException w:name="Medium Grid 1 Accent 3" w:uiPriority="67"/>
-    <w:lsdException w:name="Medium Grid 2 Accent 3" w:uiPriority="68"/>
-    <w:lsdException w:name="Medium Grid 3 Accent 3" w:uiPriority="69"/>
-    <w:lsdException w:name="Dark List Accent 3" w:uiPriority="70"/>
-    <w:lsdException w:name="Colorful Shading Accent 3" w:uiPriority="71"/>
-    <w:lsdException w:name="Colorful List Accent 3" w:uiPriority="72"/>
-    <w:lsdException w:name="Colorful Grid Accent 3" w:uiPriority="73"/>
-    <w:lsdException w:name="Light Shading Accent 4" w:uiPriority="60"/>
-    <w:lsdException w:name="Light List Accent 4" w:uiPriority="61"/>
-    <w:lsdException w:name="Light Grid Accent 4" w:uiPriority="62"/>
-    <w:lsdException w:name="Medium Shading 1 Accent 4" w:uiPriority="63"/>
-    <w:lsdException w:name="Medium Shading 2 Accent 4" w:uiPriority="64"/>
-    <w:lsdException w:name="Medium List 1 Accent 4" w:uiPriority="65"/>
-    <w:lsdException w:name="Medium List 2 Accent 4" w:uiPriority="66"/>
-    <w:lsdException w:name="Medium Grid 1 Accent 4" w:uiPriority="67"/>
-    <w:lsdException w:name="Medium Grid 2 Accent 4" w:uiPriority="68"/>
-    <w:lsdException w:name="Medium Grid 3 Accent 4" w:uiPriority="69"/>
-    <w:lsdException w:name="Dark List Accent 4" w:uiPriority="70"/>
-    <w:lsdException w:name="Colorful Shading Accent 4" w:uiPriority="71"/>
-    <w:lsdException w:name="Colorful List Accent 4" w:uiPriority="72"/>
-    <w:lsdException w:name="Colorful Grid Accent 4" w:uiPriority="73"/>
-    <w:lsdException w:name="Light Shading Accent 5" w:uiPriority="60"/>
-    <w:lsdException w:name="Light List Accent 5" w:uiPriority="61"/>
-    <w:lsdException w:name="Light Grid Accent 5" w:uiPriority="62"/>
-    <w:lsdException w:name="Medium Shading 1 Accent 5" w:uiPriority="63"/>
-    <w:lsdException w:name="Medium Shading 2 Accent 5" w:uiPriority="64"/>
-    <w:lsdException w:name="Medium List 1 Accent 5" w:uiPriority="65"/>
-    <w:lsdException w:name="Medium List 2 Accent 5" w:uiPriority="66"/>
-    <w:lsdException w:name="Medium Grid 1 Accent 5" w:uiPriority="67"/>
-    <w:lsdException w:name="Medium Grid 2 Accent 5" w:uiPriority="68"/>
-    <w:lsdException w:name="Medium Grid 3 Accent 5" w:uiPriority="69"/>
-    <w:lsdException w:name="Dark List Accent 5" w:uiPriority="70"/>
-    <w:lsdException w:name="Colorful Shading Accent 5" w:uiPriority="71"/>
-    <w:lsdException w:name="Colorful List Accent 5" w:uiPriority="72"/>
-    <w:lsdException w:name="Colorful Grid Accent 5" w:uiPriority="73"/>
-    <w:lsdException w:name="Light Shading Accent 6" w:uiPriority="60"/>
-    <w:lsdException w:name="Light List Accent 6" w:uiPriority="61"/>
-    <w:lsdException w:name="Light Grid Accent 6" w:uiPriority="62"/>
-    <w:lsdException w:name="Medium Shading 1 Accent 6" w:uiPriority="63"/>
-    <w:lsdException w:name="Medium Shading 2 Accent 6" w:uiPriority="64"/>
-    <w:lsdException w:name="Medium List 1 Accent 6" w:uiPriority="65"/>
-    <w:lsdException w:name="Medium List 2 Accent 6" w:uiPriority="66"/>
-    <w:lsdException w:name="Medium Grid 1 Accent 6" w:uiPriority="67"/>
-    <w:lsdException w:name="Medium Grid 2 Accent 6" w:uiPriority="68"/>
-    <w:lsdException w:name="Medium Grid 3 Accent 6" w:uiPriority="69"/>
-    <w:lsdException w:name="Dark List Accent 6" w:uiPriority="70"/>
-    <w:lsdException w:name="Colorful Shading Accent 6" w:uiPriority="71"/>
-    <w:lsdException w:name="Colorful List Accent 6" w:uiPriority="72"/>
-    <w:lsdException w:name="Colorful Grid Accent 6" w:uiPriority="73"/>
-    <w:lsdException w:name="Subtle Emphasis" w:uiPriority="19" w:qFormat="1"/>
-    <w:lsdException w:name="Intense Emphasis" w:uiPriority="21" w:qFormat="1"/>
-    <w:lsdException w:name="Subtle Reference" w:uiPriority="31" w:qFormat="1"/>
-    <w:lsdException w:name="Intense Reference" w:uiPriority="32" w:qFormat="1"/>
-    <w:lsdException w:name="Book Title" w:uiPriority="33" w:qFormat="1"/>
-    <w:lsdException w:name="Bibliography" w:semiHidden="1" w:uiPriority="37" w:unhideWhenUsed="1"/>
-    <w:lsdException w:name="TOC Heading" w:semiHidden="1" w:uiPriority="39" w:unhideWhenUsed="1" w:qFormat="1"/>
-  </w:latentStyles>
-  <w:style w:type="paragraph" w:default="1" w:styleId="Normal">
-    <w:name w:val="Normal"/>
+  <w:style w:type="paragraph" w:styleId="ListParagraph">
+    <w:name w:val="List Paragraph"/>
+    <w:basedOn w:val="Normal"/>
+    <w:uiPriority w:val="34"/>
     <w:qFormat/>
+    <w:rsid w:val="00825DA8"/>
     <w:pPr>
-      <w:widowControl w:val="0"/>
-      <w:spacing w:line="240" w:lineRule="atLeast"/>
+      <w:ind w:left="720"/>
+      <w:contextualSpacing/>
     </w:pPr>
-    <w:rPr>
-      <w:sz w:val="24"/>
-      <w:lang w:val="vi-VN"/>
-    </w:rPr>
-  </w:style>
-  <w:style w:type="paragraph" w:styleId="Heading1">
-    <w:name w:val="heading 1"/>
-    <w:aliases w:val="Heading 1 new"/>
-    <w:basedOn w:val="Normal"/>
-    <w:next w:val="Normal"/>
-    <w:qFormat/>
-    <w:pPr>
-      <w:keepNext/>
-      <w:numPr>
-        <w:numId w:val="1"/>
-      </w:numPr>
-      <w:spacing w:before="120" w:after="60"/>
-      <w:outlineLvl w:val="0"/>
-    </w:pPr>
-    <w:rPr>
-      <w:rFonts w:ascii="Arial" w:hAnsi="Arial"/>
-      <w:b/>
-    </w:rPr>
-  </w:style>
-  <w:style w:type="paragraph" w:styleId="Heading2">
-    <w:name w:val="heading 2"/>
-    <w:basedOn w:val="Heading1"/>
-    <w:next w:val="Normal"/>
-    <w:qFormat/>
-    <w:pPr>
-      <w:numPr>
-        <w:ilvl w:val="1"/>
-      </w:numPr>
-      <w:outlineLvl w:val="1"/>
-    </w:pPr>
-    <w:rPr>
-      <w:sz w:val="20"/>
-    </w:rPr>
-  </w:style>
-  <w:style w:type="paragraph" w:styleId="Heading3">
-    <w:name w:val="heading 3"/>
-    <w:basedOn w:val="Heading1"/>
-    <w:next w:val="Normal"/>
-    <w:qFormat/>
-    <w:pPr>
-      <w:numPr>
-        <w:ilvl w:val="2"/>
-      </w:numPr>
-      <w:outlineLvl w:val="2"/>
-    </w:pPr>
-    <w:rPr>
-      <w:b w:val="0"/>
-      <w:i/>
-      <w:sz w:val="20"/>
-    </w:rPr>
-  </w:style>
-  <w:style w:type="paragraph" w:styleId="Heading4">
-    <w:name w:val="heading 4"/>
-    <w:basedOn w:val="Heading1"/>
-    <w:next w:val="Normal"/>
-    <w:qFormat/>
-    <w:pPr>
-      <w:numPr>
-        <w:ilvl w:val="3"/>
-      </w:numPr>
-      <w:outlineLvl w:val="3"/>
-    </w:pPr>
-    <w:rPr>
-      <w:b w:val="0"/>
-      <w:sz w:val="20"/>
-    </w:rPr>
-  </w:style>
-  <w:style w:type="paragraph" w:styleId="Heading5">
-    <w:name w:val="heading 5"/>
-    <w:basedOn w:val="Normal"/>
-    <w:next w:val="Normal"/>
-    <w:qFormat/>
-    <w:pPr>
-      <w:numPr>
-        <w:ilvl w:val="4"/>
-        <w:numId w:val="1"/>
-      </w:numPr>
-      <w:spacing w:before="240" w:after="60"/>
-      <w:outlineLvl w:val="4"/>
-    </w:pPr>
-    <w:rPr>
-      <w:sz w:val="22"/>
-    </w:rPr>
-  </w:style>
-  <w:style w:type="paragraph" w:styleId="Heading6">
-    <w:name w:val="heading 6"/>
-    <w:basedOn w:val="Normal"/>
-    <w:next w:val="Normal"/>
-    <w:qFormat/>
-    <w:pPr>
-      <w:numPr>
-        <w:ilvl w:val="5"/>
-        <w:numId w:val="1"/>
-      </w:numPr>
-      <w:spacing w:before="240" w:after="60"/>
-      <w:outlineLvl w:val="5"/>
-    </w:pPr>
-    <w:rPr>
-      <w:i/>
-      <w:sz w:val="22"/>
-    </w:rPr>
-  </w:style>
-  <w:style w:type="paragraph" w:styleId="Heading7">
-    <w:name w:val="heading 7"/>
-    <w:basedOn w:val="Normal"/>
-    <w:next w:val="Normal"/>
-    <w:qFormat/>
-    <w:pPr>
-      <w:numPr>
-        <w:ilvl w:val="6"/>
-        <w:numId w:val="1"/>
-      </w:numPr>
-      <w:spacing w:before="240" w:after="60"/>
-      <w:outlineLvl w:val="6"/>
-    </w:pPr>
-  </w:style>
-  <w:style w:type="paragraph" w:styleId="Heading8">
-    <w:name w:val="heading 8"/>
-    <w:basedOn w:val="Normal"/>
-    <w:next w:val="Normal"/>
-    <w:qFormat/>
-    <w:pPr>
-      <w:numPr>
-        <w:ilvl w:val="7"/>
-        <w:numId w:val="1"/>
-      </w:numPr>
-      <w:spacing w:before="240" w:after="60"/>
-      <w:outlineLvl w:val="7"/>
-    </w:pPr>
-    <w:rPr>
-      <w:i/>
-    </w:rPr>
-  </w:style>
-  <w:style w:type="paragraph" w:styleId="Heading9">
-    <w:name w:val="heading 9"/>
-    <w:basedOn w:val="Normal"/>
-    <w:next w:val="Normal"/>
-    <w:qFormat/>
-    <w:pPr>
-      <w:numPr>
-        <w:ilvl w:val="8"/>
-        <w:numId w:val="1"/>
-      </w:numPr>
-      <w:spacing w:before="240" w:after="60"/>
-      <w:outlineLvl w:val="8"/>
-    </w:pPr>
-    <w:rPr>
-      <w:b/>
-      <w:i/>
-      <w:sz w:val="18"/>
-    </w:rPr>
-  </w:style>
-  <w:style w:type="character" w:default="1" w:styleId="DefaultParagraphFont">
-    <w:name w:val="Default Paragraph Font"/>
-    <w:uiPriority w:val="1"/>
-    <w:semiHidden/>
-    <w:unhideWhenUsed/>
-  </w:style>
-  <w:style w:type="table" w:default="1" w:styleId="TableNormal">
-    <w:name w:val="Normal Table"/>
-    <w:uiPriority w:val="99"/>
-    <w:semiHidden/>
-    <w:unhideWhenUsed/>
-    <w:tblPr>
-      <w:tblInd w:w="0" w:type="dxa"/>
-      <w:tblCellMar>
-        <w:top w:w="0" w:type="dxa"/>
-        <w:left w:w="108" w:type="dxa"/>
-        <w:bottom w:w="0" w:type="dxa"/>
-        <w:right w:w="108" w:type="dxa"/>
-      </w:tblCellMar>
-    </w:tblPr>
-  </w:style>
-  <w:style w:type="numbering" w:default="1" w:styleId="NoList">
-    <w:name w:val="No List"/>
-    <w:uiPriority w:val="99"/>
-    <w:semiHidden/>
-    <w:unhideWhenUsed/>
-  </w:style>
-  <w:style w:type="paragraph" w:customStyle="1" w:styleId="Paragraph2">
-    <w:name w:val="Paragraph2"/>
-    <w:basedOn w:val="Normal"/>
-    <w:pPr>
-      <w:spacing w:before="80"/>
-      <w:ind w:left="720"/>
-      <w:jc w:val="both"/>
-    </w:pPr>
-    <w:rPr>
-      <w:color w:val="000000"/>
-      <w:lang w:val="en-AU"/>
-    </w:rPr>
-  </w:style>
-  <w:style w:type="paragraph" w:styleId="Title">
-    <w:name w:val="Title"/>
-    <w:basedOn w:val="Normal"/>
-    <w:next w:val="Normal"/>
-    <w:link w:val="TitleChar"/>
-    <w:qFormat/>
-    <w:pPr>
-      <w:spacing w:line="240" w:lineRule="auto"/>
-      <w:jc w:val="center"/>
-    </w:pPr>
-    <w:rPr>
-      <w:rFonts w:ascii="Arial" w:hAnsi="Arial"/>
-      <w:b/>
-      <w:sz w:val="36"/>
-    </w:rPr>
-  </w:style>
-  <w:style w:type="paragraph" w:styleId="Subtitle">
-    <w:name w:val="Subtitle"/>
-    <w:basedOn w:val="Normal"/>
-    <w:qFormat/>
-    <w:pPr>
-      <w:spacing w:after="60"/>
-      <w:jc w:val="center"/>
-    </w:pPr>
-    <w:rPr>
-      <w:rFonts w:ascii="Arial" w:hAnsi="Arial"/>
-      <w:i/>
-      <w:sz w:val="36"/>
-      <w:lang w:val="en-AU"/>
-    </w:rPr>
-  </w:style>
-  <w:style w:type="paragraph" w:styleId="NormalIndent">
-    <w:name w:val="Normal Indent"/>
-    <w:basedOn w:val="Normal"/>
-    <w:pPr>
-      <w:ind w:left="900" w:hanging="900"/>
-    </w:pPr>
-  </w:style>
-  <w:style w:type="paragraph" w:styleId="TOC1">
-    <w:name w:val="toc 1"/>
-    <w:basedOn w:val="Normal"/>
-    <w:next w:val="Normal"/>
-    <w:uiPriority w:val="39"/>
-    <w:pPr>
-      <w:tabs>
-        <w:tab w:val="right" w:pos="9360"/>
-      </w:tabs>
-      <w:spacing w:before="240" w:after="60"/>
-      <w:ind w:right="720"/>
-    </w:pPr>
-  </w:style>
-  <w:style w:type="paragraph" w:styleId="TOC2">
-    <w:name w:val="toc 2"/>
-    <w:basedOn w:val="Normal"/>
-    <w:next w:val="Normal"/>
-    <w:uiPriority w:val="39"/>
-    <w:pPr>
-      <w:tabs>
-        <w:tab w:val="right" w:pos="9360"/>
-      </w:tabs>
-      <w:ind w:left="432" w:right="720"/>
-    </w:pPr>
-  </w:style>
-  <w:style w:type="paragraph" w:styleId="TOC3">
-    <w:name w:val="toc 3"/>
-    <w:basedOn w:val="Normal"/>
-    <w:next w:val="Normal"/>
-    <w:semiHidden/>
-    <w:pPr>
-      <w:tabs>
-        <w:tab w:val="right" w:pos="9360"/>
-      </w:tabs>
-      <w:ind w:left="864"/>
-    </w:pPr>
-  </w:style>
-  <w:style w:type="paragraph" w:styleId="Header">
-    <w:name w:val="header"/>
-    <w:basedOn w:val="Normal"/>
-    <w:link w:val="HeaderChar"/>
-    <w:uiPriority w:val="99"/>
-    <w:pPr>
-      <w:tabs>
-        <w:tab w:val="center" w:pos="4320"/>
-        <w:tab w:val="right" w:pos="8640"/>
-      </w:tabs>
-    </w:pPr>
-  </w:style>
-  <w:style w:type="paragraph" w:styleId="Footer">
-    <w:name w:val="footer"/>
-    <w:basedOn w:val="Normal"/>
-    <w:pPr>
-      <w:tabs>
-        <w:tab w:val="center" w:pos="4320"/>
-        <w:tab w:val="right" w:pos="8640"/>
-      </w:tabs>
-    </w:pPr>
-  </w:style>
-  <w:style w:type="character" w:styleId="PageNumber">
-    <w:name w:val="page number"/>
-    <w:basedOn w:val="DefaultParagraphFont"/>
-  </w:style>
-  <w:style w:type="paragraph" w:customStyle="1" w:styleId="Bullet2">
-    <w:name w:val="Bullet2"/>
-    <w:basedOn w:val="Normal"/>
-    <w:pPr>
-      <w:ind w:left="1440" w:hanging="360"/>
-    </w:pPr>
-    <w:rPr>
-      <w:color w:val="000080"/>
-    </w:rPr>
-  </w:style>
-  <w:style w:type="paragraph" w:customStyle="1" w:styleId="Paragraph1">
-    <w:name w:val="Paragraph1"/>
-    <w:basedOn w:val="Normal"/>
-    <w:pPr>
-      <w:spacing w:before="80" w:line="240" w:lineRule="auto"/>
-      <w:jc w:val="both"/>
-    </w:pPr>
-  </w:style>
-  <w:style w:type="paragraph" w:customStyle="1" w:styleId="Tabletext">
-    <w:name w:val="Tabletext"/>
-    <w:basedOn w:val="Normal"/>
-    <w:pPr>
-      <w:keepLines/>
-      <w:spacing w:after="120"/>
-    </w:pPr>
-  </w:style>
-  <w:style w:type="paragraph" w:styleId="BodyText">
-    <w:name w:val="Body Text"/>
-    <w:basedOn w:val="Normal"/>
-    <w:pPr>
-      <w:keepLines/>
-      <w:spacing w:after="120"/>
-      <w:ind w:left="720"/>
-    </w:pPr>
-  </w:style>
-  <w:style w:type="paragraph" w:customStyle="1" w:styleId="Paragraph3">
-    <w:name w:val="Paragraph3"/>
-    <w:basedOn w:val="Paragraph1"/>
-    <w:pPr>
-      <w:ind w:left="1530"/>
-    </w:pPr>
-  </w:style>
-  <w:style w:type="paragraph" w:customStyle="1" w:styleId="Bullet1">
-    <w:name w:val="Bullet1"/>
-    <w:basedOn w:val="Normal"/>
-    <w:pPr>
-      <w:ind w:left="720" w:hanging="432"/>
-    </w:pPr>
-  </w:style>
-  <w:style w:type="character" w:styleId="FootnoteReference">
-    <w:name w:val="footnote reference"/>
-    <w:semiHidden/>
-    <w:rPr>
-      <w:sz w:val="20"/>
-      <w:vertAlign w:val="superscript"/>
-    </w:rPr>
-  </w:style>
-  <w:style w:type="paragraph" w:styleId="FootnoteText">
-    <w:name w:val="footnote text"/>
-    <w:basedOn w:val="Normal"/>
-    <w:semiHidden/>
-    <w:pPr>
-      <w:keepNext/>
-      <w:keepLines/>
-      <w:pBdr>
-        <w:bottom w:val="single" w:sz="6" w:space="0" w:color="000000"/>
-      </w:pBdr>
-      <w:spacing w:before="40" w:after="40"/>
-      <w:ind w:left="360" w:hanging="360"/>
-    </w:pPr>
-    <w:rPr>
-      <w:rFonts w:ascii="Helvetica" w:hAnsi="Helvetica"/>
-      <w:sz w:val="16"/>
-    </w:rPr>
-  </w:style>
-  <w:style w:type="paragraph" w:styleId="DocumentMap">
-    <w:name w:val="Document Map"/>
-    <w:basedOn w:val="Normal"/>
-    <w:semiHidden/>
-    <w:pPr>
-      <w:shd w:val="clear" w:color="auto" w:fill="000080"/>
-    </w:pPr>
-    <w:rPr>
-      <w:rFonts w:ascii="Tahoma" w:hAnsi="Tahoma"/>
-    </w:rPr>
-  </w:style>
-  <w:style w:type="paragraph" w:customStyle="1" w:styleId="Paragraph4">
-    <w:name w:val="Paragraph4"/>
-    <w:basedOn w:val="Paragraph1"/>
-    <w:pPr>
-      <w:ind w:left="2250"/>
-    </w:pPr>
-  </w:style>
-  <w:style w:type="paragraph" w:styleId="TOC4">
-    <w:name w:val="toc 4"/>
-    <w:basedOn w:val="Normal"/>
-    <w:next w:val="Normal"/>
-    <w:semiHidden/>
-    <w:pPr>
-      <w:ind w:left="600"/>
-    </w:pPr>
-  </w:style>
-  <w:style w:type="paragraph" w:styleId="TOC5">
-    <w:name w:val="toc 5"/>
-    <w:basedOn w:val="Normal"/>
-    <w:next w:val="Normal"/>
-    <w:semiHidden/>
-    <w:pPr>
-      <w:ind w:left="800"/>
-    </w:pPr>
-  </w:style>
-  <w:style w:type="paragraph" w:styleId="TOC6">
-    <w:name w:val="toc 6"/>
-    <w:basedOn w:val="Normal"/>
-    <w:next w:val="Normal"/>
-    <w:semiHidden/>
-    <w:pPr>
-      <w:ind w:left="1000"/>
-    </w:pPr>
-  </w:style>
-  <w:style w:type="paragraph" w:styleId="TOC7">
-    <w:name w:val="toc 7"/>
-    <w:basedOn w:val="Normal"/>
-    <w:next w:val="Normal"/>
-    <w:semiHidden/>
-    <w:pPr>
-      <w:ind w:left="1200"/>
-    </w:pPr>
-  </w:style>
-  <w:style w:type="paragraph" w:styleId="TOC8">
-    <w:name w:val="toc 8"/>
-    <w:basedOn w:val="Normal"/>
-    <w:next w:val="Normal"/>
-    <w:semiHidden/>
-    <w:pPr>
-      <w:ind w:left="1400"/>
-    </w:pPr>
-  </w:style>
-  <w:style w:type="paragraph" w:styleId="TOC9">
-    <w:name w:val="toc 9"/>
-    <w:basedOn w:val="Normal"/>
-    <w:next w:val="Normal"/>
-    <w:semiHidden/>
-    <w:pPr>
-      <w:ind w:left="1600"/>
-    </w:pPr>
-  </w:style>
-  <w:style w:type="paragraph" w:styleId="BodyText2">
-    <w:name w:val="Body Text 2"/>
-    <w:basedOn w:val="Normal"/>
-    <w:pPr>
-      <w:widowControl/>
-      <w:spacing w:line="240" w:lineRule="auto"/>
-    </w:pPr>
-    <w:rPr>
-      <w:snapToGrid w:val="0"/>
-      <w:sz w:val="28"/>
-    </w:rPr>
-  </w:style>
-  <w:style w:type="paragraph" w:styleId="BodyText3">
-    <w:name w:val="Body Text 3"/>
-    <w:basedOn w:val="Normal"/>
-    <w:pPr>
-      <w:widowControl/>
-      <w:spacing w:line="240" w:lineRule="auto"/>
-    </w:pPr>
-    <w:rPr>
-      <w:snapToGrid w:val="0"/>
-    </w:rPr>
-  </w:style>
-  <w:style w:type="paragraph" w:customStyle="1" w:styleId="ToDoItem">
-    <w:name w:val="To Do Item"/>
-    <w:basedOn w:val="Normal"/>
-    <w:pPr>
-      <w:numPr>
-        <w:numId w:val="5"/>
-      </w:numPr>
-    </w:pPr>
-  </w:style>
-  <w:style w:type="character" w:customStyle="1" w:styleId="SoDAField">
-    <w:name w:val="SoDA Field"/>
-    <w:rPr>
-      <w:color w:val="0000FF"/>
-    </w:rPr>
-  </w:style>
-  <w:style w:type="table" w:styleId="TableGrid">
-    <w:name w:val="Table Grid"/>
-    <w:basedOn w:val="TableNormal"/>
-    <w:rsid w:val="007A1DE8"/>
-    <w:pPr>
-      <w:widowControl w:val="0"/>
-      <w:spacing w:line="240" w:lineRule="atLeast"/>
-    </w:pPr>
-    <w:tblPr>
-      <w:tblInd w:w="0" w:type="dxa"/>
-      <w:tblBorders>
-        <w:top w:val="single" w:sz="4" w:space="0" w:color="auto"/>
-        <w:left w:val="single" w:sz="4" w:space="0" w:color="auto"/>
-        <w:bottom w:val="single" w:sz="4" w:space="0" w:color="auto"/>
-        <w:right w:val="single" w:sz="4" w:space="0" w:color="auto"/>
-        <w:insideH w:val="single" w:sz="4" w:space="0" w:color="auto"/>
-        <w:insideV w:val="single" w:sz="4" w:space="0" w:color="auto"/>
-      </w:tblBorders>
-      <w:tblCellMar>
-        <w:top w:w="0" w:type="dxa"/>
-        <w:left w:w="108" w:type="dxa"/>
-        <w:bottom w:w="0" w:type="dxa"/>
-        <w:right w:w="108" w:type="dxa"/>
-      </w:tblCellMar>
-    </w:tblPr>
-  </w:style>
-  <w:style w:type="character" w:styleId="Hyperlink">
-    <w:name w:val="Hyperlink"/>
-    <w:uiPriority w:val="99"/>
-    <w:rsid w:val="00A23833"/>
-    <w:rPr>
-      <w:color w:val="0000FF"/>
-      <w:u w:val="single"/>
-    </w:rPr>
-  </w:style>
-  <w:style w:type="character" w:customStyle="1" w:styleId="TitleChar">
-    <w:name w:val="Title Char"/>
-    <w:link w:val="Title"/>
-    <w:rsid w:val="00A23833"/>
-    <w:rPr>
-      <w:rFonts w:ascii="Arial" w:hAnsi="Arial"/>
-      <w:b/>
-      <w:sz w:val="36"/>
-      <w:lang w:val="vi-VN"/>
-    </w:rPr>
-  </w:style>
-  <w:style w:type="paragraph" w:styleId="BalloonText">
-    <w:name w:val="Balloon Text"/>
-    <w:basedOn w:val="Normal"/>
-    <w:link w:val="BalloonTextChar"/>
-    <w:rsid w:val="00D328EA"/>
-    <w:pPr>
-      <w:spacing w:line="240" w:lineRule="auto"/>
-    </w:pPr>
-    <w:rPr>
-      <w:rFonts w:ascii="Tahoma" w:hAnsi="Tahoma" w:cs="Tahoma"/>
-      <w:sz w:val="16"/>
-      <w:szCs w:val="16"/>
-    </w:rPr>
-  </w:style>
-  <w:style w:type="character" w:customStyle="1" w:styleId="BalloonTextChar">
-    <w:name w:val="Balloon Text Char"/>
-    <w:basedOn w:val="DefaultParagraphFont"/>
-    <w:link w:val="BalloonText"/>
-    <w:rsid w:val="00D328EA"/>
-    <w:rPr>
-      <w:rFonts w:ascii="Tahoma" w:hAnsi="Tahoma" w:cs="Tahoma"/>
-      <w:sz w:val="16"/>
-      <w:szCs w:val="16"/>
-      <w:lang w:val="vi-VN"/>
-    </w:rPr>
-  </w:style>
-  <w:style w:type="paragraph" w:styleId="NormalWeb">
-    <w:name w:val="Normal (Web)"/>
-    <w:basedOn w:val="Normal"/>
-    <w:uiPriority w:val="99"/>
-    <w:unhideWhenUsed/>
-    <w:rsid w:val="00D328EA"/>
-    <w:pPr>
-      <w:widowControl/>
-      <w:spacing w:before="100" w:beforeAutospacing="1" w:after="100" w:afterAutospacing="1" w:line="240" w:lineRule="auto"/>
-    </w:pPr>
-    <w:rPr>
-      <w:szCs w:val="24"/>
-      <w:lang w:val="en-US"/>
-    </w:rPr>
-  </w:style>
-  <w:style w:type="character" w:customStyle="1" w:styleId="HeaderChar">
-    <w:name w:val="Header Char"/>
-    <w:basedOn w:val="DefaultParagraphFont"/>
-    <w:link w:val="Header"/>
-    <w:uiPriority w:val="99"/>
-    <w:rsid w:val="0029393E"/>
-    <w:rPr>
-      <w:sz w:val="24"/>
-      <w:lang w:val="vi-VN"/>
-    </w:rPr>
   </w:style>
 </w:styles>
 </file>
@@ -5727,4 +5603,16 @@
   <a:objectDefaults/>
   <a:extraClrSchemeLst/>
 </a:theme>
+</file>
+
+<file path=customXml/item1.xml><?xml version="1.0" encoding="utf-8"?>
+<b:Sources xmlns:b="http://schemas.openxmlformats.org/officeDocument/2006/bibliography" xmlns="http://schemas.openxmlformats.org/officeDocument/2006/bibliography" SelectedStyle="\APASixthEditionOfficeOnline.xsl" StyleName="APA" Version="6"/>
+</file>
+
+<file path=customXml/itemProps1.xml><?xml version="1.0" encoding="utf-8"?>
+<ds:datastoreItem xmlns:ds="http://schemas.openxmlformats.org/officeDocument/2006/customXml" ds:itemID="{46FEF885-6BB9-44E7-946F-341A36CE333F}">
+  <ds:schemaRefs>
+    <ds:schemaRef ds:uri="http://schemas.openxmlformats.org/officeDocument/2006/bibliography"/>
+  </ds:schemaRefs>
+</ds:datastoreItem>
 </file>
</xml_diff>

<commit_message>
fix docs design ui
</commit_message>
<xml_diff>
--- a/docs/7-ThietKeGiaoDien.docx
+++ b/docs/7-ThietKeGiaoDien.docx
@@ -154,14 +154,6 @@
         <w:pStyle w:val="Title"/>
         <w:spacing w:line="360" w:lineRule="auto"/>
         <w:jc w:val="both"/>
-        <w:rPr>
-          <w:lang w:val="en-US"/>
-        </w:rPr>
-      </w:pPr>
-    </w:p>
-    <w:p>
-      <w:pPr>
-        <w:spacing w:line="360" w:lineRule="auto"/>
         <w:rPr>
           <w:lang w:val="en-US"/>
         </w:rPr>
@@ -319,7 +311,6 @@
           <w:szCs w:val="30"/>
           <w:lang w:val="en-US"/>
         </w:rPr>
-        <w:lastRenderedPageBreak/>
         <w:t>18120612 – Nguyễn Đức Minh Trí</w:t>
       </w:r>
     </w:p>
@@ -1022,20 +1013,17 @@
             <w:noProof/>
             <w:webHidden/>
           </w:rPr>
-        </w:r>
-        <w:r>
-          <w:rPr>
-            <w:noProof/>
-            <w:webHidden/>
-          </w:rPr>
           <w:fldChar w:fldCharType="separate"/>
         </w:r>
         <w:r>
           <w:rPr>
+            <w:b/>
+            <w:bCs/>
             <w:noProof/>
             <w:webHidden/>
+            <w:lang w:val="en-US"/>
           </w:rPr>
-          <w:t>3</w:t>
+          <w:t>Error! Bookmark not defined.</w:t>
         </w:r>
         <w:r>
           <w:rPr>
@@ -1112,20 +1100,17 @@
             <w:noProof/>
             <w:webHidden/>
           </w:rPr>
-        </w:r>
-        <w:r>
-          <w:rPr>
-            <w:noProof/>
-            <w:webHidden/>
-          </w:rPr>
           <w:fldChar w:fldCharType="separate"/>
         </w:r>
         <w:r>
           <w:rPr>
+            <w:b/>
+            <w:bCs/>
             <w:noProof/>
             <w:webHidden/>
+            <w:lang w:val="en-US"/>
           </w:rPr>
-          <w:t>3</w:t>
+          <w:t>Error! Bookmark not defined.</w:t>
         </w:r>
         <w:r>
           <w:rPr>
@@ -1206,20 +1191,17 @@
             <w:noProof/>
             <w:webHidden/>
           </w:rPr>
-        </w:r>
-        <w:r>
-          <w:rPr>
-            <w:noProof/>
-            <w:webHidden/>
-          </w:rPr>
           <w:fldChar w:fldCharType="separate"/>
         </w:r>
         <w:r>
           <w:rPr>
+            <w:b/>
+            <w:bCs/>
             <w:noProof/>
             <w:webHidden/>
+            <w:lang w:val="en-US"/>
           </w:rPr>
-          <w:t>3</w:t>
+          <w:t>Error! Bookmark not defined.</w:t>
         </w:r>
         <w:r>
           <w:rPr>
@@ -1300,20 +1282,17 @@
             <w:noProof/>
             <w:webHidden/>
           </w:rPr>
-        </w:r>
-        <w:r>
-          <w:rPr>
-            <w:noProof/>
-            <w:webHidden/>
-          </w:rPr>
           <w:fldChar w:fldCharType="separate"/>
         </w:r>
         <w:r>
           <w:rPr>
+            <w:b/>
+            <w:bCs/>
             <w:noProof/>
             <w:webHidden/>
+            <w:lang w:val="en-US"/>
           </w:rPr>
-          <w:t>3</w:t>
+          <w:t>Error! Bookmark not defined.</w:t>
         </w:r>
         <w:r>
           <w:rPr>
@@ -1381,19 +1360,6 @@
         <w:lastRenderedPageBreak/>
         <w:t>Danh sách các màn hình</w:t>
       </w:r>
-    </w:p>
-    <w:p>
-      <w:pPr>
-        <w:pStyle w:val="ListParagraph"/>
-        <w:widowControl/>
-        <w:spacing w:line="360" w:lineRule="auto"/>
-        <w:rPr>
-          <w:rFonts w:ascii="Arial" w:hAnsi="Arial" w:cs="Arial"/>
-          <w:b/>
-          <w:bCs/>
-          <w:lang w:val="en-US"/>
-        </w:rPr>
-      </w:pPr>
     </w:p>
     <w:p>
       <w:pPr>
@@ -1776,16 +1742,7 @@
           <w:bCs/>
           <w:lang w:val="en-US"/>
         </w:rPr>
-        <w:t xml:space="preserve">Màn hình </w:t>
-      </w:r>
-      <w:r>
-        <w:rPr>
-          <w:rFonts w:ascii="Arial" w:hAnsi="Arial" w:cs="Arial"/>
-          <w:b/>
-          <w:bCs/>
-          <w:lang w:val="en-US"/>
-        </w:rPr>
-        <w:t>02 (Màn hình tìm kiếm)</w:t>
+        <w:t>Màn hình 02 (Màn hình tìm kiếm)</w:t>
       </w:r>
     </w:p>
     <w:p>
@@ -1889,43 +1846,7 @@
           <w:bCs/>
           <w:lang w:val="en-US"/>
         </w:rPr>
-        <w:t>Màn hình 0</w:t>
-      </w:r>
-      <w:r>
-        <w:rPr>
-          <w:rFonts w:ascii="Arial" w:hAnsi="Arial" w:cs="Arial"/>
-          <w:b/>
-          <w:bCs/>
-          <w:lang w:val="en-US"/>
-        </w:rPr>
-        <w:t>3</w:t>
-      </w:r>
-      <w:r>
-        <w:rPr>
-          <w:rFonts w:ascii="Arial" w:hAnsi="Arial" w:cs="Arial"/>
-          <w:b/>
-          <w:bCs/>
-          <w:lang w:val="en-US"/>
-        </w:rPr>
-        <w:t xml:space="preserve"> (Màn hình </w:t>
-      </w:r>
-      <w:r>
-        <w:rPr>
-          <w:rFonts w:ascii="Arial" w:hAnsi="Arial" w:cs="Arial"/>
-          <w:b/>
-          <w:bCs/>
-          <w:lang w:val="en-US"/>
-        </w:rPr>
-        <w:t>xác nhận chọn chuyến bay</w:t>
-      </w:r>
-      <w:r>
-        <w:rPr>
-          <w:rFonts w:ascii="Arial" w:hAnsi="Arial" w:cs="Arial"/>
-          <w:b/>
-          <w:bCs/>
-          <w:lang w:val="en-US"/>
-        </w:rPr>
-        <w:t>)</w:t>
+        <w:t>Màn hình 03 (Màn hình xác nhận chọn chuyến bay)</w:t>
       </w:r>
     </w:p>
     <w:p>
@@ -2450,7 +2371,7 @@
         </mc:Choice>
         <mc:Fallback>
           <w:pict>
-            <v:shape w14:anchorId="1D090D24" id="Freeform 1" o:spid="_x0000_s1026" style="position:absolute;margin-left:0;margin-top:0;width:93.15pt;height:813.9pt;flip:x;z-index:251663360;visibility:visible;mso-wrap-style:square;mso-width-percent:0;mso-height-percent:0;mso-wrap-distance-left:9pt;mso-wrap-distance-top:0;mso-wrap-distance-right:9pt;mso-wrap-distance-bottom:0;mso-position-horizontal:absolute;mso-position-horizontal-relative:page;mso-position-vertical:absolute;mso-position-vertical-relative:page;mso-width-percent:0;mso-height-percent:0;mso-width-relative:page;mso-height-relative:page;v-text-anchor:top" coordsize="502,3168" o:gfxdata="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" path="m502,c93,,93,,93,,146,383,323,1900,,3168v502,,502,,502,l502,xe" fillcolor="#8db3e2" stroked="f" strokecolor="#212120">
+            <v:shape w14:anchorId="224DD99C" id="Freeform 1" o:spid="_x0000_s1026" style="position:absolute;margin-left:0;margin-top:0;width:93.15pt;height:813.9pt;flip:x;z-index:251663360;visibility:visible;mso-wrap-style:square;mso-width-percent:0;mso-height-percent:0;mso-wrap-distance-left:9pt;mso-wrap-distance-top:0;mso-wrap-distance-right:9pt;mso-wrap-distance-bottom:0;mso-position-horizontal:absolute;mso-position-horizontal-relative:page;mso-position-vertical:absolute;mso-position-vertical-relative:page;mso-width-percent:0;mso-height-percent:0;mso-width-relative:page;mso-height-relative:page;v-text-anchor:top" coordsize="502,3168" o:gfxdata="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" path="m502,c93,,93,,93,,146,383,323,1900,,3168v502,,502,,502,l502,xe" fillcolor="#8db3e2" stroked="f" strokecolor="#212120">
               <v:fill color2="#1f497d" rotate="t" focus="100%" type="gradient"/>
               <v:shadow color="#8c8682"/>
               <v:path arrowok="t" o:connecttype="custom" o:connectlocs="1183005,0;219162,0;0,10336696;1183005,10336696;1183005,0" o:connectangles="0,0,0,0,0"/>
@@ -4457,6 +4378,7 @@
     <w:lsdException w:name="HTML Sample" w:semiHidden="1" w:unhideWhenUsed="1"/>
     <w:lsdException w:name="HTML Typewriter" w:semiHidden="1" w:unhideWhenUsed="1"/>
     <w:lsdException w:name="HTML Variable" w:semiHidden="1" w:unhideWhenUsed="1"/>
+    <w:lsdException w:name="Normal Table" w:semiHidden="1" w:unhideWhenUsed="1"/>
     <w:lsdException w:name="annotation subject" w:semiHidden="1" w:unhideWhenUsed="1"/>
     <w:lsdException w:name="No List" w:semiHidden="1" w:unhideWhenUsed="1"/>
     <w:lsdException w:name="Outline List 1" w:semiHidden="1" w:unhideWhenUsed="1"/>
@@ -4502,8 +4424,10 @@
     <w:lsdException w:name="Table Subtle 1" w:semiHidden="1" w:unhideWhenUsed="1"/>
     <w:lsdException w:name="Table Subtle 2" w:semiHidden="1" w:unhideWhenUsed="1"/>
     <w:lsdException w:name="Table Web 1" w:semiHidden="1" w:unhideWhenUsed="1"/>
+    <w:lsdException w:name="Table Web 2" w:semiHidden="1" w:unhideWhenUsed="1"/>
     <w:lsdException w:name="Table Web 3" w:semiHidden="1" w:unhideWhenUsed="1"/>
     <w:lsdException w:name="Balloon Text" w:semiHidden="1" w:unhideWhenUsed="1"/>
+    <w:lsdException w:name="Table Theme" w:semiHidden="1" w:unhideWhenUsed="1"/>
     <w:lsdException w:name="Placeholder Text" w:semiHidden="1" w:uiPriority="99"/>
     <w:lsdException w:name="No Spacing" w:uiPriority="1" w:qFormat="1"/>
     <w:lsdException w:name="Light Shading" w:uiPriority="60"/>

</xml_diff>

<commit_message>
Khởi tạo tài liệu kết quả thực hiện
</commit_message>
<xml_diff>
--- a/docs/7-ThietKeGiaoDien.docx
+++ b/docs/7-ThietKeGiaoDien.docx
@@ -141,12 +141,22 @@
       <w:r>
         <w:rPr>
           <w:rFonts w:ascii="Arial" w:hAnsi="Arial"/>
-          <w:color w:val="0000FF"/>
+          <w:color w:val="000000" w:themeColor="text1"/>
           <w:sz w:val="34"/>
           <w:szCs w:val="30"/>
           <w:lang w:val="en-US"/>
         </w:rPr>
-        <w:t>1.0</w:t>
+        <w:t>1.</w:t>
+      </w:r>
+      <w:r>
+        <w:rPr>
+          <w:rFonts w:ascii="Arial" w:hAnsi="Arial"/>
+          <w:color w:val="000000" w:themeColor="text1"/>
+          <w:sz w:val="34"/>
+          <w:szCs w:val="30"/>
+          <w:lang w:val="en-US"/>
+        </w:rPr>
+        <w:t>1</w:t>
       </w:r>
     </w:p>
     <w:p>
@@ -258,14 +268,6 @@
     <w:p>
       <w:pPr>
         <w:spacing w:line="360" w:lineRule="auto"/>
-        <w:rPr>
-          <w:lang w:val="en-US"/>
-        </w:rPr>
-      </w:pPr>
-    </w:p>
-    <w:p>
-      <w:pPr>
-        <w:spacing w:line="360" w:lineRule="auto"/>
         <w:jc w:val="center"/>
         <w:rPr>
           <w:rFonts w:ascii="Arial" w:hAnsi="Arial" w:cs="Arial"/>
@@ -289,6 +291,50 @@
         <w:spacing w:line="360" w:lineRule="auto"/>
         <w:jc w:val="center"/>
         <w:rPr>
+          <w:rFonts w:ascii="Arial" w:hAnsi="Arial" w:cs="Arial"/>
+          <w:sz w:val="30"/>
+          <w:szCs w:val="30"/>
+          <w:lang w:val="en-US"/>
+        </w:rPr>
+      </w:pPr>
+      <w:r>
+        <w:rPr>
+          <w:rFonts w:ascii="Arial" w:hAnsi="Arial" w:cs="Arial"/>
+          <w:sz w:val="30"/>
+          <w:szCs w:val="30"/>
+          <w:lang w:val="en-US"/>
+        </w:rPr>
+        <w:t>18120546 – Mai Thiện Tâm</w:t>
+      </w:r>
+    </w:p>
+    <w:p>
+      <w:pPr>
+        <w:spacing w:line="360" w:lineRule="auto"/>
+        <w:jc w:val="center"/>
+        <w:rPr>
+          <w:rFonts w:ascii="Arial" w:hAnsi="Arial" w:cs="Arial"/>
+          <w:color w:val="000000" w:themeColor="text1"/>
+          <w:sz w:val="30"/>
+          <w:szCs w:val="30"/>
+          <w:lang w:val="en-US"/>
+        </w:rPr>
+      </w:pPr>
+      <w:r>
+        <w:rPr>
+          <w:rFonts w:ascii="Arial" w:hAnsi="Arial" w:cs="Arial"/>
+          <w:color w:val="000000" w:themeColor="text1"/>
+          <w:sz w:val="30"/>
+          <w:szCs w:val="30"/>
+          <w:lang w:val="en-US"/>
+        </w:rPr>
+        <w:t>18120612 – Nguyễn Đức Minh Trí</w:t>
+      </w:r>
+    </w:p>
+    <w:p>
+      <w:pPr>
+        <w:spacing w:line="360" w:lineRule="auto"/>
+        <w:rPr>
+          <w:color w:val="000000" w:themeColor="text1"/>
           <w:sz w:val="30"/>
           <w:szCs w:val="30"/>
           <w:lang w:val="en-US"/>
@@ -303,16 +349,6 @@
           <w:docGrid w:linePitch="326"/>
         </w:sectPr>
       </w:pPr>
-      <w:r>
-        <w:rPr>
-          <w:rFonts w:ascii="Arial" w:hAnsi="Arial" w:cs="Arial"/>
-          <w:color w:val="0000FF"/>
-          <w:sz w:val="30"/>
-          <w:szCs w:val="30"/>
-          <w:lang w:val="en-US"/>
-        </w:rPr>
-        <w:t>18120612 – Nguyễn Đức Minh Trí</w:t>
-      </w:r>
     </w:p>
     <w:p>
       <w:pPr>
@@ -519,14 +555,14 @@
               <w:jc w:val="center"/>
               <w:rPr>
                 <w:rFonts w:eastAsia="SimSun"/>
-                <w:color w:val="0000FF"/>
+                <w:color w:val="000000" w:themeColor="text1"/>
                 <w:lang w:val="en-US"/>
               </w:rPr>
             </w:pPr>
             <w:r>
               <w:rPr>
                 <w:rFonts w:eastAsia="SimSun"/>
-                <w:color w:val="0000FF"/>
+                <w:color w:val="000000" w:themeColor="text1"/>
                 <w:lang w:val="en-US"/>
               </w:rPr>
               <w:t>28.06.2021</w:t>
@@ -550,14 +586,14 @@
               <w:jc w:val="center"/>
               <w:rPr>
                 <w:rFonts w:eastAsia="SimSun"/>
-                <w:color w:val="0000FF"/>
+                <w:color w:val="000000" w:themeColor="text1"/>
                 <w:lang w:val="en-US"/>
               </w:rPr>
             </w:pPr>
             <w:r>
               <w:rPr>
                 <w:rFonts w:eastAsia="SimSun"/>
-                <w:color w:val="0000FF"/>
+                <w:color w:val="000000" w:themeColor="text1"/>
                 <w:lang w:val="en-US"/>
               </w:rPr>
               <w:t>1.0</w:t>
@@ -581,14 +617,14 @@
               <w:jc w:val="center"/>
               <w:rPr>
                 <w:rFonts w:eastAsia="SimSun"/>
-                <w:color w:val="0000FF"/>
+                <w:color w:val="000000" w:themeColor="text1"/>
                 <w:lang w:val="en-US"/>
               </w:rPr>
             </w:pPr>
             <w:r>
               <w:rPr>
                 <w:rFonts w:eastAsia="SimSun"/>
-                <w:color w:val="0000FF"/>
+                <w:color w:val="000000" w:themeColor="text1"/>
                 <w:lang w:val="en-US"/>
               </w:rPr>
               <w:t>Khởi tạo tài liệu</w:t>
@@ -612,14 +648,14 @@
               <w:jc w:val="center"/>
               <w:rPr>
                 <w:rFonts w:eastAsia="SimSun"/>
-                <w:color w:val="0000FF"/>
+                <w:color w:val="000000" w:themeColor="text1"/>
                 <w:lang w:val="en-US"/>
               </w:rPr>
             </w:pPr>
             <w:r>
               <w:rPr>
                 <w:rFonts w:eastAsia="SimSun"/>
-                <w:color w:val="0000FF"/>
+                <w:color w:val="000000" w:themeColor="text1"/>
                 <w:lang w:val="en-US"/>
               </w:rPr>
               <w:t>Nguyễn Đức Minh Trí</w:t>
@@ -648,6 +684,14 @@
                 <w:lang w:val="en-US"/>
               </w:rPr>
             </w:pPr>
+            <w:r>
+              <w:rPr>
+                <w:rFonts w:eastAsia="SimSun"/>
+                <w:color w:val="000000" w:themeColor="text1"/>
+                <w:lang w:val="en-US"/>
+              </w:rPr>
+              <w:t>28.06.2021</w:t>
+            </w:r>
           </w:p>
         </w:tc>
         <w:tc>
@@ -670,6 +714,22 @@
                 <w:lang w:val="en-US"/>
               </w:rPr>
             </w:pPr>
+            <w:r>
+              <w:rPr>
+                <w:rFonts w:eastAsia="SimSun"/>
+                <w:color w:val="000000" w:themeColor="text1"/>
+                <w:lang w:val="en-US"/>
+              </w:rPr>
+              <w:t>1.</w:t>
+            </w:r>
+            <w:r>
+              <w:rPr>
+                <w:rFonts w:eastAsia="SimSun"/>
+                <w:color w:val="000000" w:themeColor="text1"/>
+                <w:lang w:val="en-US"/>
+              </w:rPr>
+              <w:t>1</w:t>
+            </w:r>
           </w:p>
         </w:tc>
         <w:tc>
@@ -686,12 +746,20 @@
             <w:pPr>
               <w:keepLines/>
               <w:spacing w:after="120" w:line="360" w:lineRule="auto"/>
-              <w:jc w:val="both"/>
+              <w:jc w:val="center"/>
               <w:rPr>
                 <w:rFonts w:eastAsia="SimSun"/>
                 <w:lang w:val="en-US"/>
               </w:rPr>
             </w:pPr>
+            <w:r>
+              <w:rPr>
+                <w:rFonts w:eastAsia="SimSun"/>
+                <w:color w:val="000000" w:themeColor="text1"/>
+                <w:lang w:val="en-US"/>
+              </w:rPr>
+              <w:t>Điều chỉnh tài liệu</w:t>
+            </w:r>
           </w:p>
         </w:tc>
         <w:tc>
@@ -708,12 +776,20 @@
             <w:pPr>
               <w:keepLines/>
               <w:spacing w:after="120" w:line="360" w:lineRule="auto"/>
-              <w:jc w:val="both"/>
+              <w:jc w:val="center"/>
               <w:rPr>
                 <w:rFonts w:eastAsia="SimSun"/>
                 <w:lang w:val="en-US"/>
               </w:rPr>
             </w:pPr>
+            <w:r>
+              <w:rPr>
+                <w:rFonts w:eastAsia="SimSun"/>
+                <w:color w:val="000000" w:themeColor="text1"/>
+                <w:lang w:val="en-US"/>
+              </w:rPr>
+              <w:t>Mai Thiện Tâm</w:t>
+            </w:r>
           </w:p>
         </w:tc>
       </w:tr>
@@ -935,7 +1011,6 @@
         <w:tabs>
           <w:tab w:val="left" w:pos="432"/>
         </w:tabs>
-        <w:spacing w:line="360" w:lineRule="auto"/>
         <w:rPr>
           <w:rFonts w:asciiTheme="minorHAnsi" w:eastAsiaTheme="minorEastAsia" w:hAnsiTheme="minorHAnsi" w:cstheme="minorBidi"/>
           <w:noProof/>
@@ -962,11 +1037,15 @@
         </w:rPr>
         <w:fldChar w:fldCharType="separate"/>
       </w:r>
-      <w:hyperlink w:anchor="_Toc369451606" w:history="1">
+      <w:hyperlink w:anchor="_Toc75815334" w:history="1">
         <w:r>
           <w:rPr>
             <w:rStyle w:val="Hyperlink"/>
+            <w:rFonts w:ascii="Arial" w:hAnsi="Arial" w:cs="Arial"/>
+            <w:b/>
+            <w:bCs/>
             <w:noProof/>
+            <w:lang w:val="en-US"/>
           </w:rPr>
           <w:t>1.</w:t>
         </w:r>
@@ -983,7 +1062,11 @@
         <w:r>
           <w:rPr>
             <w:rStyle w:val="Hyperlink"/>
+            <w:rFonts w:ascii="Arial" w:hAnsi="Arial" w:cs="Arial"/>
+            <w:b/>
+            <w:bCs/>
             <w:noProof/>
+            <w:lang w:val="en-US"/>
           </w:rPr>
           <w:t>Danh sách các màn hình</w:t>
         </w:r>
@@ -1006,7 +1089,13 @@
             <w:noProof/>
             <w:webHidden/>
           </w:rPr>
-          <w:instrText xml:space="preserve"> PAGEREF _Toc369451606 \h </w:instrText>
+          <w:instrText xml:space="preserve"> PAGEREF _Toc75815334 \h </w:instrText>
+        </w:r>
+        <w:r>
+          <w:rPr>
+            <w:noProof/>
+            <w:webHidden/>
+          </w:rPr>
         </w:r>
         <w:r>
           <w:rPr>
@@ -1017,13 +1106,10 @@
         </w:r>
         <w:r>
           <w:rPr>
-            <w:b/>
-            <w:bCs/>
             <w:noProof/>
             <w:webHidden/>
-            <w:lang w:val="en-US"/>
           </w:rPr>
-          <w:t>Error! Bookmark not defined.</w:t>
+          <w:t>3</w:t>
         </w:r>
         <w:r>
           <w:rPr>
@@ -1040,7 +1126,6 @@
         <w:tabs>
           <w:tab w:val="left" w:pos="432"/>
         </w:tabs>
-        <w:spacing w:line="360" w:lineRule="auto"/>
         <w:rPr>
           <w:rFonts w:asciiTheme="minorHAnsi" w:eastAsiaTheme="minorEastAsia" w:hAnsiTheme="minorHAnsi" w:cstheme="minorBidi"/>
           <w:noProof/>
@@ -1049,11 +1134,15 @@
           <w:lang w:val="en-US"/>
         </w:rPr>
       </w:pPr>
-      <w:hyperlink w:anchor="_Toc369451607" w:history="1">
+      <w:hyperlink w:anchor="_Toc75815335" w:history="1">
         <w:r>
           <w:rPr>
             <w:rStyle w:val="Hyperlink"/>
+            <w:rFonts w:ascii="Arial" w:hAnsi="Arial" w:cs="Arial"/>
+            <w:b/>
+            <w:bCs/>
             <w:noProof/>
+            <w:lang w:val="en-US"/>
           </w:rPr>
           <w:t>2.</w:t>
         </w:r>
@@ -1070,7 +1159,11 @@
         <w:r>
           <w:rPr>
             <w:rStyle w:val="Hyperlink"/>
+            <w:rFonts w:ascii="Arial" w:hAnsi="Arial" w:cs="Arial"/>
+            <w:b/>
+            <w:bCs/>
             <w:noProof/>
+            <w:lang w:val="en-US"/>
           </w:rPr>
           <w:t>Mô tả chi tiết mỗi màn hình</w:t>
         </w:r>
@@ -1093,7 +1186,13 @@
             <w:noProof/>
             <w:webHidden/>
           </w:rPr>
-          <w:instrText xml:space="preserve"> PAGEREF _Toc369451607 \h </w:instrText>
+          <w:instrText xml:space="preserve"> PAGEREF _Toc75815335 \h </w:instrText>
+        </w:r>
+        <w:r>
+          <w:rPr>
+            <w:noProof/>
+            <w:webHidden/>
+          </w:rPr>
         </w:r>
         <w:r>
           <w:rPr>
@@ -1104,13 +1203,10 @@
         </w:r>
         <w:r>
           <w:rPr>
-            <w:b/>
-            <w:bCs/>
             <w:noProof/>
             <w:webHidden/>
-            <w:lang w:val="en-US"/>
           </w:rPr>
-          <w:t>Error! Bookmark not defined.</w:t>
+          <w:t>5</w:t>
         </w:r>
         <w:r>
           <w:rPr>
@@ -1125,9 +1221,8 @@
       <w:pPr>
         <w:pStyle w:val="TOC2"/>
         <w:tabs>
-          <w:tab w:val="left" w:pos="1000"/>
-        </w:tabs>
-        <w:spacing w:line="360" w:lineRule="auto"/>
+          <w:tab w:val="left" w:pos="1200"/>
+        </w:tabs>
         <w:rPr>
           <w:rFonts w:asciiTheme="minorHAnsi" w:eastAsiaTheme="minorEastAsia" w:hAnsiTheme="minorHAnsi" w:cstheme="minorBidi"/>
           <w:noProof/>
@@ -1136,15 +1231,17 @@
           <w:lang w:val="en-US"/>
         </w:rPr>
       </w:pPr>
-      <w:hyperlink w:anchor="_Toc369451608" w:history="1">
+      <w:hyperlink w:anchor="_Toc75815336" w:history="1">
         <w:r>
           <w:rPr>
             <w:rStyle w:val="Hyperlink"/>
-            <w:i/>
+            <w:rFonts w:ascii="Arial" w:hAnsi="Arial" w:cs="Arial"/>
+            <w:b/>
+            <w:bCs/>
             <w:noProof/>
             <w:lang w:val="en-US"/>
           </w:rPr>
-          <w:t>2.1</w:t>
+          <w:t>2.1.</w:t>
         </w:r>
         <w:r>
           <w:rPr>
@@ -1159,11 +1256,13 @@
         <w:r>
           <w:rPr>
             <w:rStyle w:val="Hyperlink"/>
-            <w:i/>
+            <w:rFonts w:ascii="Arial" w:hAnsi="Arial" w:cs="Arial"/>
+            <w:b/>
+            <w:bCs/>
             <w:noProof/>
             <w:lang w:val="en-US"/>
           </w:rPr>
-          <w:t>Màn hình ………</w:t>
+          <w:t>Màn hình 01 (Màn hình chính)</w:t>
         </w:r>
         <w:r>
           <w:rPr>
@@ -1184,7 +1283,13 @@
             <w:noProof/>
             <w:webHidden/>
           </w:rPr>
-          <w:instrText xml:space="preserve"> PAGEREF _Toc369451608 \h </w:instrText>
+          <w:instrText xml:space="preserve"> PAGEREF _Toc75815336 \h </w:instrText>
+        </w:r>
+        <w:r>
+          <w:rPr>
+            <w:noProof/>
+            <w:webHidden/>
+          </w:rPr>
         </w:r>
         <w:r>
           <w:rPr>
@@ -1195,13 +1300,10 @@
         </w:r>
         <w:r>
           <w:rPr>
-            <w:b/>
-            <w:bCs/>
             <w:noProof/>
             <w:webHidden/>
-            <w:lang w:val="en-US"/>
           </w:rPr>
-          <w:t>Error! Bookmark not defined.</w:t>
+          <w:t>5</w:t>
         </w:r>
         <w:r>
           <w:rPr>
@@ -1216,9 +1318,8 @@
       <w:pPr>
         <w:pStyle w:val="TOC2"/>
         <w:tabs>
-          <w:tab w:val="left" w:pos="1000"/>
-        </w:tabs>
-        <w:spacing w:line="360" w:lineRule="auto"/>
+          <w:tab w:val="left" w:pos="1200"/>
+        </w:tabs>
         <w:rPr>
           <w:rFonts w:asciiTheme="minorHAnsi" w:eastAsiaTheme="minorEastAsia" w:hAnsiTheme="minorHAnsi" w:cstheme="minorBidi"/>
           <w:noProof/>
@@ -1227,15 +1328,17 @@
           <w:lang w:val="en-US"/>
         </w:rPr>
       </w:pPr>
-      <w:hyperlink w:anchor="_Toc369451609" w:history="1">
+      <w:hyperlink w:anchor="_Toc75815337" w:history="1">
         <w:r>
           <w:rPr>
             <w:rStyle w:val="Hyperlink"/>
-            <w:i/>
+            <w:rFonts w:ascii="Arial" w:hAnsi="Arial" w:cs="Arial"/>
+            <w:b/>
+            <w:bCs/>
             <w:noProof/>
             <w:lang w:val="en-US"/>
           </w:rPr>
-          <w:t>2.2</w:t>
+          <w:t>2.2.</w:t>
         </w:r>
         <w:r>
           <w:rPr>
@@ -1250,11 +1353,13 @@
         <w:r>
           <w:rPr>
             <w:rStyle w:val="Hyperlink"/>
-            <w:i/>
+            <w:rFonts w:ascii="Arial" w:hAnsi="Arial" w:cs="Arial"/>
+            <w:b/>
+            <w:bCs/>
             <w:noProof/>
             <w:lang w:val="en-US"/>
           </w:rPr>
-          <w:t>Màn hình ………</w:t>
+          <w:t>Màn hình 02 (Màn hình tìm kiếm)</w:t>
         </w:r>
         <w:r>
           <w:rPr>
@@ -1275,7 +1380,13 @@
             <w:noProof/>
             <w:webHidden/>
           </w:rPr>
-          <w:instrText xml:space="preserve"> PAGEREF _Toc369451609 \h </w:instrText>
+          <w:instrText xml:space="preserve"> PAGEREF _Toc75815337 \h </w:instrText>
+        </w:r>
+        <w:r>
+          <w:rPr>
+            <w:noProof/>
+            <w:webHidden/>
+          </w:rPr>
         </w:r>
         <w:r>
           <w:rPr>
@@ -1286,13 +1397,10 @@
         </w:r>
         <w:r>
           <w:rPr>
-            <w:b/>
-            <w:bCs/>
             <w:noProof/>
             <w:webHidden/>
-            <w:lang w:val="en-US"/>
           </w:rPr>
-          <w:t>Error! Bookmark not defined.</w:t>
+          <w:t>5</w:t>
         </w:r>
         <w:r>
           <w:rPr>
@@ -1305,6 +1413,103 @@
     </w:p>
     <w:p>
       <w:pPr>
+        <w:pStyle w:val="TOC2"/>
+        <w:tabs>
+          <w:tab w:val="left" w:pos="1200"/>
+        </w:tabs>
+        <w:rPr>
+          <w:rFonts w:asciiTheme="minorHAnsi" w:eastAsiaTheme="minorEastAsia" w:hAnsiTheme="minorHAnsi" w:cstheme="minorBidi"/>
+          <w:noProof/>
+          <w:sz w:val="22"/>
+          <w:szCs w:val="22"/>
+          <w:lang w:val="en-US"/>
+        </w:rPr>
+      </w:pPr>
+      <w:hyperlink w:anchor="_Toc75815338" w:history="1">
+        <w:r>
+          <w:rPr>
+            <w:rStyle w:val="Hyperlink"/>
+            <w:rFonts w:ascii="Arial" w:hAnsi="Arial" w:cs="Arial"/>
+            <w:b/>
+            <w:bCs/>
+            <w:noProof/>
+            <w:lang w:val="en-US"/>
+          </w:rPr>
+          <w:t>2.3.</w:t>
+        </w:r>
+        <w:r>
+          <w:rPr>
+            <w:rFonts w:asciiTheme="minorHAnsi" w:eastAsiaTheme="minorEastAsia" w:hAnsiTheme="minorHAnsi" w:cstheme="minorBidi"/>
+            <w:noProof/>
+            <w:sz w:val="22"/>
+            <w:szCs w:val="22"/>
+            <w:lang w:val="en-US"/>
+          </w:rPr>
+          <w:tab/>
+        </w:r>
+        <w:r>
+          <w:rPr>
+            <w:rStyle w:val="Hyperlink"/>
+            <w:rFonts w:ascii="Arial" w:hAnsi="Arial" w:cs="Arial"/>
+            <w:b/>
+            <w:bCs/>
+            <w:noProof/>
+            <w:lang w:val="en-US"/>
+          </w:rPr>
+          <w:t>Màn hình 03 (Màn hình xác nhận chọn chuyến bay)</w:t>
+        </w:r>
+        <w:r>
+          <w:rPr>
+            <w:noProof/>
+            <w:webHidden/>
+          </w:rPr>
+          <w:tab/>
+        </w:r>
+        <w:r>
+          <w:rPr>
+            <w:noProof/>
+            <w:webHidden/>
+          </w:rPr>
+          <w:fldChar w:fldCharType="begin"/>
+        </w:r>
+        <w:r>
+          <w:rPr>
+            <w:noProof/>
+            <w:webHidden/>
+          </w:rPr>
+          <w:instrText xml:space="preserve"> PAGEREF _Toc75815338 \h </w:instrText>
+        </w:r>
+        <w:r>
+          <w:rPr>
+            <w:noProof/>
+            <w:webHidden/>
+          </w:rPr>
+        </w:r>
+        <w:r>
+          <w:rPr>
+            <w:noProof/>
+            <w:webHidden/>
+          </w:rPr>
+          <w:fldChar w:fldCharType="separate"/>
+        </w:r>
+        <w:r>
+          <w:rPr>
+            <w:noProof/>
+            <w:webHidden/>
+          </w:rPr>
+          <w:t>6</w:t>
+        </w:r>
+        <w:r>
+          <w:rPr>
+            <w:noProof/>
+            <w:webHidden/>
+          </w:rPr>
+          <w:fldChar w:fldCharType="end"/>
+        </w:r>
+      </w:hyperlink>
+    </w:p>
+    <w:p>
+      <w:pPr>
         <w:pStyle w:val="BodyText"/>
         <w:spacing w:line="360" w:lineRule="auto"/>
         <w:jc w:val="both"/>
@@ -1343,6 +1548,7 @@
           <w:numId w:val="37"/>
         </w:numPr>
         <w:spacing w:line="360" w:lineRule="auto"/>
+        <w:outlineLvl w:val="0"/>
         <w:rPr>
           <w:rFonts w:ascii="Arial" w:hAnsi="Arial" w:cs="Arial"/>
           <w:b/>
@@ -1350,6 +1556,7 @@
           <w:lang w:val="en-US"/>
         </w:rPr>
       </w:pPr>
+      <w:bookmarkStart w:id="0" w:name="_Toc75815334"/>
       <w:r>
         <w:rPr>
           <w:rFonts w:ascii="Arial" w:hAnsi="Arial" w:cs="Arial"/>
@@ -1360,6 +1567,7 @@
         <w:lastRenderedPageBreak/>
         <w:t>Danh sách các màn hình</w:t>
       </w:r>
+      <w:bookmarkEnd w:id="0"/>
     </w:p>
     <w:p>
       <w:pPr>
@@ -1650,6 +1858,7 @@
           <w:numId w:val="37"/>
         </w:numPr>
         <w:spacing w:line="360" w:lineRule="auto"/>
+        <w:outlineLvl w:val="0"/>
         <w:rPr>
           <w:rFonts w:ascii="Arial" w:hAnsi="Arial" w:cs="Arial"/>
           <w:b/>
@@ -1657,6 +1866,7 @@
           <w:lang w:val="en-US"/>
         </w:rPr>
       </w:pPr>
+      <w:bookmarkStart w:id="1" w:name="_Toc75815335"/>
       <w:r>
         <w:rPr>
           <w:rFonts w:ascii="Arial" w:hAnsi="Arial" w:cs="Arial"/>
@@ -1666,6 +1876,7 @@
         </w:rPr>
         <w:t>Mô tả chi tiết mỗi màn hình</w:t>
       </w:r>
+      <w:bookmarkEnd w:id="1"/>
     </w:p>
     <w:p>
       <w:pPr>
@@ -1676,6 +1887,7 @@
           <w:numId w:val="37"/>
         </w:numPr>
         <w:spacing w:line="360" w:lineRule="auto"/>
+        <w:outlineLvl w:val="1"/>
         <w:rPr>
           <w:rFonts w:ascii="Arial" w:hAnsi="Arial" w:cs="Arial"/>
           <w:b/>
@@ -1683,6 +1895,7 @@
           <w:lang w:val="en-US"/>
         </w:rPr>
       </w:pPr>
+      <w:bookmarkStart w:id="2" w:name="_Toc75815336"/>
       <w:r>
         <w:rPr>
           <w:rFonts w:ascii="Arial" w:hAnsi="Arial" w:cs="Arial"/>
@@ -1692,6 +1905,7 @@
         </w:rPr>
         <w:t>Màn hình 01 (Màn hình chính)</w:t>
       </w:r>
+      <w:bookmarkEnd w:id="2"/>
     </w:p>
     <w:p>
       <w:pPr>
@@ -1728,6 +1942,7 @@
           <w:numId w:val="37"/>
         </w:numPr>
         <w:spacing w:line="360" w:lineRule="auto"/>
+        <w:outlineLvl w:val="1"/>
         <w:rPr>
           <w:rFonts w:ascii="Arial" w:hAnsi="Arial" w:cs="Arial"/>
           <w:b/>
@@ -1735,6 +1950,7 @@
           <w:lang w:val="en-US"/>
         </w:rPr>
       </w:pPr>
+      <w:bookmarkStart w:id="3" w:name="_Toc75815337"/>
       <w:r>
         <w:rPr>
           <w:rFonts w:ascii="Arial" w:hAnsi="Arial" w:cs="Arial"/>
@@ -1744,6 +1960,7 @@
         </w:rPr>
         <w:t>Màn hình 02 (Màn hình tìm kiếm)</w:t>
       </w:r>
+      <w:bookmarkEnd w:id="3"/>
     </w:p>
     <w:p>
       <w:pPr>
@@ -1832,6 +2049,7 @@
           <w:numId w:val="37"/>
         </w:numPr>
         <w:spacing w:line="360" w:lineRule="auto"/>
+        <w:outlineLvl w:val="1"/>
         <w:rPr>
           <w:rFonts w:ascii="Arial" w:hAnsi="Arial" w:cs="Arial"/>
           <w:b/>
@@ -1839,6 +2057,7 @@
           <w:lang w:val="en-US"/>
         </w:rPr>
       </w:pPr>
+      <w:bookmarkStart w:id="4" w:name="_Toc75815338"/>
       <w:r>
         <w:rPr>
           <w:rFonts w:ascii="Arial" w:hAnsi="Arial" w:cs="Arial"/>
@@ -1848,6 +2067,7 @@
         </w:rPr>
         <w:t>Màn hình 03 (Màn hình xác nhận chọn chuyến bay)</w:t>
       </w:r>
+      <w:bookmarkEnd w:id="4"/>
     </w:p>
     <w:p>
       <w:pPr>
@@ -1949,7 +2169,7 @@
         <w:lang w:val="en-US"/>
       </w:rPr>
       <w:drawing>
-        <wp:anchor distT="0" distB="0" distL="114300" distR="114300" simplePos="0" relativeHeight="251671552" behindDoc="0" locked="0" layoutInCell="1" allowOverlap="1" wp14:anchorId="4BFD5C98" wp14:editId="51D613F3">
+        <wp:anchor distT="0" distB="0" distL="114300" distR="114300" simplePos="0" relativeHeight="251661824" behindDoc="0" locked="0" layoutInCell="1" allowOverlap="1" wp14:anchorId="4BFD5C98" wp14:editId="51D613F3">
           <wp:simplePos x="0" y="0"/>
           <wp:positionH relativeFrom="column">
             <wp:posOffset>-916250</wp:posOffset>
@@ -2231,7 +2451,7 @@
       <mc:AlternateContent>
         <mc:Choice Requires="wps">
           <w:drawing>
-            <wp:anchor distT="0" distB="0" distL="114300" distR="114300" simplePos="0" relativeHeight="251663360" behindDoc="0" locked="0" layoutInCell="1" allowOverlap="1" wp14:anchorId="4E7C6942" wp14:editId="15DEDB07">
+            <wp:anchor distT="0" distB="0" distL="114300" distR="114300" simplePos="0" relativeHeight="251655680" behindDoc="0" locked="0" layoutInCell="1" allowOverlap="1" wp14:anchorId="4E7C6942" wp14:editId="15DEDB07">
               <wp:simplePos x="0" y="0"/>
               <wp:positionH relativeFrom="page">
                 <wp:posOffset>-1</wp:posOffset>
@@ -2371,7 +2591,7 @@
         </mc:Choice>
         <mc:Fallback>
           <w:pict>
-            <v:shape w14:anchorId="224DD99C" id="Freeform 1" o:spid="_x0000_s1026" style="position:absolute;margin-left:0;margin-top:0;width:93.15pt;height:813.9pt;flip:x;z-index:251663360;visibility:visible;mso-wrap-style:square;mso-width-percent:0;mso-height-percent:0;mso-wrap-distance-left:9pt;mso-wrap-distance-top:0;mso-wrap-distance-right:9pt;mso-wrap-distance-bottom:0;mso-position-horizontal:absolute;mso-position-horizontal-relative:page;mso-position-vertical:absolute;mso-position-vertical-relative:page;mso-width-percent:0;mso-height-percent:0;mso-width-relative:page;mso-height-relative:page;v-text-anchor:top" coordsize="502,3168" o:gfxdata="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" path="m502,c93,,93,,93,,146,383,323,1900,,3168v502,,502,,502,l502,xe" fillcolor="#8db3e2" stroked="f" strokecolor="#212120">
+            <v:shape w14:anchorId="4FFD8144" id="Freeform 1" o:spid="_x0000_s1026" style="position:absolute;margin-left:0;margin-top:0;width:93.15pt;height:813.9pt;flip:x;z-index:251655680;visibility:visible;mso-wrap-style:square;mso-width-percent:0;mso-height-percent:0;mso-wrap-distance-left:9pt;mso-wrap-distance-top:0;mso-wrap-distance-right:9pt;mso-wrap-distance-bottom:0;mso-position-horizontal:absolute;mso-position-horizontal-relative:page;mso-position-vertical:absolute;mso-position-vertical-relative:page;mso-width-percent:0;mso-height-percent:0;mso-width-relative:page;mso-height-relative:page;v-text-anchor:top" coordsize="502,3168" o:gfxdata="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" path="m502,c93,,93,,93,,146,383,323,1900,,3168v502,,502,,502,l502,xe" fillcolor="#8db3e2" stroked="f" strokecolor="#212120">
               <v:fill color2="#1f497d" rotate="t" focus="100%" type="gradient"/>
               <v:shadow color="#8c8682"/>
               <v:path arrowok="t" o:connecttype="custom" o:connectlocs="1183005,0;219162,0;0,10336696;1183005,10336696;1183005,0" o:connectangles="0,0,0,0,0"/>
@@ -2387,7 +2607,7 @@
         <w:lang w:val="en-US"/>
       </w:rPr>
       <w:drawing>
-        <wp:anchor distT="0" distB="0" distL="114300" distR="114300" simplePos="0" relativeHeight="251664384" behindDoc="0" locked="0" layoutInCell="1" allowOverlap="1" wp14:anchorId="21854B0D" wp14:editId="119CEB58">
+        <wp:anchor distT="0" distB="0" distL="114300" distR="114300" simplePos="0" relativeHeight="251658752" behindDoc="0" locked="0" layoutInCell="1" allowOverlap="1" wp14:anchorId="21854B0D" wp14:editId="119CEB58">
           <wp:simplePos x="0" y="0"/>
           <wp:positionH relativeFrom="column">
             <wp:posOffset>-538642</wp:posOffset>
@@ -2545,7 +2765,7 @@
         <w:lang w:val="en-US"/>
       </w:rPr>
       <w:drawing>
-        <wp:anchor distT="0" distB="0" distL="114300" distR="114300" simplePos="0" relativeHeight="251695104" behindDoc="1" locked="0" layoutInCell="1" allowOverlap="1" wp14:anchorId="1CC83E3A" wp14:editId="4907EE98">
+        <wp:anchor distT="0" distB="0" distL="114300" distR="114300" simplePos="0" relativeHeight="251661312" behindDoc="1" locked="0" layoutInCell="1" allowOverlap="1" wp14:anchorId="1CC83E3A" wp14:editId="4907EE98">
           <wp:simplePos x="0" y="0"/>
           <wp:positionH relativeFrom="column">
             <wp:posOffset>-537155</wp:posOffset>
@@ -2638,7 +2858,7 @@
           </w:pPr>
           <w:r>
             <w:rPr>
-              <w:color w:val="0000FF"/>
+              <w:color w:val="000000" w:themeColor="text1"/>
               <w:lang w:val="en-US"/>
             </w:rPr>
             <w:t>Phần mềm bán vé máy bay</w:t>
@@ -2665,10 +2885,9 @@
           </w:r>
           <w:r>
             <w:rPr>
-              <w:color w:val="0000FF"/>
               <w:lang w:val="en-US"/>
             </w:rPr>
-            <w:t>1.0</w:t>
+            <w:t>1.1</w:t>
           </w:r>
         </w:p>
       </w:tc>
@@ -2720,7 +2939,7 @@
           </w:r>
           <w:r>
             <w:rPr>
-              <w:color w:val="0000FF"/>
+              <w:color w:val="000000" w:themeColor="text1"/>
               <w:lang w:val="en-US"/>
             </w:rPr>
             <w:t>28.06.2021</w:t>

</xml_diff>